<commit_message>
Joined Dataset is available now
</commit_message>
<xml_diff>
--- a/Final_Paper/COMP-SCI_5560_(SS16)_-_Project_-_Final_Paper_-_DOCX.docx
+++ b/Final_Paper/COMP-SCI_5560_(SS16)_-_Project_-_Final_Paper_-_DOCX.docx
@@ -1,6 +1,6 @@
 
 <file path=word/document.xml><?xml version="1.0" encoding="utf-8"?>
-<w:document xmlns:wpc="http://schemas.microsoft.com/office/word/2010/wordprocessingCanvas" xmlns:mc="http://schemas.openxmlformats.org/markup-compatibility/2006" xmlns:o="urn:schemas-microsoft-com:office:office" xmlns:r="http://schemas.openxmlformats.org/officeDocument/2006/relationships" xmlns:m="http://schemas.openxmlformats.org/officeDocument/2006/math" xmlns:v="urn:schemas-microsoft-com:vml" xmlns:wp14="http://schemas.microsoft.com/office/word/2010/wordprocessingDrawing" xmlns:wp="http://schemas.openxmlformats.org/drawingml/2006/wordprocessingDrawing" xmlns:w10="urn:schemas-microsoft-com:office:word" xmlns:w="http://schemas.openxmlformats.org/wordprocessingml/2006/main" xmlns:w14="http://schemas.microsoft.com/office/word/2010/wordml" xmlns:wpg="http://schemas.microsoft.com/office/word/2010/wordprocessingGroup" xmlns:wpi="http://schemas.microsoft.com/office/word/2010/wordprocessingInk" xmlns:wne="http://schemas.microsoft.com/office/word/2006/wordml" xmlns:wps="http://schemas.microsoft.com/office/word/2010/wordprocessingShape" mc:Ignorable="w14 wp14">
+<w:document xmlns:wpc="http://schemas.microsoft.com/office/word/2010/wordprocessingCanvas" xmlns:cx="http://schemas.microsoft.com/office/drawing/2014/chartex" xmlns:cx1="http://schemas.microsoft.com/office/drawing/2015/9/8/chartex" xmlns:cx2="http://schemas.microsoft.com/office/drawing/2015/10/21/chartex" xmlns:mc="http://schemas.openxmlformats.org/markup-compatibility/2006" xmlns:o="urn:schemas-microsoft-com:office:office" xmlns:r="http://schemas.openxmlformats.org/officeDocument/2006/relationships" xmlns:m="http://schemas.openxmlformats.org/officeDocument/2006/math" xmlns:v="urn:schemas-microsoft-com:vml" xmlns:wp14="http://schemas.microsoft.com/office/word/2010/wordprocessingDrawing" xmlns:wp="http://schemas.openxmlformats.org/drawingml/2006/wordprocessingDrawing" xmlns:w10="urn:schemas-microsoft-com:office:word" xmlns:w="http://schemas.openxmlformats.org/wordprocessingml/2006/main" xmlns:w14="http://schemas.microsoft.com/office/word/2010/wordml" xmlns:w15="http://schemas.microsoft.com/office/word/2012/wordml" xmlns:w16se="http://schemas.microsoft.com/office/word/2015/wordml/symex" xmlns:wpg="http://schemas.microsoft.com/office/word/2010/wordprocessingGroup" xmlns:wpi="http://schemas.microsoft.com/office/word/2010/wordprocessingInk" xmlns:wne="http://schemas.microsoft.com/office/word/2006/wordml" xmlns:wps="http://schemas.microsoft.com/office/word/2010/wordprocessingShape" mc:Ignorable="w14 w15 w16se wp14">
   <w:body>
     <w:p>
       <w:pPr>
@@ -12,8 +12,6 @@
           <w:szCs w:val="20"/>
         </w:rPr>
       </w:pPr>
-      <w:bookmarkStart w:id="0" w:name="_GoBack"/>
-      <w:bookmarkEnd w:id="0"/>
       <w:r>
         <w:rPr>
           <w:b/>
@@ -30,15 +28,17 @@
         <w:rPr>
           <w:sz w:val="20"/>
           <w:szCs w:val="20"/>
-        </w:rPr>
-      </w:pPr>
+          <w:vertAlign w:val="superscript"/>
+        </w:rPr>
+      </w:pPr>
+      <w:bookmarkStart w:id="0" w:name="_GoBack"/>
       <w:r>
         <w:rPr>
           <w:i/>
           <w:sz w:val="20"/>
           <w:szCs w:val="20"/>
         </w:rPr>
-        <w:t>S. Gazzaz; P. Shekhar; C. Wang</w:t>
+        <w:t>Samaa Gazzaz; Pooja Shekhar; Chen</w:t>
       </w:r>
       <w:r>
         <w:rPr>
@@ -46,7 +46,23 @@
           <w:sz w:val="20"/>
           <w:szCs w:val="20"/>
         </w:rPr>
-        <w:t>; D. Wang</w:t>
+        <w:t xml:space="preserve"> Wang</w:t>
+      </w:r>
+      <w:r>
+        <w:rPr>
+          <w:i/>
+          <w:sz w:val="20"/>
+          <w:szCs w:val="20"/>
+        </w:rPr>
+        <w:t>; Dayu</w:t>
+      </w:r>
+      <w:r>
+        <w:rPr>
+          <w:i/>
+          <w:sz w:val="20"/>
+          <w:szCs w:val="20"/>
+        </w:rPr>
+        <w:t xml:space="preserve"> Wang</w:t>
       </w:r>
       <w:r>
         <w:rPr>
@@ -55,6 +71,40 @@
           <w:vertAlign w:val="superscript"/>
         </w:rPr>
         <w:t>i</w:t>
+      </w:r>
+    </w:p>
+    <w:p>
+      <w:pPr>
+        <w:spacing w:afterLines="100" w:after="240"/>
+        <w:jc w:val="center"/>
+        <w:rPr>
+          <w:sz w:val="20"/>
+          <w:szCs w:val="20"/>
+        </w:rPr>
+      </w:pPr>
+      <w:r>
+        <w:rPr>
+          <w:sz w:val="20"/>
+          <w:szCs w:val="20"/>
+        </w:rPr>
+        <w:t>University of Missouri-Kansas City</w:t>
+      </w:r>
+    </w:p>
+    <w:p>
+      <w:pPr>
+        <w:spacing w:afterLines="100" w:after="240"/>
+        <w:jc w:val="center"/>
+        <w:rPr>
+          <w:sz w:val="20"/>
+          <w:szCs w:val="20"/>
+        </w:rPr>
+      </w:pPr>
+      <w:r>
+        <w:rPr>
+          <w:sz w:val="20"/>
+          <w:szCs w:val="20"/>
+        </w:rPr>
+        <w:t>stgrkf, shekharp, cwrp3, dayuwang@mail.umkc.edu</w:t>
       </w:r>
     </w:p>
     <w:tbl>
@@ -83,6 +133,7 @@
           <w:tcPr>
             <w:tcW w:w="9630" w:type="dxa"/>
           </w:tcPr>
+          <w:bookmarkEnd w:id="0"/>
           <w:p>
             <w:pPr>
               <w:jc w:val="center"/>
@@ -311,6 +362,7 @@
           <w:noProof/>
           <w:sz w:val="20"/>
           <w:szCs w:val="20"/>
+          <w:lang w:eastAsia="en-US"/>
         </w:rPr>
         <mc:AlternateContent>
           <mc:Choice Requires="wps">
@@ -362,7 +414,7 @@
           </mc:Choice>
           <mc:Fallback>
             <w:pict>
-              <v:line id="Straight Connector 1" o:spid="_x0000_s1026" style="visibility:visible;mso-wrap-style:square;mso-left-percent:-10001;mso-top-percent:-10001;mso-position-horizontal:absolute;mso-position-horizontal-relative:char;mso-position-vertical:absolute;mso-position-vertical-relative:line;mso-left-percent:-10001;mso-top-percent:-10001" from="0,0" to="525.6pt,0" o:gfxdata="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" strokecolor="black [3213]" strokeweight="1.5pt">
+              <v:line w14:anchorId="4B99947D" id="Straight Connector 1" o:spid="_x0000_s1026" style="visibility:visible;mso-wrap-style:square;mso-left-percent:-10001;mso-top-percent:-10001;mso-position-horizontal:absolute;mso-position-horizontal-relative:char;mso-position-vertical:absolute;mso-position-vertical-relative:line;mso-left-percent:-10001;mso-top-percent:-10001" from="0,0" to="525.6pt,0" o:gfxdata="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" strokecolor="black [3213]" strokeweight="1.5pt">
                 <v:stroke joinstyle="miter" endcap="square"/>
                 <w10:anchorlock/>
               </v:line>
@@ -386,8 +438,8 @@
           <w:szCs w:val="20"/>
         </w:rPr>
         <w:sectPr>
-          <w:footerReference w:type="default" r:id="rId9"/>
-          <w:footerReference w:type="first" r:id="rId10"/>
+          <w:footerReference w:type="default" r:id="rId8"/>
+          <w:footerReference w:type="first" r:id="rId9"/>
           <w:footnotePr>
             <w:numFmt w:val="lowerRoman"/>
           </w:footnotePr>
@@ -415,7 +467,6 @@
           <w:sz w:val="20"/>
           <w:szCs w:val="20"/>
         </w:rPr>
-        <w:lastRenderedPageBreak/>
         <w:t>Introduction</w:t>
       </w:r>
     </w:p>
@@ -586,7 +637,115 @@
           <w:sz w:val="20"/>
           <w:szCs w:val="20"/>
         </w:rPr>
-        <w:t xml:space="preserve">First, there are millions of restaurants in the United States, and new restaurants open with old restaurants close occurs every single day.  The data of restaurants’ information is thus not only huge, but also changing frequently.  Research on real-time big data that changes from time to time is one </w:t>
+        <w:t xml:space="preserve">First, there are millions of restaurants in the United States, </w:t>
+      </w:r>
+      <w:r>
+        <w:rPr>
+          <w:sz w:val="20"/>
+          <w:szCs w:val="20"/>
+        </w:rPr>
+        <w:t>and new restaurants open with old restaurants close occurs every single day.  The data of restaurants’ information is thus not only huge, but also changing frequently.  Research on real-time big data that changes from time to time is one of the hottest research area in recent years</w:t>
+      </w:r>
+      <w:r>
+        <w:rPr>
+          <w:sz w:val="20"/>
+          <w:szCs w:val="20"/>
+          <w:vertAlign w:val="superscript"/>
+        </w:rPr>
+        <w:t>[3]</w:t>
+      </w:r>
+      <w:r>
+        <w:rPr>
+          <w:sz w:val="20"/>
+          <w:szCs w:val="20"/>
+          <w:vertAlign w:val="superscript"/>
+        </w:rPr>
+        <w:t>[4]</w:t>
+      </w:r>
+      <w:r>
+        <w:rPr>
+          <w:sz w:val="20"/>
+          <w:szCs w:val="20"/>
+        </w:rPr>
+        <w:t>.</w:t>
+      </w:r>
+      <w:r>
+        <w:rPr>
+          <w:sz w:val="20"/>
+          <w:szCs w:val="20"/>
+        </w:rPr>
+        <w:t xml:space="preserve">  </w:t>
+      </w:r>
+      <w:r>
+        <w:rPr>
+          <w:sz w:val="20"/>
+          <w:szCs w:val="20"/>
+        </w:rPr>
+        <w:t xml:space="preserve">Second, specifically in eating, everyone has a unique taste, which is why Asian food restaurant has to vary the presentation and the taste of its dishes to survive in America, “flattering” American’s taste.  </w:t>
+      </w:r>
+      <w:r>
+        <w:rPr>
+          <w:sz w:val="20"/>
+          <w:szCs w:val="20"/>
+        </w:rPr>
+        <w:t xml:space="preserve">How to imitate the user’s preference in opting appropriate restaurants </w:t>
+      </w:r>
+      <w:r>
+        <w:rPr>
+          <w:sz w:val="20"/>
+          <w:szCs w:val="20"/>
+        </w:rPr>
+        <w:t>will be another challengeable area of research.  The last but not least factor for us to select restaurant as our recommendation entity is because that, though multiple existing restaurant recommendation system have already become popular and done good job</w:t>
+      </w:r>
+      <w:r>
+        <w:rPr>
+          <w:sz w:val="20"/>
+          <w:szCs w:val="20"/>
+          <w:vertAlign w:val="superscript"/>
+        </w:rPr>
+        <w:t>[5]</w:t>
+      </w:r>
+      <w:r>
+        <w:rPr>
+          <w:sz w:val="20"/>
+          <w:szCs w:val="20"/>
+        </w:rPr>
+        <w:t>,</w:t>
+      </w:r>
+      <w:r>
+        <w:rPr>
+          <w:sz w:val="20"/>
+          <w:szCs w:val="20"/>
+        </w:rPr>
+        <w:t xml:space="preserve"> </w:t>
+      </w:r>
+      <w:r>
+        <w:rPr>
+          <w:sz w:val="20"/>
+          <w:szCs w:val="20"/>
+        </w:rPr>
+        <w:t xml:space="preserve">none of them take the advantage of natural language processing to deal with their database of restaurants’ information.  Since mentioned before that the recommendation is essentially a realistic experiencing issue, it is inacceptable to put the actual dining experience of those real “experiencer”, the customers who went to restaurants, away. </w:t>
+      </w:r>
+      <w:r>
+        <w:rPr>
+          <w:sz w:val="20"/>
+          <w:szCs w:val="20"/>
+        </w:rPr>
+        <w:t xml:space="preserve"> Admittedly, most customers did not provide their text review of the restaurants they had gone to, but those customers who did give reviews tended to share their real thoughts of the dining places he/she went to in social media, an almost no-consequence place of speaking.  Therefore, we believe </w:t>
+      </w:r>
+      <w:r>
+        <w:rPr>
+          <w:sz w:val="20"/>
+          <w:szCs w:val="20"/>
+        </w:rPr>
+        <w:t xml:space="preserve">those customer reviews are the “gold” to be the reference of whether or not the restaurant can be recommended to a future interested customer.  Nevertheless, the “gold” is not already there, which means we need to delve and mine the gold from the rest redundant information.  This will be the main effort of us in implementing our real restaurant recommendation system.  </w:t>
+      </w:r>
+      <w:r>
+        <w:rPr>
+          <w:sz w:val="20"/>
+          <w:szCs w:val="20"/>
+        </w:rPr>
+        <w:t xml:space="preserve">To sum up, our main purpose of this project is to delve out a nice approach to assign a good “recommendation scoring” to each restaurant based principally on its customer </w:t>
       </w:r>
       <w:r>
         <w:rPr>
@@ -594,108 +753,7 @@
           <w:szCs w:val="20"/>
         </w:rPr>
         <w:lastRenderedPageBreak/>
-        <w:t>of the hottest research area in recent years</w:t>
-      </w:r>
-      <w:r>
-        <w:rPr>
-          <w:sz w:val="20"/>
-          <w:szCs w:val="20"/>
-          <w:vertAlign w:val="superscript"/>
-        </w:rPr>
-        <w:t>[3]</w:t>
-      </w:r>
-      <w:r>
-        <w:rPr>
-          <w:sz w:val="20"/>
-          <w:szCs w:val="20"/>
-          <w:vertAlign w:val="superscript"/>
-        </w:rPr>
-        <w:t>[4]</w:t>
-      </w:r>
-      <w:r>
-        <w:rPr>
-          <w:sz w:val="20"/>
-          <w:szCs w:val="20"/>
-        </w:rPr>
-        <w:t>.</w:t>
-      </w:r>
-      <w:r>
-        <w:rPr>
-          <w:sz w:val="20"/>
-          <w:szCs w:val="20"/>
-        </w:rPr>
-        <w:t xml:space="preserve">  </w:t>
-      </w:r>
-      <w:r>
-        <w:rPr>
-          <w:sz w:val="20"/>
-          <w:szCs w:val="20"/>
-        </w:rPr>
-        <w:t xml:space="preserve">Second, specifically in eating, everyone has a unique taste, which is why Asian food restaurant has to vary the presentation and the taste of its dishes to survive in America, “flattering” American’s taste.  </w:t>
-      </w:r>
-      <w:r>
-        <w:rPr>
-          <w:sz w:val="20"/>
-          <w:szCs w:val="20"/>
-        </w:rPr>
-        <w:t xml:space="preserve">How to imitate the user’s preference in opting appropriate restaurants </w:t>
-      </w:r>
-      <w:r>
-        <w:rPr>
-          <w:sz w:val="20"/>
-          <w:szCs w:val="20"/>
-        </w:rPr>
-        <w:t>will be another challengeable area of research.  The last but not least factor for us to select restaurant as our recommendation entity is because that, though multiple existing restaurant recommendation system have already become popular and done good job</w:t>
-      </w:r>
-      <w:r>
-        <w:rPr>
-          <w:sz w:val="20"/>
-          <w:szCs w:val="20"/>
-          <w:vertAlign w:val="superscript"/>
-        </w:rPr>
-        <w:t>[5]</w:t>
-      </w:r>
-      <w:r>
-        <w:rPr>
-          <w:sz w:val="20"/>
-          <w:szCs w:val="20"/>
-        </w:rPr>
-        <w:t>,</w:t>
-      </w:r>
-      <w:r>
-        <w:rPr>
-          <w:sz w:val="20"/>
-          <w:szCs w:val="20"/>
-        </w:rPr>
-        <w:t xml:space="preserve"> </w:t>
-      </w:r>
-      <w:r>
-        <w:rPr>
-          <w:sz w:val="20"/>
-          <w:szCs w:val="20"/>
-        </w:rPr>
-        <w:t xml:space="preserve">none of them take the advantage of natural language processing to deal with their database of restaurants’ information.  Since mentioned before that the recommendation is essentially a realistic experiencing issue, it is inacceptable to put the actual dining experience of those real “experiencer”, the customers who went to restaurants, away. </w:t>
-      </w:r>
-      <w:r>
-        <w:rPr>
-          <w:sz w:val="20"/>
-          <w:szCs w:val="20"/>
-        </w:rPr>
-        <w:t xml:space="preserve"> Admittedly, most customers did not provide their text review of the restaurants they had gone to, but those customers who did give reviews tended to share their real thoughts of the dining places he/she went to in social media, an almost no-consequence place of speaking.  Therefore, we believe </w:t>
-      </w:r>
-      <w:r>
-        <w:rPr>
-          <w:sz w:val="20"/>
-          <w:szCs w:val="20"/>
-        </w:rPr>
-        <w:t xml:space="preserve">those customer reviews are the “gold” to be the reference of whether or not the restaurant can be recommended to a future interested customer.  Nevertheless, the “gold” is not already there, which means we need to delve and mine the gold from the rest redundant information.  This will be the main effort of us in implementing our real restaurant recommendation system.  </w:t>
-      </w:r>
-      <w:r>
-        <w:rPr>
-          <w:sz w:val="20"/>
-          <w:szCs w:val="20"/>
-        </w:rPr>
-        <w:t>To sum up, our main purpose of this project is to delve out a nice approach to assign a good “recommendation scoring” to each restaurant based principally on its customer reviews, which includes all kinds of text mining and information extracting methods.</w:t>
+        <w:t>reviews, which includes all kinds of text mining and information extracting methods.</w:t>
       </w:r>
     </w:p>
     <w:p>
@@ -747,15 +805,7 @@
           <w:sz w:val="20"/>
           <w:szCs w:val="20"/>
         </w:rPr>
-        <w:t xml:space="preserve">collect data of restaurants’ information and start processing every time when a user performs a searching with given information, because the system running will be very slow, and it is not necessary to process the same data (same restaurant) repeatedly.  </w:t>
-      </w:r>
-      <w:r>
-        <w:rPr>
-          <w:sz w:val="20"/>
-          <w:szCs w:val="20"/>
-        </w:rPr>
-        <w:lastRenderedPageBreak/>
-        <w:t xml:space="preserve">Therefore, a wise designation of the recommendation system is to divide the whole system into two parts—the server part and the client part.  The core of the server part is to manage the collected data. When the server is about to </w:t>
+        <w:t xml:space="preserve">collect data of restaurants’ information and start processing every time when a user performs a searching with given information, because the system running will be very slow, and it is not necessary to process the same data (same restaurant) repeatedly.  Therefore, a wise designation of the recommendation system is to divide the whole system into two parts—the server part and the client part.  The core of the server part is to manage the collected data. When the server is about to </w:t>
       </w:r>
       <w:r>
         <w:rPr>
@@ -1372,7 +1422,14 @@
           <w:sz w:val="20"/>
           <w:szCs w:val="20"/>
         </w:rPr>
-        <w:t>Since every time a new star rating is added/modified, the system will pass a single number to re-determine the weighted scoring of the restaurant to the recommendation list, but if a review text is added which should be interpreted immediately, the system has to take a long time to decide how the added text will positively/adversely affect the overall rating as well as the weighted scoring of the restaurant before it can make real change to its own database.  This is essentially something that cannot be beautifully solved yet all over the world.</w:t>
+        <w:t xml:space="preserve">Since every time a new star rating is added/modified, the system will pass a </w:t>
+      </w:r>
+      <w:r>
+        <w:rPr>
+          <w:sz w:val="20"/>
+          <w:szCs w:val="20"/>
+        </w:rPr>
+        <w:t>single number to re-determine the weighted scoring of the restaurant to the recommendation list, but if a review text is added which should be interpreted immediately, the system has to take a long time to decide how the added text will positively/adversely affect the overall rating as well as the weighted scoring of the restaurant before it can make real change to its own database.  This is essentially something that cannot be beautifully solved yet all over the world.</w:t>
       </w:r>
     </w:p>
     <w:p>
@@ -1389,7 +1446,6 @@
           <w:sz w:val="20"/>
           <w:szCs w:val="20"/>
         </w:rPr>
-        <w:lastRenderedPageBreak/>
         <w:t>According to these issues</w:t>
       </w:r>
       <w:r>
@@ -1685,7 +1741,15 @@
           <w:sz w:val="20"/>
           <w:szCs w:val="20"/>
         </w:rPr>
-        <w:t>Groupon is more and more popular nowadays, it became the largest deal for a lot of merchants.  But there is a Groupon effect occur with this trend, which is the evaluation for the merchants of the Groupon customers always lower than the others.  With this phenomenon, the evaluation on the Yelp became much lower when they use the Groupon.</w:t>
+        <w:t xml:space="preserve">Groupon is more and more popular nowadays, it became the largest deal for a lot of merchants.  But there is a Groupon effect occur with this trend, which is the evaluation for the merchants of the Groupon customers always lower than the others.  With this phenomenon, the </w:t>
+      </w:r>
+      <w:r>
+        <w:rPr>
+          <w:sz w:val="20"/>
+          <w:szCs w:val="20"/>
+        </w:rPr>
+        <w:lastRenderedPageBreak/>
+        <w:t>evaluation on the Yelp became much lower when they use the Groupon.</w:t>
       </w:r>
     </w:p>
     <w:p>
@@ -1702,15 +1766,7 @@
           <w:sz w:val="20"/>
           <w:szCs w:val="20"/>
         </w:rPr>
-        <w:t xml:space="preserve">An interesting research have been done for this sharp decline.  There are some supposes of this phenomenon.  The first one is the merchants always actively positive reviews for their business, but the customers who use the Groupon will be influenced more slightly than the others. The second one is there are some false comments for the reviews of the merchants without Groupon which means the merchants maybe using some people or auto </w:t>
-      </w:r>
-      <w:r>
-        <w:rPr>
-          <w:sz w:val="20"/>
-          <w:szCs w:val="20"/>
-        </w:rPr>
-        <w:lastRenderedPageBreak/>
-        <w:t>comments to enhance their evaluation. The third one is the merchants will give a worst service to the Groupon customers than others. And some other supposes also be put forward such as the Groupon customer will give an evaluation with the commodity connection slightly.</w:t>
+        <w:t>An interesting research have been done for this sharp decline.  There are some supposes of this phenomenon.  The first one is the merchants always actively positive reviews for their business, but the customers who use the Groupon will be influenced more slightly than the others. The second one is there are some false comments for the reviews of the merchants without Groupon which means the merchants maybe using some people or auto comments to enhance their evaluation. The third one is the merchants will give a worst service to the Groupon customers than others. And some other supposes also be put forward such as the Groupon customer will give an evaluation with the commodity connection slightly.</w:t>
       </w:r>
     </w:p>
     <w:p>
@@ -1851,15 +1907,7 @@
           <w:sz w:val="20"/>
           <w:szCs w:val="20"/>
         </w:rPr>
-        <w:t xml:space="preserve">The domains in the ontology also have a lot of classes, there are some popular classification scheme for the domains and it’s useful for the ontology learning such as established vs. under-developed domains, emerging vs. </w:t>
-      </w:r>
-      <w:r>
-        <w:rPr>
-          <w:sz w:val="20"/>
-          <w:szCs w:val="20"/>
-        </w:rPr>
-        <w:lastRenderedPageBreak/>
-        <w:t>conventional domains, technology-heavy vs. technology-light domains, and self-contained vs. interdisciplinary domains.</w:t>
+        <w:t>The domains in the ontology also have a lot of classes, there are some popular classification scheme for the domains and it’s useful for the ontology learning such as established vs. under-developed domains, emerging vs. conventional domains, technology-heavy vs. technology-light domains, and self-contained vs. interdisciplinary domains.</w:t>
       </w:r>
     </w:p>
     <w:p>
@@ -1927,91 +1975,7 @@
           <w:sz w:val="20"/>
           <w:szCs w:val="20"/>
         </w:rPr>
-        <w:t>For the restaurant recommendation system, we use the Pentagonal method to process this system</w:t>
-      </w:r>
-      <w:r>
-        <w:rPr>
-          <w:sz w:val="20"/>
-          <w:szCs w:val="20"/>
-        </w:rPr>
-        <w:t>, w</w:t>
-      </w:r>
-      <w:r>
-        <w:rPr>
-          <w:sz w:val="20"/>
-          <w:szCs w:val="20"/>
-        </w:rPr>
-        <w:t xml:space="preserve">hich means that we always use the </w:t>
-      </w:r>
-      <w:r>
-        <w:rPr>
-          <w:sz w:val="20"/>
-          <w:szCs w:val="20"/>
-        </w:rPr>
-        <w:t>p</w:t>
-      </w:r>
-      <w:r>
-        <w:rPr>
-          <w:sz w:val="20"/>
-          <w:szCs w:val="20"/>
-        </w:rPr>
-        <w:t xml:space="preserve">opularity, </w:t>
-      </w:r>
-      <w:r>
-        <w:rPr>
-          <w:sz w:val="20"/>
-          <w:szCs w:val="20"/>
-        </w:rPr>
-        <w:t>f</w:t>
-      </w:r>
-      <w:r>
-        <w:rPr>
-          <w:sz w:val="20"/>
-          <w:szCs w:val="20"/>
-        </w:rPr>
-        <w:t xml:space="preserve">ood, </w:t>
-      </w:r>
-      <w:r>
-        <w:rPr>
-          <w:sz w:val="20"/>
-          <w:szCs w:val="20"/>
-        </w:rPr>
-        <w:t>a</w:t>
-      </w:r>
-      <w:r>
-        <w:rPr>
-          <w:sz w:val="20"/>
-          <w:szCs w:val="20"/>
-        </w:rPr>
-        <w:t xml:space="preserve">mbiance, </w:t>
-      </w:r>
-      <w:r>
-        <w:rPr>
-          <w:sz w:val="20"/>
-          <w:szCs w:val="20"/>
-        </w:rPr>
-        <w:t>s</w:t>
-      </w:r>
-      <w:r>
-        <w:rPr>
-          <w:sz w:val="20"/>
-          <w:szCs w:val="20"/>
-        </w:rPr>
-        <w:t xml:space="preserve">ervice and </w:t>
-      </w:r>
-      <w:r>
-        <w:rPr>
-          <w:sz w:val="20"/>
-          <w:szCs w:val="20"/>
-        </w:rPr>
-        <w:t>c</w:t>
-      </w:r>
-      <w:r>
-        <w:rPr>
-          <w:sz w:val="20"/>
-          <w:szCs w:val="20"/>
-        </w:rPr>
-        <w:t xml:space="preserve">ost performance to represent the different aspects of a restaurant.  We </w:t>
+        <w:t xml:space="preserve">For the restaurant recommendation system, we use the Pentagonal method to process this system, which means that we always use the popularity, food, ambiance, service and cost performance to represent the different aspects of a restaurant.  We </w:t>
       </w:r>
       <w:r>
         <w:rPr>
@@ -2091,6 +2055,7 @@
           <w:noProof/>
           <w:sz w:val="20"/>
           <w:szCs w:val="20"/>
+          <w:lang w:eastAsia="en-US"/>
         </w:rPr>
         <w:drawing>
           <wp:inline distT="0" distB="0" distL="0" distR="0" wp14:anchorId="2AFEA2C8" wp14:editId="05B7A861">
@@ -2110,7 +2075,7 @@
                     </pic:cNvPicPr>
                   </pic:nvPicPr>
                   <pic:blipFill>
-                    <a:blip r:embed="rId11" cstate="print">
+                    <a:blip r:embed="rId10" cstate="print">
                       <a:extLst>
                         <a:ext uri="{28A0092B-C50C-407E-A947-70E740481C1C}">
                           <a14:useLocalDpi xmlns:a14="http://schemas.microsoft.com/office/drawing/2010/main" val="0"/>
@@ -2194,35 +2159,7 @@
           <w:sz w:val="20"/>
           <w:szCs w:val="20"/>
         </w:rPr>
-        <w:t xml:space="preserve">If we use the </w:t>
-      </w:r>
-      <w:r>
-        <w:rPr>
-          <w:sz w:val="20"/>
-          <w:szCs w:val="20"/>
-        </w:rPr>
-        <w:t>t</w:t>
-      </w:r>
-      <w:r>
-        <w:rPr>
-          <w:sz w:val="20"/>
-          <w:szCs w:val="20"/>
-        </w:rPr>
-        <w:t xml:space="preserve">ournament </w:t>
-      </w:r>
-      <w:r>
-        <w:rPr>
-          <w:sz w:val="20"/>
-          <w:szCs w:val="20"/>
-        </w:rPr>
-        <w:t>t</w:t>
-      </w:r>
-      <w:r>
-        <w:rPr>
-          <w:sz w:val="20"/>
-          <w:szCs w:val="20"/>
-        </w:rPr>
-        <w:t xml:space="preserve">ree to implement the recommendation system, the time complexity to select the </w:t>
+        <w:t xml:space="preserve">If we use the tournament tree to implement the recommendation system, the time complexity to select the </w:t>
       </w:r>
       <m:oMath>
         <m:r>
@@ -2231,6 +2168,7 @@
             <w:sz w:val="20"/>
             <w:szCs w:val="20"/>
           </w:rPr>
+          <w:lastRenderedPageBreak/>
           <m:t>k</m:t>
         </m:r>
       </m:oMath>
@@ -2273,43 +2211,7 @@
           <w:sz w:val="20"/>
           <w:szCs w:val="20"/>
         </w:rPr>
-        <w:t xml:space="preserve"> to build the </w:t>
-      </w:r>
-      <w:r>
-        <w:rPr>
-          <w:sz w:val="20"/>
-          <w:szCs w:val="20"/>
-        </w:rPr>
-        <w:t>t</w:t>
-      </w:r>
-      <w:r>
-        <w:rPr>
-          <w:sz w:val="20"/>
-          <w:szCs w:val="20"/>
-        </w:rPr>
-        <w:t xml:space="preserve">ournament </w:t>
-      </w:r>
-      <w:r>
-        <w:rPr>
-          <w:sz w:val="20"/>
-          <w:szCs w:val="20"/>
-        </w:rPr>
-        <w:t>t</w:t>
-      </w:r>
-      <w:r>
-        <w:rPr>
-          <w:sz w:val="20"/>
-          <w:szCs w:val="20"/>
-        </w:rPr>
-        <w:t xml:space="preserve">ree, and for </w:t>
-      </w:r>
-      <w:r>
-        <w:rPr>
-          <w:sz w:val="20"/>
-          <w:szCs w:val="20"/>
-        </w:rPr>
-        <w:lastRenderedPageBreak/>
-        <w:t xml:space="preserve">each time wo choose another best restaurant, it need </w:t>
+        <w:t xml:space="preserve"> to build the tournament tree, and for each time wo choose another best restaurant, it need </w:t>
       </w:r>
       <m:oMath>
         <m:r>
@@ -2326,21 +2228,7 @@
           <w:sz w:val="20"/>
           <w:szCs w:val="20"/>
         </w:rPr>
-        <w:t xml:space="preserve"> to find it. </w:t>
-      </w:r>
-      <w:r>
-        <w:rPr>
-          <w:sz w:val="20"/>
-          <w:szCs w:val="20"/>
-        </w:rPr>
-        <w:t xml:space="preserve"> </w:t>
-      </w:r>
-      <w:r>
-        <w:rPr>
-          <w:sz w:val="20"/>
-          <w:szCs w:val="20"/>
-        </w:rPr>
-        <w:t xml:space="preserve">This algorithm provides an efficient method on time complexity, but it will waste some extra space to store the data.  As we know, if we have </w:t>
+        <w:t xml:space="preserve"> to find it.  This algorithm provides an efficient method on time complexity, but it will waste some extra space to store the data.  As we know, if we have </w:t>
       </w:r>
       <m:oMath>
         <m:r>
@@ -2410,64 +2298,14 @@
           <w:sz w:val="20"/>
           <w:szCs w:val="20"/>
         </w:rPr>
-        <w:t>h</w:t>
-      </w:r>
-      <w:r>
-        <w:rPr>
-          <w:i/>
-          <w:sz w:val="20"/>
-          <w:szCs w:val="20"/>
-        </w:rPr>
-        <w:t>eap</w:t>
-      </w:r>
-      <w:r>
-        <w:rPr>
-          <w:sz w:val="20"/>
-          <w:szCs w:val="20"/>
-        </w:rPr>
-        <w:t xml:space="preserve"> as the data structure for the final implementation.  Because it can save a lot of spaces for the system, there is no extra space in the </w:t>
-      </w:r>
-      <w:r>
-        <w:rPr>
-          <w:sz w:val="20"/>
-          <w:szCs w:val="20"/>
-        </w:rPr>
-        <w:t>h</w:t>
-      </w:r>
-      <w:r>
-        <w:rPr>
-          <w:sz w:val="20"/>
-          <w:szCs w:val="20"/>
-        </w:rPr>
-        <w:t xml:space="preserve">eap.  In the </w:t>
-      </w:r>
-      <w:r>
-        <w:rPr>
-          <w:sz w:val="20"/>
-          <w:szCs w:val="20"/>
-        </w:rPr>
-        <w:t>h</w:t>
-      </w:r>
-      <w:r>
-        <w:rPr>
-          <w:sz w:val="20"/>
-          <w:szCs w:val="20"/>
-        </w:rPr>
-        <w:t>eap, we always using the nodes to represent the best restaurant list, and push up the worse restaurant to the top, then the root will be the worst restaurant.  Then when a new restaurant com</w:t>
-      </w:r>
-      <w:r>
-        <w:rPr>
-          <w:sz w:val="20"/>
-          <w:szCs w:val="20"/>
-        </w:rPr>
-        <w:t>ing</w:t>
-      </w:r>
-      <w:r>
-        <w:rPr>
-          <w:sz w:val="20"/>
-          <w:szCs w:val="20"/>
-        </w:rPr>
-        <w:t xml:space="preserve"> in, we compare it with the root, if it is worse than the root, we ignore it because it is worse than all the restaurant in this Heap.  But if the restaurant is better than the root, we replace the root with it, then re-Heap it. Then the Heap will be a new best list of restaurants in the dataset. This process will be</w:t>
+        <w:t>heap</w:t>
+      </w:r>
+      <w:r>
+        <w:rPr>
+          <w:sz w:val="20"/>
+          <w:szCs w:val="20"/>
+        </w:rPr>
+        <w:t xml:space="preserve"> as the data structure for the final implementation.  Because it can save a lot of spaces for the system, there is no extra space in the heap.  In the heap, we always using the nodes to represent the best restaurant list, and push up the worse restaurant to the top, then the root will be the worst restaurant.  Then when a new restaurant coming in, we compare it with the root, if it is worse than the root, we ignore it because it is worse than all the restaurant in this Heap.  But if the restaurant is better than the root, we replace the root with it, then re-Heap it. Then the Heap will be a new best list of restaurants in the dataset. This process will be</w:t>
       </w:r>
       <w:r>
         <w:rPr>
@@ -2482,21 +2320,7 @@
           <w:sz w:val="20"/>
           <w:szCs w:val="20"/>
         </w:rPr>
-        <w:t xml:space="preserve">done again and again. When all the dataset has been finished, the last Heap will be the best list of the restaurants. The </w:t>
-      </w:r>
-      <w:r>
-        <w:rPr>
-          <w:sz w:val="20"/>
-          <w:szCs w:val="20"/>
-        </w:rPr>
-        <w:t>Figure 2</w:t>
-      </w:r>
-      <w:r>
-        <w:rPr>
-          <w:sz w:val="20"/>
-          <w:szCs w:val="20"/>
-        </w:rPr>
-        <w:t xml:space="preserve"> showed the details in this process.</w:t>
+        <w:t>done again and again. When all the dataset has been finished, the last Heap will be the best list of the restaurants. The Figure 2 showed the details in this process.</w:t>
       </w:r>
     </w:p>
     <w:p>
@@ -2515,6 +2339,7 @@
           <w:noProof/>
           <w:sz w:val="20"/>
           <w:szCs w:val="20"/>
+          <w:lang w:eastAsia="en-US"/>
         </w:rPr>
         <w:drawing>
           <wp:inline distT="0" distB="0" distL="0" distR="0" wp14:anchorId="71C33CEB" wp14:editId="6A04FF9A">
@@ -2534,7 +2359,7 @@
                     </pic:cNvPicPr>
                   </pic:nvPicPr>
                   <pic:blipFill>
-                    <a:blip r:embed="rId12">
+                    <a:blip r:embed="rId11">
                       <a:extLst>
                         <a:ext uri="{28A0092B-C50C-407E-A947-70E740481C1C}">
                           <a14:useLocalDpi xmlns:a14="http://schemas.microsoft.com/office/drawing/2010/main" val="0"/>
@@ -2756,7 +2581,14 @@
           <w:sz w:val="20"/>
           <w:szCs w:val="20"/>
         </w:rPr>
-        <w:t xml:space="preserve"> time complexity based on the Big-O.  Accordingly, the time complexity of this algorithm is </w:t>
+        <w:t xml:space="preserve"> time </w:t>
+      </w:r>
+      <w:r>
+        <w:rPr>
+          <w:sz w:val="20"/>
+          <w:szCs w:val="20"/>
+        </w:rPr>
+        <w:t xml:space="preserve">complexity based on the Big-O.  Accordingly, the time complexity of this algorithm is </w:t>
       </w:r>
       <m:oMath>
         <m:r>
@@ -2773,15 +2605,7 @@
           <w:sz w:val="20"/>
           <w:szCs w:val="20"/>
         </w:rPr>
-        <w:t xml:space="preserve"> for the average case.  </w:t>
-      </w:r>
-      <w:r>
-        <w:rPr>
-          <w:sz w:val="20"/>
-          <w:szCs w:val="20"/>
-        </w:rPr>
-        <w:lastRenderedPageBreak/>
-        <w:t>And the space the heap used is always 8 because the system always recommends 8 restaurants.</w:t>
+        <w:t xml:space="preserve"> for the average case.  And the space the heap used is always 8 because the system always recommends 8 restaurants.</w:t>
       </w:r>
     </w:p>
     <w:p>
@@ -2883,21 +2707,7 @@
           <w:sz w:val="20"/>
           <w:szCs w:val="20"/>
         </w:rPr>
-        <w:t>, because we need do a re-heap which have a</w:t>
-      </w:r>
-      <w:r>
-        <w:rPr>
-          <w:sz w:val="20"/>
-          <w:szCs w:val="20"/>
-        </w:rPr>
-        <w:t>n</w:t>
-      </w:r>
-      <w:r>
-        <w:rPr>
-          <w:sz w:val="20"/>
-          <w:szCs w:val="20"/>
-        </w:rPr>
-        <w:t xml:space="preserve"> </w:t>
+        <w:t xml:space="preserve">, because we need do a re-heap which have an </w:t>
       </w:r>
       <m:oMath>
         <m:r>
@@ -3121,7 +2931,15 @@
           <w:sz w:val="20"/>
           <w:szCs w:val="20"/>
         </w:rPr>
-        <w:t>Text labels appear in the corners of both outside and inside pentagons, which performs a very clear way to the user.  The user can have a very tactile feeling of the restaurant by just looking at this novel pentagonal description of the restaurant.</w:t>
+        <w:t xml:space="preserve">Text labels appear in the corners of both outside and inside pentagons, which performs a very clear way to the user.  The user can have a very tactile </w:t>
+      </w:r>
+      <w:r>
+        <w:rPr>
+          <w:sz w:val="20"/>
+          <w:szCs w:val="20"/>
+        </w:rPr>
+        <w:lastRenderedPageBreak/>
+        <w:t>feeling of the restaurant by just looking at this novel pentagonal description of the restaurant.</w:t>
       </w:r>
     </w:p>
     <w:p>
@@ -3138,8 +2956,8 @@
           <w:noProof/>
           <w:sz w:val="20"/>
           <w:szCs w:val="20"/>
-        </w:rPr>
-        <w:lastRenderedPageBreak/>
+          <w:lang w:eastAsia="en-US"/>
+        </w:rPr>
         <w:drawing>
           <wp:inline distT="0" distB="0" distL="0" distR="0" wp14:anchorId="5CCE9714" wp14:editId="7C86B5D3">
             <wp:extent cx="2002536" cy="1088136"/>
@@ -3158,7 +2976,7 @@
                     </pic:cNvPicPr>
                   </pic:nvPicPr>
                   <pic:blipFill>
-                    <a:blip r:embed="rId13" cstate="print">
+                    <a:blip r:embed="rId12" cstate="print">
                       <a:biLevel thresh="50000"/>
                       <a:extLst>
                         <a:ext uri="{28A0092B-C50C-407E-A947-70E740481C1C}">
@@ -3846,7 +3664,14 @@
           <w:sz w:val="20"/>
           <w:szCs w:val="20"/>
         </w:rPr>
-        <w:t xml:space="preserve"> format, in which an empty string (</w:t>
+        <w:t xml:space="preserve"> format, in which an empty </w:t>
+      </w:r>
+      <w:r>
+        <w:rPr>
+          <w:sz w:val="20"/>
+          <w:szCs w:val="20"/>
+        </w:rPr>
+        <w:t>string (</w:t>
       </w:r>
       <w:r>
         <w:rPr>
@@ -3878,7 +3703,6 @@
           <w:sz w:val="20"/>
           <w:szCs w:val="20"/>
         </w:rPr>
-        <w:lastRenderedPageBreak/>
         <w:t>{</w:t>
       </w:r>
       <w:r>
@@ -4214,7 +4038,7 @@
           <w:sz w:val="20"/>
           <w:szCs w:val="20"/>
         </w:rPr>
-        <w:t xml:space="preserve"> amongst the five facets into consideration, which means if the restaurant is kind of an extreme case, then it will not be considered as a </w:t>
+        <w:t xml:space="preserve"> amongst the five </w:t>
       </w:r>
       <w:r>
         <w:rPr>
@@ -4222,7 +4046,7 @@
           <w:szCs w:val="20"/>
         </w:rPr>
         <w:lastRenderedPageBreak/>
-        <w:t>good restaurant with high rating scores in our recommendation list.</w:t>
+        <w:t>facets into consideration, which means if the restaurant is kind of an extreme case, then it will not be considered as a good restaurant with high rating scores in our recommendation list.</w:t>
       </w:r>
     </w:p>
     <w:p>
@@ -4273,7 +4097,7 @@
           <w:szCs w:val="20"/>
         </w:rPr>
         <w:br/>
-        <w:t xml:space="preserve">  </w:t>
+        <w:t xml:space="preserve">  {</w:t>
       </w:r>
       <w:r>
         <w:rPr>
@@ -4281,7 +4105,8 @@
           <w:sz w:val="20"/>
           <w:szCs w:val="20"/>
         </w:rPr>
-        <w:t>{</w:t>
+        <w:br/>
+        <w:t xml:space="preserve">    "Food": "1",</w:t>
       </w:r>
       <w:r>
         <w:rPr>
@@ -4290,7 +4115,7 @@
           <w:szCs w:val="20"/>
         </w:rPr>
         <w:br/>
-        <w:t xml:space="preserve">    </w:t>
+        <w:t xml:space="preserve">    "Service": "0.8-1.2",</w:t>
       </w:r>
       <w:r>
         <w:rPr>
@@ -4298,7 +4123,8 @@
           <w:sz w:val="20"/>
           <w:szCs w:val="20"/>
         </w:rPr>
-        <w:t>"Food": "1",</w:t>
+        <w:br/>
+        <w:t xml:space="preserve">    "Ambiance": "0.9-1.8",</w:t>
       </w:r>
       <w:r>
         <w:rPr>
@@ -4307,7 +4133,7 @@
           <w:szCs w:val="20"/>
         </w:rPr>
         <w:br/>
-        <w:t xml:space="preserve">    </w:t>
+        <w:t xml:space="preserve">    "Cost": "0.5-2"</w:t>
       </w:r>
       <w:r>
         <w:rPr>
@@ -4315,7 +4141,8 @@
           <w:sz w:val="20"/>
           <w:szCs w:val="20"/>
         </w:rPr>
-        <w:t>"Service": "0.8-1.2",</w:t>
+        <w:br/>
+        <w:t xml:space="preserve">  }</w:t>
       </w:r>
       <w:r>
         <w:rPr>
@@ -4324,64 +4151,6 @@
           <w:szCs w:val="20"/>
         </w:rPr>
         <w:br/>
-        <w:t xml:space="preserve">    </w:t>
-      </w:r>
-      <w:r>
-        <w:rPr>
-          <w:rFonts w:ascii="Consolas" w:hAnsi="Consolas"/>
-          <w:sz w:val="20"/>
-          <w:szCs w:val="20"/>
-        </w:rPr>
-        <w:t>"Ambiance": "0.9-1.8",</w:t>
-      </w:r>
-      <w:r>
-        <w:rPr>
-          <w:rFonts w:ascii="Consolas" w:hAnsi="Consolas"/>
-          <w:sz w:val="20"/>
-          <w:szCs w:val="20"/>
-        </w:rPr>
-        <w:br/>
-        <w:t xml:space="preserve">    </w:t>
-      </w:r>
-      <w:r>
-        <w:rPr>
-          <w:rFonts w:ascii="Consolas" w:hAnsi="Consolas"/>
-          <w:sz w:val="20"/>
-          <w:szCs w:val="20"/>
-        </w:rPr>
-        <w:t>"Cost": "0.5-2"</w:t>
-      </w:r>
-      <w:r>
-        <w:rPr>
-          <w:rFonts w:ascii="Consolas" w:hAnsi="Consolas"/>
-          <w:sz w:val="20"/>
-          <w:szCs w:val="20"/>
-        </w:rPr>
-        <w:br/>
-        <w:t xml:space="preserve">  </w:t>
-      </w:r>
-      <w:r>
-        <w:rPr>
-          <w:rFonts w:ascii="Consolas" w:hAnsi="Consolas"/>
-          <w:sz w:val="20"/>
-          <w:szCs w:val="20"/>
-        </w:rPr>
-        <w:t>}</w:t>
-      </w:r>
-      <w:r>
-        <w:rPr>
-          <w:rFonts w:ascii="Consolas" w:hAnsi="Consolas"/>
-          <w:sz w:val="20"/>
-          <w:szCs w:val="20"/>
-        </w:rPr>
-        <w:br/>
-      </w:r>
-      <w:r>
-        <w:rPr>
-          <w:rFonts w:ascii="Consolas" w:hAnsi="Consolas"/>
-          <w:sz w:val="20"/>
-          <w:szCs w:val="20"/>
-        </w:rPr>
         <w:t>]</w:t>
       </w:r>
     </w:p>
@@ -4660,7 +4429,6 @@
           <w:sz w:val="20"/>
           <w:szCs w:val="20"/>
         </w:rPr>
-        <w:lastRenderedPageBreak/>
         <w:t>However, there is a problem if our machine learning model stops being designated here, because if more and more data is loaded into the model, it is not hard to imagine that the diameter of the region will become wider and wider.  Therefore, we will have the following limit if the data size is very big.</w:t>
       </w:r>
     </w:p>
@@ -4989,7 +4757,7 @@
           <w:sz w:val="20"/>
           <w:szCs w:val="20"/>
         </w:rPr>
-        <w:t xml:space="preserve">As we mentioned before, when the server is turned on, it means that all the data of restaurants’ information is completely trained and ready to generate recommendation list.  Therefore, after we obtain the user input from the web page, we can pass all the restaurants in the trained dataset </w:t>
+        <w:t xml:space="preserve">As we mentioned before, when the server is turned on, it means that all the data of restaurants’ information is completely trained and ready to generate recommendation </w:t>
       </w:r>
       <w:r>
         <w:rPr>
@@ -4997,7 +4765,7 @@
           <w:szCs w:val="20"/>
         </w:rPr>
         <w:lastRenderedPageBreak/>
-        <w:t xml:space="preserve">one-by-one, and each restaurant is compared with the user input to determine </w:t>
+        <w:t xml:space="preserve">list.  Therefore, after we obtain the user input from the web page, we can pass all the restaurants in the trained dataset one-by-one, and each restaurant is compared with the user input to determine </w:t>
       </w:r>
       <w:r>
         <w:rPr>
@@ -5869,6 +5637,75 @@
                 <w:sz w:val="20"/>
                 <w:szCs w:val="20"/>
               </w:rPr>
+              <w:t xml:space="preserve"> return_value </w:t>
+            </w:r>
+            <w:r>
+              <w:rPr>
+                <w:sz w:val="20"/>
+                <w:szCs w:val="20"/>
+              </w:rPr>
+              <w:sym w:font="Wingdings 3" w:char="F066"/>
+            </w:r>
+            <w:r>
+              <w:rPr>
+                <w:sz w:val="20"/>
+                <w:szCs w:val="20"/>
+              </w:rPr>
+              <w:t xml:space="preserve"> return_value + 0.4</w:t>
+            </w:r>
+          </w:p>
+          <w:p>
+            <w:pPr>
+              <w:jc w:val="both"/>
+              <w:rPr>
+                <w:sz w:val="20"/>
+                <w:szCs w:val="20"/>
+              </w:rPr>
+            </w:pPr>
+            <w:r>
+              <w:rPr>
+                <w:sz w:val="20"/>
+                <w:szCs w:val="20"/>
+              </w:rPr>
+              <w:t xml:space="preserve">      </w:t>
+            </w:r>
+            <w:r>
+              <w:rPr>
+                <w:b/>
+                <w:sz w:val="20"/>
+                <w:szCs w:val="20"/>
+              </w:rPr>
+              <w:t>else</w:t>
+            </w:r>
+          </w:p>
+          <w:p>
+            <w:pPr>
+              <w:jc w:val="both"/>
+              <w:rPr>
+                <w:sz w:val="20"/>
+                <w:szCs w:val="20"/>
+              </w:rPr>
+            </w:pPr>
+            <w:r>
+              <w:rPr>
+                <w:sz w:val="20"/>
+                <w:szCs w:val="20"/>
+              </w:rPr>
+              <w:t xml:space="preserve">        </w:t>
+            </w:r>
+            <w:r>
+              <w:rPr>
+                <w:b/>
+                <w:sz w:val="20"/>
+                <w:szCs w:val="20"/>
+              </w:rPr>
+              <w:t>if</w:t>
+            </w:r>
+            <w:r>
+              <w:rPr>
+                <w:sz w:val="20"/>
+                <w:szCs w:val="20"/>
+              </w:rPr>
               <w:t xml:space="preserve"> </w:t>
             </w:r>
             <w:r>
@@ -5876,7 +5713,46 @@
                 <w:sz w:val="20"/>
                 <w:szCs w:val="20"/>
               </w:rPr>
-              <w:t xml:space="preserve">return_value </w:t>
+              <w:t xml:space="preserve">u.wifi == r.wifi == </w:t>
+            </w:r>
+            <w:r>
+              <w:rPr>
+                <w:b/>
+                <w:sz w:val="20"/>
+                <w:szCs w:val="20"/>
+              </w:rPr>
+              <w:t>true</w:t>
+            </w:r>
+          </w:p>
+          <w:p>
+            <w:pPr>
+              <w:jc w:val="both"/>
+              <w:rPr>
+                <w:sz w:val="20"/>
+                <w:szCs w:val="20"/>
+              </w:rPr>
+            </w:pPr>
+            <w:r>
+              <w:rPr>
+                <w:sz w:val="20"/>
+                <w:szCs w:val="20"/>
+              </w:rPr>
+              <w:t xml:space="preserve">          </w:t>
+            </w:r>
+            <w:r>
+              <w:rPr>
+                <w:b/>
+                <w:sz w:val="20"/>
+                <w:szCs w:val="20"/>
+              </w:rPr>
+              <w:t>then</w:t>
+            </w:r>
+            <w:r>
+              <w:rPr>
+                <w:sz w:val="20"/>
+                <w:szCs w:val="20"/>
+              </w:rPr>
+              <w:t xml:space="preserve"> return_value </w:t>
             </w:r>
             <w:r>
               <w:rPr>
@@ -5890,6 +5766,101 @@
                 <w:sz w:val="20"/>
                 <w:szCs w:val="20"/>
               </w:rPr>
+              <w:t xml:space="preserve"> return_value + 0.2</w:t>
+            </w:r>
+          </w:p>
+          <w:p>
+            <w:pPr>
+              <w:jc w:val="both"/>
+              <w:rPr>
+                <w:b/>
+                <w:sz w:val="20"/>
+                <w:szCs w:val="20"/>
+              </w:rPr>
+            </w:pPr>
+            <w:r>
+              <w:rPr>
+                <w:sz w:val="20"/>
+                <w:szCs w:val="20"/>
+              </w:rPr>
+              <w:t xml:space="preserve">          </w:t>
+            </w:r>
+            <w:r>
+              <w:rPr>
+                <w:b/>
+                <w:sz w:val="20"/>
+                <w:szCs w:val="20"/>
+              </w:rPr>
+              <w:t>else</w:t>
+            </w:r>
+          </w:p>
+          <w:p>
+            <w:pPr>
+              <w:jc w:val="both"/>
+              <w:rPr>
+                <w:sz w:val="20"/>
+                <w:szCs w:val="20"/>
+              </w:rPr>
+            </w:pPr>
+            <w:r>
+              <w:rPr>
+                <w:sz w:val="20"/>
+                <w:szCs w:val="20"/>
+              </w:rPr>
+              <w:t xml:space="preserve">            </w:t>
+            </w:r>
+            <w:r>
+              <w:rPr>
+                <w:b/>
+                <w:sz w:val="20"/>
+                <w:szCs w:val="20"/>
+              </w:rPr>
+              <w:t>if</w:t>
+            </w:r>
+            <w:r>
+              <w:rPr>
+                <w:sz w:val="20"/>
+                <w:szCs w:val="20"/>
+              </w:rPr>
+              <w:t xml:space="preserve"> u.healthy == r.healthy == </w:t>
+            </w:r>
+            <w:r>
+              <w:rPr>
+                <w:b/>
+                <w:sz w:val="20"/>
+                <w:szCs w:val="20"/>
+              </w:rPr>
+              <w:t>true</w:t>
+            </w:r>
+          </w:p>
+          <w:p>
+            <w:pPr>
+              <w:jc w:val="both"/>
+              <w:rPr>
+                <w:sz w:val="20"/>
+                <w:szCs w:val="20"/>
+              </w:rPr>
+            </w:pPr>
+            <w:r>
+              <w:rPr>
+                <w:sz w:val="20"/>
+                <w:szCs w:val="20"/>
+              </w:rPr>
+              <w:t xml:space="preserve">              </w:t>
+            </w:r>
+            <w:r>
+              <w:rPr>
+                <w:b/>
+                <w:sz w:val="20"/>
+                <w:szCs w:val="20"/>
+              </w:rPr>
+              <w:t>then</w:t>
+            </w:r>
+            <w:r>
+              <w:rPr>
+                <w:sz w:val="20"/>
+                <w:szCs w:val="20"/>
+              </w:rPr>
               <w:t xml:space="preserve"> return_value </w:t>
             </w:r>
             <w:r>
@@ -5897,30 +5868,38 @@
                 <w:sz w:val="20"/>
                 <w:szCs w:val="20"/>
               </w:rPr>
-              <w:t>+ 0.4</w:t>
+              <w:sym w:font="Wingdings 3" w:char="F066"/>
+            </w:r>
+            <w:r>
+              <w:rPr>
+                <w:sz w:val="20"/>
+                <w:szCs w:val="20"/>
+              </w:rPr>
+              <w:t xml:space="preserve"> return_value + 0.2</w:t>
             </w:r>
           </w:p>
           <w:p>
             <w:pPr>
               <w:jc w:val="both"/>
               <w:rPr>
-                <w:sz w:val="20"/>
-                <w:szCs w:val="20"/>
-              </w:rPr>
-            </w:pPr>
-            <w:r>
-              <w:rPr>
-                <w:sz w:val="20"/>
-                <w:szCs w:val="20"/>
-              </w:rPr>
-              <w:t xml:space="preserve">      </w:t>
-            </w:r>
-            <w:r>
-              <w:rPr>
                 <w:b/>
                 <w:sz w:val="20"/>
                 <w:szCs w:val="20"/>
               </w:rPr>
+            </w:pPr>
+            <w:r>
+              <w:rPr>
+                <w:sz w:val="20"/>
+                <w:szCs w:val="20"/>
+              </w:rPr>
+              <w:t xml:space="preserve">              </w:t>
+            </w:r>
+            <w:r>
+              <w:rPr>
+                <w:b/>
+                <w:sz w:val="20"/>
+                <w:szCs w:val="20"/>
+              </w:rPr>
               <w:t>else</w:t>
             </w:r>
           </w:p>
@@ -5937,7 +5916,7 @@
                 <w:sz w:val="20"/>
                 <w:szCs w:val="20"/>
               </w:rPr>
-              <w:t xml:space="preserve">        </w:t>
+              <w:t xml:space="preserve">                </w:t>
             </w:r>
             <w:r>
               <w:rPr>
@@ -5952,22 +5931,52 @@
                 <w:sz w:val="20"/>
                 <w:szCs w:val="20"/>
               </w:rPr>
+              <w:t xml:space="preserve"> u.price == </w:t>
+            </w:r>
+            <w:r>
+              <w:rPr>
+                <w:b/>
+                <w:sz w:val="20"/>
+                <w:szCs w:val="20"/>
+              </w:rPr>
+              <w:t>true</w:t>
+            </w:r>
+            <w:r>
+              <w:rPr>
+                <w:sz w:val="20"/>
+                <w:szCs w:val="20"/>
+              </w:rPr>
               <w:t xml:space="preserve"> </w:t>
             </w:r>
             <w:r>
               <w:rPr>
-                <w:sz w:val="20"/>
-                <w:szCs w:val="20"/>
-              </w:rPr>
-              <w:t xml:space="preserve">u.wifi == r.wifi == </w:t>
-            </w:r>
-            <w:r>
-              <w:rPr>
                 <w:b/>
                 <w:sz w:val="20"/>
                 <w:szCs w:val="20"/>
               </w:rPr>
-              <w:t>true</w:t>
+              <w:t>and</w:t>
+            </w:r>
+            <w:r>
+              <w:rPr>
+                <w:sz w:val="20"/>
+                <w:szCs w:val="20"/>
+              </w:rPr>
+              <w:t xml:space="preserve"> r.cost </w:t>
+            </w:r>
+            <w:r>
+              <w:rPr>
+                <w:rFonts w:cs="Times New Roman"/>
+                <w:sz w:val="20"/>
+                <w:szCs w:val="20"/>
+              </w:rPr>
+              <w:t>≥</w:t>
+            </w:r>
+            <w:r>
+              <w:rPr>
+                <w:sz w:val="20"/>
+                <w:szCs w:val="20"/>
+              </w:rPr>
+              <w:t xml:space="preserve"> 4</w:t>
             </w:r>
           </w:p>
           <w:p>
@@ -5983,7 +5992,7 @@
                 <w:sz w:val="20"/>
                 <w:szCs w:val="20"/>
               </w:rPr>
-              <w:t xml:space="preserve">          </w:t>
+              <w:t xml:space="preserve">                  </w:t>
             </w:r>
             <w:r>
               <w:rPr>
@@ -5998,290 +6007,7 @@
                 <w:sz w:val="20"/>
                 <w:szCs w:val="20"/>
               </w:rPr>
-              <w:t xml:space="preserve"> </w:t>
-            </w:r>
-            <w:r>
-              <w:rPr>
-                <w:sz w:val="20"/>
-                <w:szCs w:val="20"/>
-              </w:rPr>
-              <w:t xml:space="preserve">return_value </w:t>
-            </w:r>
-            <w:r>
-              <w:rPr>
-                <w:sz w:val="20"/>
-                <w:szCs w:val="20"/>
-              </w:rPr>
-              <w:sym w:font="Wingdings 3" w:char="F066"/>
-            </w:r>
-            <w:r>
-              <w:rPr>
-                <w:sz w:val="20"/>
-                <w:szCs w:val="20"/>
-              </w:rPr>
-              <w:t xml:space="preserve"> return_value + 0.</w:t>
-            </w:r>
-            <w:r>
-              <w:rPr>
-                <w:sz w:val="20"/>
-                <w:szCs w:val="20"/>
-              </w:rPr>
-              <w:t>2</w:t>
-            </w:r>
-          </w:p>
-          <w:p>
-            <w:pPr>
-              <w:jc w:val="both"/>
-              <w:rPr>
-                <w:b/>
-                <w:sz w:val="20"/>
-                <w:szCs w:val="20"/>
-              </w:rPr>
-            </w:pPr>
-            <w:r>
-              <w:rPr>
-                <w:sz w:val="20"/>
-                <w:szCs w:val="20"/>
-              </w:rPr>
-              <w:t xml:space="preserve">          </w:t>
-            </w:r>
-            <w:r>
-              <w:rPr>
-                <w:b/>
-                <w:sz w:val="20"/>
-                <w:szCs w:val="20"/>
-              </w:rPr>
-              <w:t>else</w:t>
-            </w:r>
-          </w:p>
-          <w:p>
-            <w:pPr>
-              <w:jc w:val="both"/>
-              <w:rPr>
-                <w:sz w:val="20"/>
-                <w:szCs w:val="20"/>
-              </w:rPr>
-            </w:pPr>
-            <w:r>
-              <w:rPr>
-                <w:sz w:val="20"/>
-                <w:szCs w:val="20"/>
-              </w:rPr>
-              <w:t xml:space="preserve">            </w:t>
-            </w:r>
-            <w:r>
-              <w:rPr>
-                <w:b/>
-                <w:sz w:val="20"/>
-                <w:szCs w:val="20"/>
-              </w:rPr>
-              <w:t>if</w:t>
-            </w:r>
-            <w:r>
-              <w:rPr>
-                <w:sz w:val="20"/>
-                <w:szCs w:val="20"/>
-              </w:rPr>
-              <w:t xml:space="preserve"> u.healthy == r.healthy == </w:t>
-            </w:r>
-            <w:r>
-              <w:rPr>
-                <w:b/>
-                <w:sz w:val="20"/>
-                <w:szCs w:val="20"/>
-              </w:rPr>
-              <w:t>true</w:t>
-            </w:r>
-          </w:p>
-          <w:p>
-            <w:pPr>
-              <w:jc w:val="both"/>
-              <w:rPr>
-                <w:sz w:val="20"/>
-                <w:szCs w:val="20"/>
-              </w:rPr>
-            </w:pPr>
-            <w:r>
-              <w:rPr>
-                <w:sz w:val="20"/>
-                <w:szCs w:val="20"/>
-              </w:rPr>
-              <w:t xml:space="preserve">              </w:t>
-            </w:r>
-            <w:r>
-              <w:rPr>
-                <w:b/>
-                <w:sz w:val="20"/>
-                <w:szCs w:val="20"/>
-              </w:rPr>
-              <w:t>then</w:t>
-            </w:r>
-            <w:r>
-              <w:rPr>
-                <w:sz w:val="20"/>
-                <w:szCs w:val="20"/>
-              </w:rPr>
-              <w:t xml:space="preserve"> </w:t>
-            </w:r>
-            <w:r>
-              <w:rPr>
-                <w:sz w:val="20"/>
-                <w:szCs w:val="20"/>
-              </w:rPr>
-              <w:t xml:space="preserve">return_value </w:t>
-            </w:r>
-            <w:r>
-              <w:rPr>
-                <w:sz w:val="20"/>
-                <w:szCs w:val="20"/>
-              </w:rPr>
-              <w:sym w:font="Wingdings 3" w:char="F066"/>
-            </w:r>
-            <w:r>
-              <w:rPr>
-                <w:sz w:val="20"/>
-                <w:szCs w:val="20"/>
-              </w:rPr>
-              <w:t xml:space="preserve"> return_value + 0.2</w:t>
-            </w:r>
-          </w:p>
-          <w:p>
-            <w:pPr>
-              <w:jc w:val="both"/>
-              <w:rPr>
-                <w:b/>
-                <w:sz w:val="20"/>
-                <w:szCs w:val="20"/>
-              </w:rPr>
-            </w:pPr>
-            <w:r>
-              <w:rPr>
-                <w:sz w:val="20"/>
-                <w:szCs w:val="20"/>
-              </w:rPr>
-              <w:t xml:space="preserve">              </w:t>
-            </w:r>
-            <w:r>
-              <w:rPr>
-                <w:b/>
-                <w:sz w:val="20"/>
-                <w:szCs w:val="20"/>
-              </w:rPr>
-              <w:t>else</w:t>
-            </w:r>
-          </w:p>
-          <w:p>
-            <w:pPr>
-              <w:jc w:val="both"/>
-              <w:rPr>
-                <w:sz w:val="20"/>
-                <w:szCs w:val="20"/>
-              </w:rPr>
-            </w:pPr>
-            <w:r>
-              <w:rPr>
-                <w:sz w:val="20"/>
-                <w:szCs w:val="20"/>
-              </w:rPr>
-              <w:t xml:space="preserve">                </w:t>
-            </w:r>
-            <w:r>
-              <w:rPr>
-                <w:b/>
-                <w:sz w:val="20"/>
-                <w:szCs w:val="20"/>
-              </w:rPr>
-              <w:t>if</w:t>
-            </w:r>
-            <w:r>
-              <w:rPr>
-                <w:sz w:val="20"/>
-                <w:szCs w:val="20"/>
-              </w:rPr>
-              <w:t xml:space="preserve"> u.price == </w:t>
-            </w:r>
-            <w:r>
-              <w:rPr>
-                <w:b/>
-                <w:sz w:val="20"/>
-                <w:szCs w:val="20"/>
-              </w:rPr>
-              <w:t>true</w:t>
-            </w:r>
-            <w:r>
-              <w:rPr>
-                <w:sz w:val="20"/>
-                <w:szCs w:val="20"/>
-              </w:rPr>
-              <w:t xml:space="preserve"> </w:t>
-            </w:r>
-            <w:r>
-              <w:rPr>
-                <w:b/>
-                <w:sz w:val="20"/>
-                <w:szCs w:val="20"/>
-              </w:rPr>
-              <w:t>and</w:t>
-            </w:r>
-            <w:r>
-              <w:rPr>
-                <w:sz w:val="20"/>
-                <w:szCs w:val="20"/>
-              </w:rPr>
-              <w:t xml:space="preserve"> r.cost </w:t>
-            </w:r>
-            <w:r>
-              <w:rPr>
-                <w:rFonts w:cs="Times New Roman"/>
-                <w:sz w:val="20"/>
-                <w:szCs w:val="20"/>
-              </w:rPr>
-              <w:t>≥</w:t>
-            </w:r>
-            <w:r>
-              <w:rPr>
-                <w:sz w:val="20"/>
-                <w:szCs w:val="20"/>
-              </w:rPr>
-              <w:t xml:space="preserve"> 4</w:t>
-            </w:r>
-          </w:p>
-          <w:p>
-            <w:pPr>
-              <w:jc w:val="both"/>
-              <w:rPr>
-                <w:sz w:val="20"/>
-                <w:szCs w:val="20"/>
-              </w:rPr>
-            </w:pPr>
-            <w:r>
-              <w:rPr>
-                <w:sz w:val="20"/>
-                <w:szCs w:val="20"/>
-              </w:rPr>
-              <w:t xml:space="preserve">                  </w:t>
-            </w:r>
-            <w:r>
-              <w:rPr>
-                <w:b/>
-                <w:sz w:val="20"/>
-                <w:szCs w:val="20"/>
-              </w:rPr>
-              <w:t>then</w:t>
-            </w:r>
-            <w:r>
-              <w:rPr>
-                <w:sz w:val="20"/>
-                <w:szCs w:val="20"/>
-              </w:rPr>
-              <w:t xml:space="preserve"> </w:t>
-            </w:r>
-            <w:r>
-              <w:rPr>
-                <w:sz w:val="20"/>
-                <w:szCs w:val="20"/>
-              </w:rPr>
-              <w:t xml:space="preserve">return_value </w:t>
+              <w:t xml:space="preserve"> return_value </w:t>
             </w:r>
             <w:r>
               <w:rPr>
@@ -6701,7 +6427,14 @@
           <w:sz w:val="20"/>
           <w:szCs w:val="20"/>
         </w:rPr>
-        <w:t>, in which the basic operation of a binary min-heap is omitted since it is kind of classic methods and is not belong to our designation.</w:t>
+        <w:t xml:space="preserve">, in which the basic </w:t>
+      </w:r>
+      <w:r>
+        <w:rPr>
+          <w:sz w:val="20"/>
+          <w:szCs w:val="20"/>
+        </w:rPr>
+        <w:t>operation of a binary min-heap is omitted since it is kind of classic methods and is not belong to our designation.</w:t>
       </w:r>
     </w:p>
     <w:p>
@@ -6719,7 +6452,6 @@
           <w:sz w:val="20"/>
           <w:szCs w:val="20"/>
         </w:rPr>
-        <w:lastRenderedPageBreak/>
         <w:t xml:space="preserve">Table </w:t>
       </w:r>
       <w:r>
@@ -7748,6 +7480,7 @@
           <w:sz w:val="20"/>
           <w:szCs w:val="20"/>
         </w:rPr>
+        <w:lastRenderedPageBreak/>
         <w:t>1) The better restaurant has a larger satisfaction degree.</w:t>
       </w:r>
     </w:p>
@@ -7782,7 +7515,6 @@
           <w:sz w:val="20"/>
           <w:szCs w:val="20"/>
         </w:rPr>
-        <w:lastRenderedPageBreak/>
         <w:t>3) The better restaurant has a higher average values.</w:t>
       </w:r>
     </w:p>
@@ -8303,7 +8035,7 @@
                 <w:szCs w:val="20"/>
               </w:rPr>
             </w:pPr>
-            <w:hyperlink r:id="rId14" w:history="1">
+            <w:hyperlink r:id="rId13" w:history="1">
               <w:r>
                 <w:rPr>
                   <w:rStyle w:val="Hyperlink"/>
@@ -8361,7 +8093,7 @@
                 <w:szCs w:val="20"/>
               </w:rPr>
             </w:pPr>
-            <w:hyperlink r:id="rId15" w:history="1">
+            <w:hyperlink r:id="rId14" w:history="1">
               <w:r>
                 <w:rPr>
                   <w:rStyle w:val="Hyperlink"/>
@@ -8458,7 +8190,14 @@
           <w:sz w:val="20"/>
           <w:szCs w:val="20"/>
         </w:rPr>
-        <w:t xml:space="preserve"> First of all, when we attempted to use data set 8, the system crashed, probably because if the JSON file is too big, it has a high probability that an error was made somewhere inside the file.  Since our system implementation does not contain a JSON correction model in it, so we cannot fix the issue at this moment.  The following results demonstration are all based on data set 1 to 7.</w:t>
+        <w:t xml:space="preserve"> First of all, when we attempted to use data set 8, the system crashed, probably because if the JSON file is too big, it has a high probability that an error was made somewhere inside the file.  Since our system implementation does not contain a JSON correction model in it, so we cannot fix the issue at this moment.  The </w:t>
+      </w:r>
+      <w:r>
+        <w:rPr>
+          <w:sz w:val="20"/>
+          <w:szCs w:val="20"/>
+        </w:rPr>
+        <w:t>following results demonstration are all based on data set 1 to 7.</w:t>
       </w:r>
     </w:p>
     <w:p>
@@ -8476,7 +8215,6 @@
           <w:sz w:val="20"/>
           <w:szCs w:val="20"/>
         </w:rPr>
-        <w:lastRenderedPageBreak/>
         <w:t xml:space="preserve">Table </w:t>
       </w:r>
       <w:r>
@@ -9963,6 +9701,7 @@
           <w:noProof/>
           <w:sz w:val="20"/>
           <w:szCs w:val="20"/>
+          <w:lang w:eastAsia="en-US"/>
         </w:rPr>
         <w:drawing>
           <wp:inline distT="0" distB="0" distL="0" distR="0" wp14:anchorId="56FA5E81" wp14:editId="5E0868A2">
@@ -9982,7 +9721,7 @@
                     </pic:cNvPicPr>
                   </pic:nvPicPr>
                   <pic:blipFill>
-                    <a:blip r:embed="rId16" cstate="print">
+                    <a:blip r:embed="rId15" cstate="print">
                       <a:extLst>
                         <a:ext uri="{28A0092B-C50C-407E-A947-70E740481C1C}">
                           <a14:useLocalDpi xmlns:a14="http://schemas.microsoft.com/office/drawing/2010/main" val="0"/>
@@ -10209,7 +9948,15 @@
           <w:sz w:val="20"/>
           <w:szCs w:val="20"/>
         </w:rPr>
-        <w:t>e checked the machine learning model to see if it really learned in our designed way</w:t>
+        <w:t xml:space="preserve">e checked the machine learning model to see if it really </w:t>
+      </w:r>
+      <w:r>
+        <w:rPr>
+          <w:sz w:val="20"/>
+          <w:szCs w:val="20"/>
+        </w:rPr>
+        <w:lastRenderedPageBreak/>
+        <w:t>learned in our designed way</w:t>
       </w:r>
       <w:r>
         <w:rPr>
@@ -10223,7 +9970,14 @@
           <w:sz w:val="20"/>
           <w:szCs w:val="20"/>
         </w:rPr>
-        <w:t xml:space="preserve">The result </w:t>
+        <w:t xml:space="preserve">The </w:t>
+      </w:r>
+      <w:r>
+        <w:rPr>
+          <w:sz w:val="20"/>
+          <w:szCs w:val="20"/>
+        </w:rPr>
+        <w:t xml:space="preserve">result </w:t>
       </w:r>
       <w:r>
         <w:rPr>
@@ -10261,8 +10015,8 @@
           <w:noProof/>
           <w:sz w:val="20"/>
           <w:szCs w:val="20"/>
-        </w:rPr>
-        <w:lastRenderedPageBreak/>
+          <w:lang w:eastAsia="en-US"/>
+        </w:rPr>
         <w:drawing>
           <wp:inline distT="0" distB="0" distL="0" distR="0" wp14:anchorId="03A2ECAA" wp14:editId="1C5DF91F">
             <wp:extent cx="5669280" cy="2249424"/>
@@ -10281,7 +10035,7 @@
                     </pic:cNvPicPr>
                   </pic:nvPicPr>
                   <pic:blipFill rotWithShape="1">
-                    <a:blip r:embed="rId17" cstate="print">
+                    <a:blip r:embed="rId16" cstate="print">
                       <a:extLst>
                         <a:ext uri="{28A0092B-C50C-407E-A947-70E740481C1C}">
                           <a14:useLocalDpi xmlns:a14="http://schemas.microsoft.com/office/drawing/2010/main" val="0"/>
@@ -10421,7 +10175,7 @@
                 <w:szCs w:val="20"/>
               </w:rPr>
               <w:br/>
-              <w:t xml:space="preserve">  </w:t>
+              <w:t xml:space="preserve">  {</w:t>
             </w:r>
             <w:r>
               <w:rPr>
@@ -10429,7 +10183,8 @@
                 <w:sz w:val="20"/>
                 <w:szCs w:val="20"/>
               </w:rPr>
-              <w:t>{</w:t>
+              <w:br/>
+              <w:t xml:space="preserve">    "Food": "1",</w:t>
             </w:r>
             <w:r>
               <w:rPr>
@@ -10438,7 +10193,7 @@
                 <w:szCs w:val="20"/>
               </w:rPr>
               <w:br/>
-              <w:t xml:space="preserve">    </w:t>
+              <w:t xml:space="preserve">    "Service": "0.5379999999971123-1.9594999999970906",</w:t>
             </w:r>
             <w:r>
               <w:rPr>
@@ -10446,7 +10201,8 @@
                 <w:sz w:val="20"/>
                 <w:szCs w:val="20"/>
               </w:rPr>
-              <w:t>"Food": "1",</w:t>
+              <w:br/>
+              <w:t xml:space="preserve">    "Ambiance": "0.31899999999710443-2.281499999996962",</w:t>
             </w:r>
             <w:r>
               <w:rPr>
@@ -10455,7 +10211,7 @@
                 <w:szCs w:val="20"/>
               </w:rPr>
               <w:br/>
-              <w:t xml:space="preserve">    </w:t>
+              <w:t xml:space="preserve">    "Cost": "0.5404999999974259-1.7604999999974225"</w:t>
             </w:r>
             <w:r>
               <w:rPr>
@@ -10463,7 +10219,8 @@
                 <w:sz w:val="20"/>
                 <w:szCs w:val="20"/>
               </w:rPr>
-              <w:t>"Service": "0.5379999999971123-1.9594999999970906",</w:t>
+              <w:br/>
+              <w:t xml:space="preserve">  }</w:t>
             </w:r>
             <w:r>
               <w:rPr>
@@ -10472,64 +10229,6 @@
                 <w:szCs w:val="20"/>
               </w:rPr>
               <w:br/>
-              <w:t xml:space="preserve">    </w:t>
-            </w:r>
-            <w:r>
-              <w:rPr>
-                <w:rFonts w:ascii="Consolas" w:hAnsi="Consolas"/>
-                <w:sz w:val="20"/>
-                <w:szCs w:val="20"/>
-              </w:rPr>
-              <w:t>"Ambiance": "0.31899999999710443-2.281499999996962",</w:t>
-            </w:r>
-            <w:r>
-              <w:rPr>
-                <w:rFonts w:ascii="Consolas" w:hAnsi="Consolas"/>
-                <w:sz w:val="20"/>
-                <w:szCs w:val="20"/>
-              </w:rPr>
-              <w:br/>
-              <w:t xml:space="preserve">    </w:t>
-            </w:r>
-            <w:r>
-              <w:rPr>
-                <w:rFonts w:ascii="Consolas" w:hAnsi="Consolas"/>
-                <w:sz w:val="20"/>
-                <w:szCs w:val="20"/>
-              </w:rPr>
-              <w:t>"Cost": "0.5404999999974259-1.7604999999974225"</w:t>
-            </w:r>
-            <w:r>
-              <w:rPr>
-                <w:rFonts w:ascii="Consolas" w:hAnsi="Consolas"/>
-                <w:sz w:val="20"/>
-                <w:szCs w:val="20"/>
-              </w:rPr>
-              <w:br/>
-              <w:t xml:space="preserve">  </w:t>
-            </w:r>
-            <w:r>
-              <w:rPr>
-                <w:rFonts w:ascii="Consolas" w:hAnsi="Consolas"/>
-                <w:sz w:val="20"/>
-                <w:szCs w:val="20"/>
-              </w:rPr>
-              <w:t>}</w:t>
-            </w:r>
-            <w:r>
-              <w:rPr>
-                <w:rFonts w:ascii="Consolas" w:hAnsi="Consolas"/>
-                <w:sz w:val="20"/>
-                <w:szCs w:val="20"/>
-              </w:rPr>
-              <w:br/>
-            </w:r>
-            <w:r>
-              <w:rPr>
-                <w:rFonts w:ascii="Consolas" w:hAnsi="Consolas"/>
-                <w:sz w:val="20"/>
-                <w:szCs w:val="20"/>
-              </w:rPr>
               <w:t>]</w:t>
             </w:r>
           </w:p>
@@ -10579,7 +10278,6 @@
           <w:sz w:val="20"/>
           <w:szCs w:val="20"/>
         </w:rPr>
-        <w:lastRenderedPageBreak/>
         <w:t>Compared with the initial values we gave, we can see the our machine learning model did learn by itself based on the incoming data sets, which is treated as another success of our implementation of the restaurant recommendation system.</w:t>
       </w:r>
     </w:p>
@@ -10694,15 +10392,14 @@
           <w:sz w:val="20"/>
           <w:szCs w:val="20"/>
         </w:rPr>
-        <w:t xml:space="preserve"> was proved to be accurate and consistent with the initial designation of the system.  However, some weaknesses were also discovered </w:t>
-      </w:r>
-      <w:r>
-        <w:rPr>
-          <w:sz w:val="20"/>
-          <w:szCs w:val="20"/>
-        </w:rPr>
-        <w:lastRenderedPageBreak/>
-        <w:t>during the test</w:t>
+        <w:t xml:space="preserve"> was proved to be accurate and consistent with the initial designation of the </w:t>
+      </w:r>
+      <w:r>
+        <w:rPr>
+          <w:sz w:val="20"/>
+          <w:szCs w:val="20"/>
+        </w:rPr>
+        <w:t>system.  However, some weaknesses were also discovered during the test</w:t>
       </w:r>
       <w:r>
         <w:rPr>
@@ -10791,15 +10488,8 @@
           <w:sz w:val="20"/>
           <w:szCs w:val="20"/>
         </w:rPr>
-        <w:t xml:space="preserve">The algorithm of our current restaurant recommendation system is a sequential algorithm.  Although the linear algorithm is considered to be the best algorithm, the “best” is </w:t>
-      </w:r>
-      <w:r>
-        <w:rPr>
-          <w:sz w:val="20"/>
-          <w:szCs w:val="20"/>
-        </w:rPr>
         <w:lastRenderedPageBreak/>
-        <w:t xml:space="preserve">in the field of </w:t>
+        <w:t xml:space="preserve">The algorithm of our current restaurant recommendation system is a sequential algorithm.  Although the linear algorithm is considered to be the best algorithm, the “best” is in the field of </w:t>
       </w:r>
       <w:r>
         <w:rPr>
@@ -11248,7 +10938,7 @@
         </w:rPr>
         <w:t xml:space="preserve">Recsys Challenge 2013: Yelp Business Rating Prediction. </w:t>
       </w:r>
-      <w:hyperlink r:id="rId18" w:history="1">
+      <w:hyperlink r:id="rId17" w:history="1">
         <w:r>
           <w:rPr>
             <w:rStyle w:val="Hyperlink"/>
@@ -11322,15 +11012,7 @@
           <w:sz w:val="20"/>
           <w:szCs w:val="20"/>
         </w:rPr>
-        <w:t xml:space="preserve">Byers, John W., Michael Mitzenmacher, and Georgios Zervas. “The Groupon Effect on Yelp Ratings: A Root </w:t>
-      </w:r>
-      <w:r>
-        <w:rPr>
-          <w:sz w:val="20"/>
-          <w:szCs w:val="20"/>
-        </w:rPr>
-        <w:lastRenderedPageBreak/>
-        <w:t xml:space="preserve">Cause Analysis.” </w:t>
+        <w:t xml:space="preserve">Byers, John W., Michael Mitzenmacher, and Georgios Zervas. “The Groupon Effect on Yelp Ratings: A Root Cause Analysis.” </w:t>
       </w:r>
       <w:r>
         <w:rPr>
@@ -11516,7 +11198,7 @@
 </file>
 
 <file path=word/endnotes.xml><?xml version="1.0" encoding="utf-8"?>
-<w:endnotes xmlns:wpc="http://schemas.microsoft.com/office/word/2010/wordprocessingCanvas" xmlns:mc="http://schemas.openxmlformats.org/markup-compatibility/2006" xmlns:o="urn:schemas-microsoft-com:office:office" xmlns:r="http://schemas.openxmlformats.org/officeDocument/2006/relationships" xmlns:m="http://schemas.openxmlformats.org/officeDocument/2006/math" xmlns:v="urn:schemas-microsoft-com:vml" xmlns:wp14="http://schemas.microsoft.com/office/word/2010/wordprocessingDrawing" xmlns:wp="http://schemas.openxmlformats.org/drawingml/2006/wordprocessingDrawing" xmlns:w10="urn:schemas-microsoft-com:office:word" xmlns:w="http://schemas.openxmlformats.org/wordprocessingml/2006/main" xmlns:w14="http://schemas.microsoft.com/office/word/2010/wordml" xmlns:wpg="http://schemas.microsoft.com/office/word/2010/wordprocessingGroup" xmlns:wpi="http://schemas.microsoft.com/office/word/2010/wordprocessingInk" xmlns:wne="http://schemas.microsoft.com/office/word/2006/wordml" xmlns:wps="http://schemas.microsoft.com/office/word/2010/wordprocessingShape" mc:Ignorable="w14 wp14">
+<w:endnotes xmlns:wpc="http://schemas.microsoft.com/office/word/2010/wordprocessingCanvas" xmlns:cx="http://schemas.microsoft.com/office/drawing/2014/chartex" xmlns:cx1="http://schemas.microsoft.com/office/drawing/2015/9/8/chartex" xmlns:cx2="http://schemas.microsoft.com/office/drawing/2015/10/21/chartex" xmlns:mc="http://schemas.openxmlformats.org/markup-compatibility/2006" xmlns:o="urn:schemas-microsoft-com:office:office" xmlns:r="http://schemas.openxmlformats.org/officeDocument/2006/relationships" xmlns:m="http://schemas.openxmlformats.org/officeDocument/2006/math" xmlns:v="urn:schemas-microsoft-com:vml" xmlns:wp14="http://schemas.microsoft.com/office/word/2010/wordprocessingDrawing" xmlns:wp="http://schemas.openxmlformats.org/drawingml/2006/wordprocessingDrawing" xmlns:w10="urn:schemas-microsoft-com:office:word" xmlns:w="http://schemas.openxmlformats.org/wordprocessingml/2006/main" xmlns:w14="http://schemas.microsoft.com/office/word/2010/wordml" xmlns:w15="http://schemas.microsoft.com/office/word/2012/wordml" xmlns:w16se="http://schemas.microsoft.com/office/word/2015/wordml/symex" xmlns:wpg="http://schemas.microsoft.com/office/word/2010/wordprocessingGroup" xmlns:wpi="http://schemas.microsoft.com/office/word/2010/wordprocessingInk" xmlns:wne="http://schemas.microsoft.com/office/word/2006/wordml" xmlns:wps="http://schemas.microsoft.com/office/word/2010/wordprocessingShape" mc:Ignorable="w14 w15 w16se wp14">
   <w:endnote w:type="separator" w:id="-1">
     <w:p>
       <w:r>
@@ -11535,7 +11217,7 @@
 </file>
 
 <file path=word/footer1.xml><?xml version="1.0" encoding="utf-8"?>
-<w:ftr xmlns:wpc="http://schemas.microsoft.com/office/word/2010/wordprocessingCanvas" xmlns:mc="http://schemas.openxmlformats.org/markup-compatibility/2006" xmlns:o="urn:schemas-microsoft-com:office:office" xmlns:r="http://schemas.openxmlformats.org/officeDocument/2006/relationships" xmlns:m="http://schemas.openxmlformats.org/officeDocument/2006/math" xmlns:v="urn:schemas-microsoft-com:vml" xmlns:wp14="http://schemas.microsoft.com/office/word/2010/wordprocessingDrawing" xmlns:wp="http://schemas.openxmlformats.org/drawingml/2006/wordprocessingDrawing" xmlns:w10="urn:schemas-microsoft-com:office:word" xmlns:w="http://schemas.openxmlformats.org/wordprocessingml/2006/main" xmlns:w14="http://schemas.microsoft.com/office/word/2010/wordml" xmlns:wpg="http://schemas.microsoft.com/office/word/2010/wordprocessingGroup" xmlns:wpi="http://schemas.microsoft.com/office/word/2010/wordprocessingInk" xmlns:wne="http://schemas.microsoft.com/office/word/2006/wordml" xmlns:wps="http://schemas.microsoft.com/office/word/2010/wordprocessingShape" mc:Ignorable="w14 wp14">
+<w:ftr xmlns:wpc="http://schemas.microsoft.com/office/word/2010/wordprocessingCanvas" xmlns:cx="http://schemas.microsoft.com/office/drawing/2014/chartex" xmlns:cx1="http://schemas.microsoft.com/office/drawing/2015/9/8/chartex" xmlns:cx2="http://schemas.microsoft.com/office/drawing/2015/10/21/chartex" xmlns:mc="http://schemas.openxmlformats.org/markup-compatibility/2006" xmlns:o="urn:schemas-microsoft-com:office:office" xmlns:r="http://schemas.openxmlformats.org/officeDocument/2006/relationships" xmlns:m="http://schemas.openxmlformats.org/officeDocument/2006/math" xmlns:v="urn:schemas-microsoft-com:vml" xmlns:wp14="http://schemas.microsoft.com/office/word/2010/wordprocessingDrawing" xmlns:wp="http://schemas.openxmlformats.org/drawingml/2006/wordprocessingDrawing" xmlns:w10="urn:schemas-microsoft-com:office:word" xmlns:w="http://schemas.openxmlformats.org/wordprocessingml/2006/main" xmlns:w14="http://schemas.microsoft.com/office/word/2010/wordml" xmlns:w15="http://schemas.microsoft.com/office/word/2012/wordml" xmlns:w16se="http://schemas.microsoft.com/office/word/2015/wordml/symex" xmlns:wpg="http://schemas.microsoft.com/office/word/2010/wordprocessingGroup" xmlns:wpi="http://schemas.microsoft.com/office/word/2010/wordprocessingInk" xmlns:wne="http://schemas.microsoft.com/office/word/2006/wordml" xmlns:wps="http://schemas.microsoft.com/office/word/2010/wordprocessingShape" mc:Ignorable="w14 w15 w16se wp14">
   <w:p>
     <w:pPr>
       <w:pStyle w:val="Footer"/>
@@ -11554,7 +11236,7 @@
       <w:rPr>
         <w:noProof/>
       </w:rPr>
-      <w:t>10</w:t>
+      <w:t>2</w:t>
     </w:r>
     <w:r>
       <w:fldChar w:fldCharType="end"/>
@@ -11564,7 +11246,7 @@
 </file>
 
 <file path=word/footer2.xml><?xml version="1.0" encoding="utf-8"?>
-<w:ftr xmlns:wpc="http://schemas.microsoft.com/office/word/2010/wordprocessingCanvas" xmlns:mc="http://schemas.openxmlformats.org/markup-compatibility/2006" xmlns:o="urn:schemas-microsoft-com:office:office" xmlns:r="http://schemas.openxmlformats.org/officeDocument/2006/relationships" xmlns:m="http://schemas.openxmlformats.org/officeDocument/2006/math" xmlns:v="urn:schemas-microsoft-com:vml" xmlns:wp14="http://schemas.microsoft.com/office/word/2010/wordprocessingDrawing" xmlns:wp="http://schemas.openxmlformats.org/drawingml/2006/wordprocessingDrawing" xmlns:w10="urn:schemas-microsoft-com:office:word" xmlns:w="http://schemas.openxmlformats.org/wordprocessingml/2006/main" xmlns:w14="http://schemas.microsoft.com/office/word/2010/wordml" xmlns:wpg="http://schemas.microsoft.com/office/word/2010/wordprocessingGroup" xmlns:wpi="http://schemas.microsoft.com/office/word/2010/wordprocessingInk" xmlns:wne="http://schemas.microsoft.com/office/word/2006/wordml" xmlns:wps="http://schemas.microsoft.com/office/word/2010/wordprocessingShape" mc:Ignorable="w14 wp14">
+<w:ftr xmlns:wpc="http://schemas.microsoft.com/office/word/2010/wordprocessingCanvas" xmlns:cx="http://schemas.microsoft.com/office/drawing/2014/chartex" xmlns:cx1="http://schemas.microsoft.com/office/drawing/2015/9/8/chartex" xmlns:cx2="http://schemas.microsoft.com/office/drawing/2015/10/21/chartex" xmlns:mc="http://schemas.openxmlformats.org/markup-compatibility/2006" xmlns:o="urn:schemas-microsoft-com:office:office" xmlns:r="http://schemas.openxmlformats.org/officeDocument/2006/relationships" xmlns:m="http://schemas.openxmlformats.org/officeDocument/2006/math" xmlns:v="urn:schemas-microsoft-com:vml" xmlns:wp14="http://schemas.microsoft.com/office/word/2010/wordprocessingDrawing" xmlns:wp="http://schemas.openxmlformats.org/drawingml/2006/wordprocessingDrawing" xmlns:w10="urn:schemas-microsoft-com:office:word" xmlns:w="http://schemas.openxmlformats.org/wordprocessingml/2006/main" xmlns:w14="http://schemas.microsoft.com/office/word/2010/wordml" xmlns:w15="http://schemas.microsoft.com/office/word/2012/wordml" xmlns:w16se="http://schemas.microsoft.com/office/word/2015/wordml/symex" xmlns:wpg="http://schemas.microsoft.com/office/word/2010/wordprocessingGroup" xmlns:wpi="http://schemas.microsoft.com/office/word/2010/wordprocessingInk" xmlns:wne="http://schemas.microsoft.com/office/word/2006/wordml" xmlns:wps="http://schemas.microsoft.com/office/word/2010/wordprocessingShape" mc:Ignorable="w14 w15 w16se wp14">
   <w:p>
     <w:pPr>
       <w:pStyle w:val="FootnoteText"/>
@@ -11603,7 +11285,7 @@
 </file>
 
 <file path=word/footnotes.xml><?xml version="1.0" encoding="utf-8"?>
-<w:footnotes xmlns:wpc="http://schemas.microsoft.com/office/word/2010/wordprocessingCanvas" xmlns:mc="http://schemas.openxmlformats.org/markup-compatibility/2006" xmlns:o="urn:schemas-microsoft-com:office:office" xmlns:r="http://schemas.openxmlformats.org/officeDocument/2006/relationships" xmlns:m="http://schemas.openxmlformats.org/officeDocument/2006/math" xmlns:v="urn:schemas-microsoft-com:vml" xmlns:wp14="http://schemas.microsoft.com/office/word/2010/wordprocessingDrawing" xmlns:wp="http://schemas.openxmlformats.org/drawingml/2006/wordprocessingDrawing" xmlns:w10="urn:schemas-microsoft-com:office:word" xmlns:w="http://schemas.openxmlformats.org/wordprocessingml/2006/main" xmlns:w14="http://schemas.microsoft.com/office/word/2010/wordml" xmlns:wpg="http://schemas.microsoft.com/office/word/2010/wordprocessingGroup" xmlns:wpi="http://schemas.microsoft.com/office/word/2010/wordprocessingInk" xmlns:wne="http://schemas.microsoft.com/office/word/2006/wordml" xmlns:wps="http://schemas.microsoft.com/office/word/2010/wordprocessingShape" mc:Ignorable="w14 wp14">
+<w:footnotes xmlns:wpc="http://schemas.microsoft.com/office/word/2010/wordprocessingCanvas" xmlns:cx="http://schemas.microsoft.com/office/drawing/2014/chartex" xmlns:cx1="http://schemas.microsoft.com/office/drawing/2015/9/8/chartex" xmlns:cx2="http://schemas.microsoft.com/office/drawing/2015/10/21/chartex" xmlns:mc="http://schemas.openxmlformats.org/markup-compatibility/2006" xmlns:o="urn:schemas-microsoft-com:office:office" xmlns:r="http://schemas.openxmlformats.org/officeDocument/2006/relationships" xmlns:m="http://schemas.openxmlformats.org/officeDocument/2006/math" xmlns:v="urn:schemas-microsoft-com:vml" xmlns:wp14="http://schemas.microsoft.com/office/word/2010/wordprocessingDrawing" xmlns:wp="http://schemas.openxmlformats.org/drawingml/2006/wordprocessingDrawing" xmlns:w10="urn:schemas-microsoft-com:office:word" xmlns:w="http://schemas.openxmlformats.org/wordprocessingml/2006/main" xmlns:w14="http://schemas.microsoft.com/office/word/2010/wordml" xmlns:w15="http://schemas.microsoft.com/office/word/2012/wordml" xmlns:w16se="http://schemas.microsoft.com/office/word/2015/wordml/symex" xmlns:wpg="http://schemas.microsoft.com/office/word/2010/wordprocessingGroup" xmlns:wpi="http://schemas.microsoft.com/office/word/2010/wordprocessingInk" xmlns:wne="http://schemas.microsoft.com/office/word/2006/wordml" xmlns:wps="http://schemas.microsoft.com/office/word/2010/wordprocessingShape" mc:Ignorable="w14 w15 w16se wp14">
   <w:footnote w:type="separator" w:id="-1">
     <w:p>
       <w:r>
@@ -11622,8 +11304,8 @@
 </file>
 
 <file path=word/numbering.xml><?xml version="1.0" encoding="utf-8"?>
-<w:numbering xmlns:wpc="http://schemas.microsoft.com/office/word/2010/wordprocessingCanvas" xmlns:mc="http://schemas.openxmlformats.org/markup-compatibility/2006" xmlns:o="urn:schemas-microsoft-com:office:office" xmlns:r="http://schemas.openxmlformats.org/officeDocument/2006/relationships" xmlns:m="http://schemas.openxmlformats.org/officeDocument/2006/math" xmlns:v="urn:schemas-microsoft-com:vml" xmlns:wp14="http://schemas.microsoft.com/office/word/2010/wordprocessingDrawing" xmlns:wp="http://schemas.openxmlformats.org/drawingml/2006/wordprocessingDrawing" xmlns:w10="urn:schemas-microsoft-com:office:word" xmlns:w="http://schemas.openxmlformats.org/wordprocessingml/2006/main" xmlns:w14="http://schemas.microsoft.com/office/word/2010/wordml" xmlns:wpg="http://schemas.microsoft.com/office/word/2010/wordprocessingGroup" xmlns:wpi="http://schemas.microsoft.com/office/word/2010/wordprocessingInk" xmlns:wne="http://schemas.microsoft.com/office/word/2006/wordml" xmlns:wps="http://schemas.microsoft.com/office/word/2010/wordprocessingShape" mc:Ignorable="w14 wp14">
-  <w:abstractNum w:abstractNumId="0">
+<w:numbering xmlns:wpc="http://schemas.microsoft.com/office/word/2010/wordprocessingCanvas" xmlns:cx="http://schemas.microsoft.com/office/drawing/2014/chartex" xmlns:cx1="http://schemas.microsoft.com/office/drawing/2015/9/8/chartex" xmlns:cx2="http://schemas.microsoft.com/office/drawing/2015/10/21/chartex" xmlns:mc="http://schemas.openxmlformats.org/markup-compatibility/2006" xmlns:o="urn:schemas-microsoft-com:office:office" xmlns:r="http://schemas.openxmlformats.org/officeDocument/2006/relationships" xmlns:m="http://schemas.openxmlformats.org/officeDocument/2006/math" xmlns:v="urn:schemas-microsoft-com:vml" xmlns:wp14="http://schemas.microsoft.com/office/word/2010/wordprocessingDrawing" xmlns:wp="http://schemas.openxmlformats.org/drawingml/2006/wordprocessingDrawing" xmlns:w10="urn:schemas-microsoft-com:office:word" xmlns:w="http://schemas.openxmlformats.org/wordprocessingml/2006/main" xmlns:w14="http://schemas.microsoft.com/office/word/2010/wordml" xmlns:w15="http://schemas.microsoft.com/office/word/2012/wordml" xmlns:w16se="http://schemas.microsoft.com/office/word/2015/wordml/symex" xmlns:wpg="http://schemas.microsoft.com/office/word/2010/wordprocessingGroup" xmlns:wpi="http://schemas.microsoft.com/office/word/2010/wordprocessingInk" xmlns:wne="http://schemas.microsoft.com/office/word/2006/wordml" xmlns:wps="http://schemas.microsoft.com/office/word/2010/wordprocessingShape" mc:Ignorable="w14 w15 w16se wp14">
+  <w:abstractNum w:abstractNumId="0" w15:restartNumberingAfterBreak="0">
     <w:nsid w:val="71B34186"/>
     <w:multiLevelType w:val="hybridMultilevel"/>
     <w:tmpl w:val="EC8EC946"/>
@@ -11719,11 +11401,11 @@
 </file>
 
 <file path=word/styles.xml><?xml version="1.0" encoding="utf-8"?>
-<w:styles xmlns:mc="http://schemas.openxmlformats.org/markup-compatibility/2006" xmlns:r="http://schemas.openxmlformats.org/officeDocument/2006/relationships" xmlns:w="http://schemas.openxmlformats.org/wordprocessingml/2006/main" xmlns:w14="http://schemas.microsoft.com/office/word/2010/wordml" mc:Ignorable="w14">
+<w:styles xmlns:mc="http://schemas.openxmlformats.org/markup-compatibility/2006" xmlns:r="http://schemas.openxmlformats.org/officeDocument/2006/relationships" xmlns:w="http://schemas.openxmlformats.org/wordprocessingml/2006/main" xmlns:w14="http://schemas.microsoft.com/office/word/2010/wordml" xmlns:w15="http://schemas.microsoft.com/office/word/2012/wordml" xmlns:w16se="http://schemas.microsoft.com/office/word/2015/wordml/symex" mc:Ignorable="w14 w15 w16se">
   <w:docDefaults>
     <w:rPrDefault>
       <w:rPr>
-        <w:rFonts w:ascii="Times New Roman" w:eastAsia="宋体" w:hAnsi="Times New Roman" w:cstheme="minorBidi"/>
+        <w:rFonts w:ascii="Times New Roman" w:eastAsia="SimSun" w:hAnsi="Times New Roman" w:cstheme="minorBidi"/>
         <w:snapToGrid w:val="0"/>
         <w:color w:val="000000" w:themeColor="text1"/>
         <w:sz w:val="22"/>
@@ -11733,521 +11415,380 @@
     </w:rPrDefault>
     <w:pPrDefault/>
   </w:docDefaults>
-  <w:latentStyles w:defLockedState="0" w:defUIPriority="99" w:defSemiHidden="1" w:defUnhideWhenUsed="1" w:defQFormat="0" w:count="267">
-    <w:lsdException w:name="Normal" w:semiHidden="0" w:uiPriority="0" w:unhideWhenUsed="0" w:qFormat="1"/>
-    <w:lsdException w:name="heading 1" w:semiHidden="0" w:uiPriority="9" w:unhideWhenUsed="0" w:qFormat="1"/>
-    <w:lsdException w:name="heading 2" w:uiPriority="9" w:qFormat="1"/>
-    <w:lsdException w:name="heading 3" w:uiPriority="9" w:qFormat="1"/>
-    <w:lsdException w:name="heading 4" w:uiPriority="9" w:qFormat="1"/>
-    <w:lsdException w:name="heading 5" w:uiPriority="9" w:qFormat="1"/>
-    <w:lsdException w:name="heading 6" w:uiPriority="9" w:qFormat="1"/>
-    <w:lsdException w:name="heading 7" w:uiPriority="9" w:qFormat="1"/>
-    <w:lsdException w:name="heading 8" w:uiPriority="9" w:qFormat="1"/>
-    <w:lsdException w:name="heading 9" w:uiPriority="9" w:qFormat="1"/>
-    <w:lsdException w:name="toc 1" w:uiPriority="39"/>
-    <w:lsdException w:name="toc 2" w:uiPriority="39"/>
-    <w:lsdException w:name="toc 3" w:uiPriority="39"/>
-    <w:lsdException w:name="toc 4" w:uiPriority="39"/>
-    <w:lsdException w:name="toc 5" w:uiPriority="39"/>
-    <w:lsdException w:name="toc 6" w:uiPriority="39"/>
-    <w:lsdException w:name="toc 7" w:uiPriority="39"/>
-    <w:lsdException w:name="toc 8" w:uiPriority="39"/>
-    <w:lsdException w:name="toc 9" w:uiPriority="39"/>
-    <w:lsdException w:name="caption" w:uiPriority="35" w:qFormat="1"/>
-    <w:lsdException w:name="Title" w:semiHidden="0" w:uiPriority="10" w:unhideWhenUsed="0" w:qFormat="1"/>
-    <w:lsdException w:name="Default Paragraph Font" w:uiPriority="1"/>
-    <w:lsdException w:name="Subtitle" w:semiHidden="0" w:uiPriority="11" w:unhideWhenUsed="0" w:qFormat="1"/>
-    <w:lsdException w:name="Strong" w:semiHidden="0" w:uiPriority="22" w:unhideWhenUsed="0" w:qFormat="1"/>
-    <w:lsdException w:name="Emphasis" w:semiHidden="0" w:uiPriority="20" w:unhideWhenUsed="0" w:qFormat="1"/>
-    <w:lsdException w:name="Table Grid" w:semiHidden="0" w:uiPriority="59" w:unhideWhenUsed="0"/>
-    <w:lsdException w:name="Placeholder Text" w:unhideWhenUsed="0"/>
-    <w:lsdException w:name="No Spacing" w:semiHidden="0" w:uiPriority="1" w:unhideWhenUsed="0" w:qFormat="1"/>
-    <w:lsdException w:name="Light Shading" w:semiHidden="0" w:uiPriority="60" w:unhideWhenUsed="0"/>
-    <w:lsdException w:name="Light List" w:semiHidden="0" w:uiPriority="61" w:unhideWhenUsed="0"/>
-    <w:lsdException w:name="Light Grid" w:semiHidden="0" w:uiPriority="62" w:unhideWhenUsed="0"/>
-    <w:lsdException w:name="Medium Shading 1" w:semiHidden="0" w:uiPriority="63" w:unhideWhenUsed="0"/>
-    <w:lsdException w:name="Medium Shading 2" w:semiHidden="0" w:uiPriority="64" w:unhideWhenUsed="0"/>
-    <w:lsdException w:name="Medium List 1" w:semiHidden="0" w:uiPriority="65" w:unhideWhenUsed="0"/>
-    <w:lsdException w:name="Medium List 2" w:semiHidden="0" w:uiPriority="66" w:unhideWhenUsed="0"/>
-    <w:lsdException w:name="Medium Grid 1" w:semiHidden="0" w:uiPriority="67" w:unhideWhenUsed="0"/>
-    <w:lsdException w:name="Medium Grid 2" w:semiHidden="0" w:uiPriority="68" w:unhideWhenUsed="0"/>
-    <w:lsdException w:name="Medium Grid 3" w:semiHidden="0" w:uiPriority="69" w:unhideWhenUsed="0"/>
-    <w:lsdException w:name="Dark List" w:semiHidden="0" w:uiPriority="70" w:unhideWhenUsed="0"/>
-    <w:lsdException w:name="Colorful Shading" w:semiHidden="0" w:uiPriority="71" w:unhideWhenUsed="0"/>
-    <w:lsdException w:name="Colorful List" w:semiHidden="0" w:uiPriority="72" w:unhideWhenUsed="0"/>
-    <w:lsdException w:name="Colorful Grid" w:semiHidden="0" w:uiPriority="73" w:unhideWhenUsed="0"/>
-    <w:lsdException w:name="Light Shading Accent 1" w:semiHidden="0" w:uiPriority="60" w:unhideWhenUsed="0"/>
-    <w:lsdException w:name="Light List Accent 1" w:semiHidden="0" w:uiPriority="61" w:unhideWhenUsed="0"/>
-    <w:lsdException w:name="Light Grid Accent 1" w:semiHidden="0" w:uiPriority="62" w:unhideWhenUsed="0"/>
-    <w:lsdException w:name="Medium Shading 1 Accent 1" w:semiHidden="0" w:uiPriority="63" w:unhideWhenUsed="0"/>
-    <w:lsdException w:name="Medium Shading 2 Accent 1" w:semiHidden="0" w:uiPriority="64" w:unhideWhenUsed="0"/>
-    <w:lsdException w:name="Medium List 1 Accent 1" w:semiHidden="0" w:uiPriority="65" w:unhideWhenUsed="0"/>
-    <w:lsdException w:name="Revision" w:unhideWhenUsed="0"/>
-    <w:lsdException w:name="List Paragraph" w:semiHidden="0" w:uiPriority="34" w:unhideWhenUsed="0" w:qFormat="1"/>
-    <w:lsdException w:name="Quote" w:semiHidden="0" w:uiPriority="29" w:unhideWhenUsed="0" w:qFormat="1"/>
-    <w:lsdException w:name="Intense Quote" w:semiHidden="0" w:uiPriority="30" w:unhideWhenUsed="0" w:qFormat="1"/>
-    <w:lsdException w:name="Medium List 2 Accent 1" w:semiHidden="0" w:uiPriority="66" w:unhideWhenUsed="0"/>
-    <w:lsdException w:name="Medium Grid 1 Accent 1" w:semiHidden="0" w:uiPriority="67" w:unhideWhenUsed="0"/>
-    <w:lsdException w:name="Medium Grid 2 Accent 1" w:semiHidden="0" w:uiPriority="68" w:unhideWhenUsed="0"/>
-    <w:lsdException w:name="Medium Grid 3 Accent 1" w:semiHidden="0" w:uiPriority="69" w:unhideWhenUsed="0"/>
-    <w:lsdException w:name="Dark List Accent 1" w:semiHidden="0" w:uiPriority="70" w:unhideWhenUsed="0"/>
-    <w:lsdException w:name="Colorful Shading Accent 1" w:semiHidden="0" w:uiPriority="71" w:unhideWhenUsed="0"/>
-    <w:lsdException w:name="Colorful List Accent 1" w:semiHidden="0" w:uiPriority="72" w:unhideWhenUsed="0"/>
-    <w:lsdException w:name="Colorful Grid Accent 1" w:semiHidden="0" w:uiPriority="73" w:unhideWhenUsed="0"/>
-    <w:lsdException w:name="Light Shading Accent 2" w:semiHidden="0" w:uiPriority="60" w:unhideWhenUsed="0"/>
-    <w:lsdException w:name="Light List Accent 2" w:semiHidden="0" w:uiPriority="61" w:unhideWhenUsed="0"/>
-    <w:lsdException w:name="Light Grid Accent 2" w:semiHidden="0" w:uiPriority="62" w:unhideWhenUsed="0"/>
-    <w:lsdException w:name="Medium Shading 1 Accent 2" w:semiHidden="0" w:uiPriority="63" w:unhideWhenUsed="0"/>
-    <w:lsdException w:name="Medium Shading 2 Accent 2" w:semiHidden="0" w:uiPriority="64" w:unhideWhenUsed="0"/>
-    <w:lsdException w:name="Medium List 1 Accent 2" w:semiHidden="0" w:uiPriority="65" w:unhideWhenUsed="0"/>
-    <w:lsdException w:name="Medium List 2 Accent 2" w:semiHidden="0" w:uiPriority="66" w:unhideWhenUsed="0"/>
-    <w:lsdException w:name="Medium Grid 1 Accent 2" w:semiHidden="0" w:uiPriority="67" w:unhideWhenUsed="0"/>
-    <w:lsdException w:name="Medium Grid 2 Accent 2" w:semiHidden="0" w:uiPriority="68" w:unhideWhenUsed="0"/>
-    <w:lsdException w:name="Medium Grid 3 Accent 2" w:semiHidden="0" w:uiPriority="69" w:unhideWhenUsed="0"/>
-    <w:lsdException w:name="Dark List Accent 2" w:semiHidden="0" w:uiPriority="70" w:unhideWhenUsed="0"/>
-    <w:lsdException w:name="Colorful Shading Accent 2" w:semiHidden="0" w:uiPriority="71" w:unhideWhenUsed="0"/>
-    <w:lsdException w:name="Colorful List Accent 2" w:semiHidden="0" w:uiPriority="72" w:unhideWhenUsed="0"/>
-    <w:lsdException w:name="Colorful Grid Accent 2" w:semiHidden="0" w:uiPriority="73" w:unhideWhenUsed="0"/>
-    <w:lsdException w:name="Light Shading Accent 3" w:semiHidden="0" w:uiPriority="60" w:unhideWhenUsed="0"/>
-    <w:lsdException w:name="Light List Accent 3" w:semiHidden="0" w:uiPriority="61" w:unhideWhenUsed="0"/>
-    <w:lsdException w:name="Light Grid Accent 3" w:semiHidden="0" w:uiPriority="62" w:unhideWhenUsed="0"/>
-    <w:lsdException w:name="Medium Shading 1 Accent 3" w:semiHidden="0" w:uiPriority="63" w:unhideWhenUsed="0"/>
-    <w:lsdException w:name="Medium Shading 2 Accent 3" w:semiHidden="0" w:uiPriority="64" w:unhideWhenUsed="0"/>
-    <w:lsdException w:name="Medium List 1 Accent 3" w:semiHidden="0" w:uiPriority="65" w:unhideWhenUsed="0"/>
-    <w:lsdException w:name="Medium List 2 Accent 3" w:semiHidden="0" w:uiPriority="66" w:unhideWhenUsed="0"/>
-    <w:lsdException w:name="Medium Grid 1 Accent 3" w:semiHidden="0" w:uiPriority="67" w:unhideWhenUsed="0"/>
-    <w:lsdException w:name="Medium Grid 2 Accent 3" w:semiHidden="0" w:uiPriority="68" w:unhideWhenUsed="0"/>
-    <w:lsdException w:name="Medium Grid 3 Accent 3" w:semiHidden="0" w:uiPriority="69" w:unhideWhenUsed="0"/>
-    <w:lsdException w:name="Dark List Accent 3" w:semiHidden="0" w:uiPriority="70" w:unhideWhenUsed="0"/>
-    <w:lsdException w:name="Colorful Shading Accent 3" w:semiHidden="0" w:uiPriority="71" w:unhideWhenUsed="0"/>
-    <w:lsdException w:name="Colorful List Accent 3" w:semiHidden="0" w:uiPriority="72" w:unhideWhenUsed="0"/>
-    <w:lsdException w:name="Colorful Grid Accent 3" w:semiHidden="0" w:uiPriority="73" w:unhideWhenUsed="0"/>
-    <w:lsdException w:name="Light Shading Accent 4" w:semiHidden="0" w:uiPriority="60" w:unhideWhenUsed="0"/>
-    <w:lsdException w:name="Light List Accent 4" w:semiHidden="0" w:uiPriority="61" w:unhideWhenUsed="0"/>
-    <w:lsdException w:name="Light Grid Accent 4" w:semiHidden="0" w:uiPriority="62" w:unhideWhenUsed="0"/>
-    <w:lsdException w:name="Medium Shading 1 Accent 4" w:semiHidden="0" w:uiPriority="63" w:unhideWhenUsed="0"/>
-    <w:lsdException w:name="Medium Shading 2 Accent 4" w:semiHidden="0" w:uiPriority="64" w:unhideWhenUsed="0"/>
-    <w:lsdException w:name="Medium List 1 Accent 4" w:semiHidden="0" w:uiPriority="65" w:unhideWhenUsed="0"/>
-    <w:lsdException w:name="Medium List 2 Accent 4" w:semiHidden="0" w:uiPriority="66" w:unhideWhenUsed="0"/>
-    <w:lsdException w:name="Medium Grid 1 Accent 4" w:semiHidden="0" w:uiPriority="67" w:unhideWhenUsed="0"/>
-    <w:lsdException w:name="Medium Grid 2 Accent 4" w:semiHidden="0" w:uiPriority="68" w:unhideWhenUsed="0"/>
-    <w:lsdException w:name="Medium Grid 3 Accent 4" w:semiHidden="0" w:uiPriority="69" w:unhideWhenUsed="0"/>
-    <w:lsdException w:name="Dark List Accent 4" w:semiHidden="0" w:uiPriority="70" w:unhideWhenUsed="0"/>
-    <w:lsdException w:name="Colorful Shading Accent 4" w:semiHidden="0" w:uiPriority="71" w:unhideWhenUsed="0"/>
-    <w:lsdException w:name="Colorful List Accent 4" w:semiHidden="0" w:uiPriority="72" w:unhideWhenUsed="0"/>
-    <w:lsdException w:name="Colorful Grid Accent 4" w:semiHidden="0" w:uiPriority="73" w:unhideWhenUsed="0"/>
-    <w:lsdException w:name="Light Shading Accent 5" w:semiHidden="0" w:uiPriority="60" w:unhideWhenUsed="0"/>
-    <w:lsdException w:name="Light List Accent 5" w:semiHidden="0" w:uiPriority="61" w:unhideWhenUsed="0"/>
-    <w:lsdException w:name="Light Grid Accent 5" w:semiHidden="0" w:uiPriority="62" w:unhideWhenUsed="0"/>
-    <w:lsdException w:name="Medium Shading 1 Accent 5" w:semiHidden="0" w:uiPriority="63" w:unhideWhenUsed="0"/>
-    <w:lsdException w:name="Medium Shading 2 Accent 5" w:semiHidden="0" w:uiPriority="64" w:unhideWhenUsed="0"/>
-    <w:lsdException w:name="Medium List 1 Accent 5" w:semiHidden="0" w:uiPriority="65" w:unhideWhenUsed="0"/>
-    <w:lsdException w:name="Medium List 2 Accent 5" w:semiHidden="0" w:uiPriority="66" w:unhideWhenUsed="0"/>
-    <w:lsdException w:name="Medium Grid 1 Accent 5" w:semiHidden="0" w:uiPriority="67" w:unhideWhenUsed="0"/>
-    <w:lsdException w:name="Medium Grid 2 Accent 5" w:semiHidden="0" w:uiPriority="68" w:unhideWhenUsed="0"/>
-    <w:lsdException w:name="Medium Grid 3 Accent 5" w:semiHidden="0" w:uiPriority="69" w:unhideWhenUsed="0"/>
-    <w:lsdException w:name="Dark List Accent 5" w:semiHidden="0" w:uiPriority="70" w:unhideWhenUsed="0"/>
-    <w:lsdException w:name="Colorful Shading Accent 5" w:semiHidden="0" w:uiPriority="71" w:unhideWhenUsed="0"/>
-    <w:lsdException w:name="Colorful List Accent 5" w:semiHidden="0" w:uiPriority="72" w:unhideWhenUsed="0"/>
-    <w:lsdException w:name="Colorful Grid Accent 5" w:semiHidden="0" w:uiPriority="73" w:unhideWhenUsed="0"/>
-    <w:lsdException w:name="Light Shading Accent 6" w:semiHidden="0" w:uiPriority="60" w:unhideWhenUsed="0"/>
-    <w:lsdException w:name="Light List Accent 6" w:semiHidden="0" w:uiPriority="61" w:unhideWhenUsed="0"/>
-    <w:lsdException w:name="Light Grid Accent 6" w:semiHidden="0" w:uiPriority="62" w:unhideWhenUsed="0"/>
-    <w:lsdException w:name="Medium Shading 1 Accent 6" w:semiHidden="0" w:uiPriority="63" w:unhideWhenUsed="0"/>
-    <w:lsdException w:name="Medium Shading 2 Accent 6" w:semiHidden="0" w:uiPriority="64" w:unhideWhenUsed="0"/>
-    <w:lsdException w:name="Medium List 1 Accent 6" w:semiHidden="0" w:uiPriority="65" w:unhideWhenUsed="0"/>
-    <w:lsdException w:name="Medium List 2 Accent 6" w:semiHidden="0" w:uiPriority="66" w:unhideWhenUsed="0"/>
-    <w:lsdException w:name="Medium Grid 1 Accent 6" w:semiHidden="0" w:uiPriority="67" w:unhideWhenUsed="0"/>
-    <w:lsdException w:name="Medium Grid 2 Accent 6" w:semiHidden="0" w:uiPriority="68" w:unhideWhenUsed="0"/>
-    <w:lsdException w:name="Medium Grid 3 Accent 6" w:semiHidden="0" w:uiPriority="69" w:unhideWhenUsed="0"/>
-    <w:lsdException w:name="Dark List Accent 6" w:semiHidden="0" w:uiPriority="70" w:unhideWhenUsed="0"/>
-    <w:lsdException w:name="Colorful Shading Accent 6" w:semiHidden="0" w:uiPriority="71" w:unhideWhenUsed="0"/>
-    <w:lsdException w:name="Colorful List Accent 6" w:semiHidden="0" w:uiPriority="72" w:unhideWhenUsed="0"/>
-    <w:lsdException w:name="Colorful Grid Accent 6" w:semiHidden="0" w:uiPriority="73" w:unhideWhenUsed="0"/>
-    <w:lsdException w:name="Subtle Emphasis" w:semiHidden="0" w:uiPriority="19" w:unhideWhenUsed="0" w:qFormat="1"/>
-    <w:lsdException w:name="Intense Emphasis" w:semiHidden="0" w:uiPriority="21" w:unhideWhenUsed="0" w:qFormat="1"/>
-    <w:lsdException w:name="Subtle Reference" w:semiHidden="0" w:uiPriority="31" w:unhideWhenUsed="0" w:qFormat="1"/>
-    <w:lsdException w:name="Intense Reference" w:semiHidden="0" w:uiPriority="32" w:unhideWhenUsed="0" w:qFormat="1"/>
-    <w:lsdException w:name="Book Title" w:semiHidden="0" w:uiPriority="33" w:unhideWhenUsed="0" w:qFormat="1"/>
-    <w:lsdException w:name="Bibliography" w:uiPriority="37"/>
-    <w:lsdException w:name="TOC Heading" w:uiPriority="39" w:qFormat="1"/>
-  </w:latentStyles>
-  <w:style w:type="paragraph" w:default="1" w:styleId="Normal">
-    <w:name w:val="Normal"/>
-    <w:qFormat/>
-  </w:style>
-  <w:style w:type="character" w:default="1" w:styleId="DefaultParagraphFont">
-    <w:name w:val="Default Paragraph Font"/>
-    <w:uiPriority w:val="1"/>
-    <w:semiHidden/>
-    <w:unhideWhenUsed/>
-  </w:style>
-  <w:style w:type="table" w:default="1" w:styleId="TableNormal">
-    <w:name w:val="Normal Table"/>
-    <w:uiPriority w:val="99"/>
-    <w:semiHidden/>
-    <w:unhideWhenUsed/>
-    <w:tblPr>
-      <w:tblInd w:w="0" w:type="dxa"/>
-      <w:tblCellMar>
-        <w:top w:w="0" w:type="dxa"/>
-        <w:left w:w="108" w:type="dxa"/>
-        <w:bottom w:w="0" w:type="dxa"/>
-        <w:right w:w="108" w:type="dxa"/>
-      </w:tblCellMar>
-    </w:tblPr>
-  </w:style>
-  <w:style w:type="numbering" w:default="1" w:styleId="NoList">
-    <w:name w:val="No List"/>
-    <w:uiPriority w:val="99"/>
-    <w:semiHidden/>
-    <w:unhideWhenUsed/>
-  </w:style>
-  <w:style w:type="paragraph" w:styleId="Header">
-    <w:name w:val="header"/>
-    <w:basedOn w:val="Normal"/>
-    <w:link w:val="HeaderChar"/>
-    <w:uiPriority w:val="99"/>
-    <w:unhideWhenUsed/>
-    <w:rsid w:val="00F84527"/>
-    <w:pPr>
-      <w:tabs>
-        <w:tab w:val="center" w:pos="4320"/>
-        <w:tab w:val="right" w:pos="8640"/>
-      </w:tabs>
-    </w:pPr>
-  </w:style>
-  <w:style w:type="character" w:customStyle="1" w:styleId="HeaderChar">
-    <w:name w:val="Header Char"/>
-    <w:basedOn w:val="DefaultParagraphFont"/>
-    <w:link w:val="Header"/>
-    <w:uiPriority w:val="99"/>
-    <w:rsid w:val="00F84527"/>
-  </w:style>
-  <w:style w:type="paragraph" w:styleId="Footer">
-    <w:name w:val="footer"/>
-    <w:basedOn w:val="Normal"/>
-    <w:link w:val="FooterChar"/>
-    <w:uiPriority w:val="99"/>
-    <w:unhideWhenUsed/>
-    <w:rsid w:val="00F84527"/>
-    <w:pPr>
-      <w:tabs>
-        <w:tab w:val="center" w:pos="4320"/>
-        <w:tab w:val="right" w:pos="8640"/>
-      </w:tabs>
-    </w:pPr>
-  </w:style>
-  <w:style w:type="character" w:customStyle="1" w:styleId="FooterChar">
-    <w:name w:val="Footer Char"/>
-    <w:basedOn w:val="DefaultParagraphFont"/>
-    <w:link w:val="Footer"/>
-    <w:uiPriority w:val="99"/>
-    <w:rsid w:val="00F84527"/>
-  </w:style>
-  <w:style w:type="paragraph" w:styleId="FootnoteText">
-    <w:name w:val="footnote text"/>
-    <w:basedOn w:val="Normal"/>
-    <w:link w:val="FootnoteTextChar"/>
-    <w:uiPriority w:val="99"/>
-    <w:semiHidden/>
-    <w:unhideWhenUsed/>
-    <w:rsid w:val="00CA5998"/>
-    <w:rPr>
-      <w:sz w:val="20"/>
-      <w:szCs w:val="20"/>
-    </w:rPr>
-  </w:style>
-  <w:style w:type="character" w:customStyle="1" w:styleId="FootnoteTextChar">
-    <w:name w:val="Footnote Text Char"/>
-    <w:basedOn w:val="DefaultParagraphFont"/>
-    <w:link w:val="FootnoteText"/>
-    <w:uiPriority w:val="99"/>
-    <w:semiHidden/>
-    <w:rsid w:val="00CA5998"/>
-    <w:rPr>
-      <w:sz w:val="20"/>
-      <w:szCs w:val="20"/>
-    </w:rPr>
-  </w:style>
-  <w:style w:type="character" w:styleId="FootnoteReference">
-    <w:name w:val="footnote reference"/>
-    <w:basedOn w:val="DefaultParagraphFont"/>
-    <w:uiPriority w:val="99"/>
-    <w:semiHidden/>
-    <w:unhideWhenUsed/>
-    <w:rsid w:val="00CA5998"/>
-    <w:rPr>
-      <w:vertAlign w:val="superscript"/>
-    </w:rPr>
-  </w:style>
-  <w:style w:type="paragraph" w:styleId="EndnoteText">
-    <w:name w:val="endnote text"/>
-    <w:basedOn w:val="Normal"/>
-    <w:link w:val="EndnoteTextChar"/>
-    <w:uiPriority w:val="99"/>
-    <w:semiHidden/>
-    <w:unhideWhenUsed/>
-    <w:rsid w:val="00CA5998"/>
-    <w:rPr>
-      <w:sz w:val="20"/>
-      <w:szCs w:val="20"/>
-    </w:rPr>
-  </w:style>
-  <w:style w:type="character" w:customStyle="1" w:styleId="EndnoteTextChar">
-    <w:name w:val="Endnote Text Char"/>
-    <w:basedOn w:val="DefaultParagraphFont"/>
-    <w:link w:val="EndnoteText"/>
-    <w:uiPriority w:val="99"/>
-    <w:semiHidden/>
-    <w:rsid w:val="00CA5998"/>
-    <w:rPr>
-      <w:sz w:val="20"/>
-      <w:szCs w:val="20"/>
-    </w:rPr>
-  </w:style>
-  <w:style w:type="character" w:styleId="EndnoteReference">
-    <w:name w:val="endnote reference"/>
-    <w:basedOn w:val="DefaultParagraphFont"/>
-    <w:uiPriority w:val="99"/>
-    <w:semiHidden/>
-    <w:unhideWhenUsed/>
-    <w:rsid w:val="00CA5998"/>
-    <w:rPr>
-      <w:vertAlign w:val="superscript"/>
-    </w:rPr>
-  </w:style>
-  <w:style w:type="table" w:styleId="TableGrid">
-    <w:name w:val="Table Grid"/>
-    <w:basedOn w:val="TableNormal"/>
-    <w:uiPriority w:val="59"/>
-    <w:rsid w:val="00CA5998"/>
-    <w:tblPr>
-      <w:tblBorders>
-        <w:top w:val="single" w:sz="4" w:space="0" w:color="auto"/>
-        <w:left w:val="single" w:sz="4" w:space="0" w:color="auto"/>
-        <w:bottom w:val="single" w:sz="4" w:space="0" w:color="auto"/>
-        <w:right w:val="single" w:sz="4" w:space="0" w:color="auto"/>
-        <w:insideH w:val="single" w:sz="4" w:space="0" w:color="auto"/>
-        <w:insideV w:val="single" w:sz="4" w:space="0" w:color="auto"/>
-      </w:tblBorders>
-    </w:tblPr>
-  </w:style>
-  <w:style w:type="character" w:styleId="PlaceholderText">
-    <w:name w:val="Placeholder Text"/>
-    <w:basedOn w:val="DefaultParagraphFont"/>
-    <w:uiPriority w:val="99"/>
-    <w:semiHidden/>
-    <w:rsid w:val="00D11E1C"/>
-    <w:rPr>
-      <w:color w:val="808080"/>
-    </w:rPr>
-  </w:style>
-  <w:style w:type="paragraph" w:styleId="BalloonText">
-    <w:name w:val="Balloon Text"/>
-    <w:basedOn w:val="Normal"/>
-    <w:link w:val="BalloonTextChar"/>
-    <w:uiPriority w:val="99"/>
-    <w:semiHidden/>
-    <w:unhideWhenUsed/>
-    <w:rsid w:val="00D11E1C"/>
-    <w:rPr>
-      <w:rFonts w:ascii="Tahoma" w:hAnsi="Tahoma"/>
-      <w:sz w:val="16"/>
-      <w:szCs w:val="16"/>
-    </w:rPr>
-  </w:style>
-  <w:style w:type="character" w:customStyle="1" w:styleId="BalloonTextChar">
-    <w:name w:val="Balloon Text Char"/>
-    <w:basedOn w:val="DefaultParagraphFont"/>
-    <w:link w:val="BalloonText"/>
-    <w:uiPriority w:val="99"/>
-    <w:semiHidden/>
-    <w:rsid w:val="00D11E1C"/>
-    <w:rPr>
-      <w:rFonts w:ascii="Tahoma" w:hAnsi="Tahoma"/>
-      <w:sz w:val="16"/>
-      <w:szCs w:val="16"/>
-    </w:rPr>
-  </w:style>
-  <w:style w:type="paragraph" w:styleId="ListParagraph">
-    <w:name w:val="List Paragraph"/>
-    <w:basedOn w:val="Normal"/>
-    <w:uiPriority w:val="34"/>
-    <w:qFormat/>
-    <w:rsid w:val="00B83E44"/>
-    <w:pPr>
-      <w:ind w:left="720"/>
-      <w:contextualSpacing/>
-    </w:pPr>
-  </w:style>
-  <w:style w:type="character" w:styleId="Hyperlink">
-    <w:name w:val="Hyperlink"/>
-    <w:basedOn w:val="DefaultParagraphFont"/>
-    <w:uiPriority w:val="99"/>
-    <w:unhideWhenUsed/>
-    <w:rsid w:val="00227C3E"/>
-    <w:rPr>
-      <w:color w:val="0000FF" w:themeColor="hyperlink"/>
-      <w:u w:val="single"/>
-    </w:rPr>
-  </w:style>
-</w:styles>
-</file>
-
-<file path=word/stylesWithEffects.xml><?xml version="1.0" encoding="utf-8"?>
-<w:styles xmlns:wpc="http://schemas.microsoft.com/office/word/2010/wordprocessingCanvas" xmlns:mc="http://schemas.openxmlformats.org/markup-compatibility/2006" xmlns:o="urn:schemas-microsoft-com:office:office" xmlns:r="http://schemas.openxmlformats.org/officeDocument/2006/relationships" xmlns:m="http://schemas.openxmlformats.org/officeDocument/2006/math" xmlns:v="urn:schemas-microsoft-com:vml" xmlns:wp14="http://schemas.microsoft.com/office/word/2010/wordprocessingDrawing" xmlns:wp="http://schemas.openxmlformats.org/drawingml/2006/wordprocessingDrawing" xmlns:w10="urn:schemas-microsoft-com:office:word" xmlns:w="http://schemas.openxmlformats.org/wordprocessingml/2006/main" xmlns:w14="http://schemas.microsoft.com/office/word/2010/wordml" xmlns:wpg="http://schemas.microsoft.com/office/word/2010/wordprocessingGroup" xmlns:wpi="http://schemas.microsoft.com/office/word/2010/wordprocessingInk" xmlns:wne="http://schemas.microsoft.com/office/word/2006/wordml" xmlns:wps="http://schemas.microsoft.com/office/word/2010/wordprocessingShape" mc:Ignorable="w14 wp14">
-  <w:docDefaults>
-    <w:rPrDefault>
-      <w:rPr>
-        <w:rFonts w:ascii="Times New Roman" w:eastAsia="宋体" w:hAnsi="Times New Roman" w:cstheme="minorBidi"/>
-        <w:snapToGrid w:val="0"/>
-        <w:color w:val="000000" w:themeColor="text1"/>
-        <w:sz w:val="22"/>
-        <w:szCs w:val="22"/>
-        <w:lang w:val="en-US" w:eastAsia="zh-CN" w:bidi="ar-SA"/>
-      </w:rPr>
-    </w:rPrDefault>
-    <w:pPrDefault/>
-  </w:docDefaults>
-  <w:latentStyles w:defLockedState="0" w:defUIPriority="99" w:defSemiHidden="1" w:defUnhideWhenUsed="1" w:defQFormat="0" w:count="267">
-    <w:lsdException w:name="Normal" w:semiHidden="0" w:uiPriority="0" w:unhideWhenUsed="0" w:qFormat="1"/>
-    <w:lsdException w:name="heading 1" w:semiHidden="0" w:uiPriority="9" w:unhideWhenUsed="0" w:qFormat="1"/>
-    <w:lsdException w:name="heading 2" w:uiPriority="9" w:qFormat="1"/>
-    <w:lsdException w:name="heading 3" w:uiPriority="9" w:qFormat="1"/>
-    <w:lsdException w:name="heading 4" w:uiPriority="9" w:qFormat="1"/>
-    <w:lsdException w:name="heading 5" w:uiPriority="9" w:qFormat="1"/>
-    <w:lsdException w:name="heading 6" w:uiPriority="9" w:qFormat="1"/>
-    <w:lsdException w:name="heading 7" w:uiPriority="9" w:qFormat="1"/>
-    <w:lsdException w:name="heading 8" w:uiPriority="9" w:qFormat="1"/>
-    <w:lsdException w:name="heading 9" w:uiPriority="9" w:qFormat="1"/>
-    <w:lsdException w:name="toc 1" w:uiPriority="39"/>
-    <w:lsdException w:name="toc 2" w:uiPriority="39"/>
-    <w:lsdException w:name="toc 3" w:uiPriority="39"/>
-    <w:lsdException w:name="toc 4" w:uiPriority="39"/>
-    <w:lsdException w:name="toc 5" w:uiPriority="39"/>
-    <w:lsdException w:name="toc 6" w:uiPriority="39"/>
-    <w:lsdException w:name="toc 7" w:uiPriority="39"/>
-    <w:lsdException w:name="toc 8" w:uiPriority="39"/>
-    <w:lsdException w:name="toc 9" w:uiPriority="39"/>
-    <w:lsdException w:name="caption" w:uiPriority="35" w:qFormat="1"/>
-    <w:lsdException w:name="Title" w:semiHidden="0" w:uiPriority="10" w:unhideWhenUsed="0" w:qFormat="1"/>
-    <w:lsdException w:name="Default Paragraph Font" w:uiPriority="1"/>
-    <w:lsdException w:name="Subtitle" w:semiHidden="0" w:uiPriority="11" w:unhideWhenUsed="0" w:qFormat="1"/>
-    <w:lsdException w:name="Strong" w:semiHidden="0" w:uiPriority="22" w:unhideWhenUsed="0" w:qFormat="1"/>
-    <w:lsdException w:name="Emphasis" w:semiHidden="0" w:uiPriority="20" w:unhideWhenUsed="0" w:qFormat="1"/>
-    <w:lsdException w:name="Table Grid" w:semiHidden="0" w:uiPriority="59" w:unhideWhenUsed="0"/>
-    <w:lsdException w:name="Placeholder Text" w:unhideWhenUsed="0"/>
-    <w:lsdException w:name="No Spacing" w:semiHidden="0" w:uiPriority="1" w:unhideWhenUsed="0" w:qFormat="1"/>
-    <w:lsdException w:name="Light Shading" w:semiHidden="0" w:uiPriority="60" w:unhideWhenUsed="0"/>
-    <w:lsdException w:name="Light List" w:semiHidden="0" w:uiPriority="61" w:unhideWhenUsed="0"/>
-    <w:lsdException w:name="Light Grid" w:semiHidden="0" w:uiPriority="62" w:unhideWhenUsed="0"/>
-    <w:lsdException w:name="Medium Shading 1" w:semiHidden="0" w:uiPriority="63" w:unhideWhenUsed="0"/>
-    <w:lsdException w:name="Medium Shading 2" w:semiHidden="0" w:uiPriority="64" w:unhideWhenUsed="0"/>
-    <w:lsdException w:name="Medium List 1" w:semiHidden="0" w:uiPriority="65" w:unhideWhenUsed="0"/>
-    <w:lsdException w:name="Medium List 2" w:semiHidden="0" w:uiPriority="66" w:unhideWhenUsed="0"/>
-    <w:lsdException w:name="Medium Grid 1" w:semiHidden="0" w:uiPriority="67" w:unhideWhenUsed="0"/>
-    <w:lsdException w:name="Medium Grid 2" w:semiHidden="0" w:uiPriority="68" w:unhideWhenUsed="0"/>
-    <w:lsdException w:name="Medium Grid 3" w:semiHidden="0" w:uiPriority="69" w:unhideWhenUsed="0"/>
-    <w:lsdException w:name="Dark List" w:semiHidden="0" w:uiPriority="70" w:unhideWhenUsed="0"/>
-    <w:lsdException w:name="Colorful Shading" w:semiHidden="0" w:uiPriority="71" w:unhideWhenUsed="0"/>
-    <w:lsdException w:name="Colorful List" w:semiHidden="0" w:uiPriority="72" w:unhideWhenUsed="0"/>
-    <w:lsdException w:name="Colorful Grid" w:semiHidden="0" w:uiPriority="73" w:unhideWhenUsed="0"/>
-    <w:lsdException w:name="Light Shading Accent 1" w:semiHidden="0" w:uiPriority="60" w:unhideWhenUsed="0"/>
-    <w:lsdException w:name="Light List Accent 1" w:semiHidden="0" w:uiPriority="61" w:unhideWhenUsed="0"/>
-    <w:lsdException w:name="Light Grid Accent 1" w:semiHidden="0" w:uiPriority="62" w:unhideWhenUsed="0"/>
-    <w:lsdException w:name="Medium Shading 1 Accent 1" w:semiHidden="0" w:uiPriority="63" w:unhideWhenUsed="0"/>
-    <w:lsdException w:name="Medium Shading 2 Accent 1" w:semiHidden="0" w:uiPriority="64" w:unhideWhenUsed="0"/>
-    <w:lsdException w:name="Medium List 1 Accent 1" w:semiHidden="0" w:uiPriority="65" w:unhideWhenUsed="0"/>
-    <w:lsdException w:name="Revision" w:unhideWhenUsed="0"/>
-    <w:lsdException w:name="List Paragraph" w:semiHidden="0" w:uiPriority="34" w:unhideWhenUsed="0" w:qFormat="1"/>
-    <w:lsdException w:name="Quote" w:semiHidden="0" w:uiPriority="29" w:unhideWhenUsed="0" w:qFormat="1"/>
-    <w:lsdException w:name="Intense Quote" w:semiHidden="0" w:uiPriority="30" w:unhideWhenUsed="0" w:qFormat="1"/>
-    <w:lsdException w:name="Medium List 2 Accent 1" w:semiHidden="0" w:uiPriority="66" w:unhideWhenUsed="0"/>
-    <w:lsdException w:name="Medium Grid 1 Accent 1" w:semiHidden="0" w:uiPriority="67" w:unhideWhenUsed="0"/>
-    <w:lsdException w:name="Medium Grid 2 Accent 1" w:semiHidden="0" w:uiPriority="68" w:unhideWhenUsed="0"/>
-    <w:lsdException w:name="Medium Grid 3 Accent 1" w:semiHidden="0" w:uiPriority="69" w:unhideWhenUsed="0"/>
-    <w:lsdException w:name="Dark List Accent 1" w:semiHidden="0" w:uiPriority="70" w:unhideWhenUsed="0"/>
-    <w:lsdException w:name="Colorful Shading Accent 1" w:semiHidden="0" w:uiPriority="71" w:unhideWhenUsed="0"/>
-    <w:lsdException w:name="Colorful List Accent 1" w:semiHidden="0" w:uiPriority="72" w:unhideWhenUsed="0"/>
-    <w:lsdException w:name="Colorful Grid Accent 1" w:semiHidden="0" w:uiPriority="73" w:unhideWhenUsed="0"/>
-    <w:lsdException w:name="Light Shading Accent 2" w:semiHidden="0" w:uiPriority="60" w:unhideWhenUsed="0"/>
-    <w:lsdException w:name="Light List Accent 2" w:semiHidden="0" w:uiPriority="61" w:unhideWhenUsed="0"/>
-    <w:lsdException w:name="Light Grid Accent 2" w:semiHidden="0" w:uiPriority="62" w:unhideWhenUsed="0"/>
-    <w:lsdException w:name="Medium Shading 1 Accent 2" w:semiHidden="0" w:uiPriority="63" w:unhideWhenUsed="0"/>
-    <w:lsdException w:name="Medium Shading 2 Accent 2" w:semiHidden="0" w:uiPriority="64" w:unhideWhenUsed="0"/>
-    <w:lsdException w:name="Medium List 1 Accent 2" w:semiHidden="0" w:uiPriority="65" w:unhideWhenUsed="0"/>
-    <w:lsdException w:name="Medium List 2 Accent 2" w:semiHidden="0" w:uiPriority="66" w:unhideWhenUsed="0"/>
-    <w:lsdException w:name="Medium Grid 1 Accent 2" w:semiHidden="0" w:uiPriority="67" w:unhideWhenUsed="0"/>
-    <w:lsdException w:name="Medium Grid 2 Accent 2" w:semiHidden="0" w:uiPriority="68" w:unhideWhenUsed="0"/>
-    <w:lsdException w:name="Medium Grid 3 Accent 2" w:semiHidden="0" w:uiPriority="69" w:unhideWhenUsed="0"/>
-    <w:lsdException w:name="Dark List Accent 2" w:semiHidden="0" w:uiPriority="70" w:unhideWhenUsed="0"/>
-    <w:lsdException w:name="Colorful Shading Accent 2" w:semiHidden="0" w:uiPriority="71" w:unhideWhenUsed="0"/>
-    <w:lsdException w:name="Colorful List Accent 2" w:semiHidden="0" w:uiPriority="72" w:unhideWhenUsed="0"/>
-    <w:lsdException w:name="Colorful Grid Accent 2" w:semiHidden="0" w:uiPriority="73" w:unhideWhenUsed="0"/>
-    <w:lsdException w:name="Light Shading Accent 3" w:semiHidden="0" w:uiPriority="60" w:unhideWhenUsed="0"/>
-    <w:lsdException w:name="Light List Accent 3" w:semiHidden="0" w:uiPriority="61" w:unhideWhenUsed="0"/>
-    <w:lsdException w:name="Light Grid Accent 3" w:semiHidden="0" w:uiPriority="62" w:unhideWhenUsed="0"/>
-    <w:lsdException w:name="Medium Shading 1 Accent 3" w:semiHidden="0" w:uiPriority="63" w:unhideWhenUsed="0"/>
-    <w:lsdException w:name="Medium Shading 2 Accent 3" w:semiHidden="0" w:uiPriority="64" w:unhideWhenUsed="0"/>
-    <w:lsdException w:name="Medium List 1 Accent 3" w:semiHidden="0" w:uiPriority="65" w:unhideWhenUsed="0"/>
-    <w:lsdException w:name="Medium List 2 Accent 3" w:semiHidden="0" w:uiPriority="66" w:unhideWhenUsed="0"/>
-    <w:lsdException w:name="Medium Grid 1 Accent 3" w:semiHidden="0" w:uiPriority="67" w:unhideWhenUsed="0"/>
-    <w:lsdException w:name="Medium Grid 2 Accent 3" w:semiHidden="0" w:uiPriority="68" w:unhideWhenUsed="0"/>
-    <w:lsdException w:name="Medium Grid 3 Accent 3" w:semiHidden="0" w:uiPriority="69" w:unhideWhenUsed="0"/>
-    <w:lsdException w:name="Dark List Accent 3" w:semiHidden="0" w:uiPriority="70" w:unhideWhenUsed="0"/>
-    <w:lsdException w:name="Colorful Shading Accent 3" w:semiHidden="0" w:uiPriority="71" w:unhideWhenUsed="0"/>
-    <w:lsdException w:name="Colorful List Accent 3" w:semiHidden="0" w:uiPriority="72" w:unhideWhenUsed="0"/>
-    <w:lsdException w:name="Colorful Grid Accent 3" w:semiHidden="0" w:uiPriority="73" w:unhideWhenUsed="0"/>
-    <w:lsdException w:name="Light Shading Accent 4" w:semiHidden="0" w:uiPriority="60" w:unhideWhenUsed="0"/>
-    <w:lsdException w:name="Light List Accent 4" w:semiHidden="0" w:uiPriority="61" w:unhideWhenUsed="0"/>
-    <w:lsdException w:name="Light Grid Accent 4" w:semiHidden="0" w:uiPriority="62" w:unhideWhenUsed="0"/>
-    <w:lsdException w:name="Medium Shading 1 Accent 4" w:semiHidden="0" w:uiPriority="63" w:unhideWhenUsed="0"/>
-    <w:lsdException w:name="Medium Shading 2 Accent 4" w:semiHidden="0" w:uiPriority="64" w:unhideWhenUsed="0"/>
-    <w:lsdException w:name="Medium List 1 Accent 4" w:semiHidden="0" w:uiPriority="65" w:unhideWhenUsed="0"/>
-    <w:lsdException w:name="Medium List 2 Accent 4" w:semiHidden="0" w:uiPriority="66" w:unhideWhenUsed="0"/>
-    <w:lsdException w:name="Medium Grid 1 Accent 4" w:semiHidden="0" w:uiPriority="67" w:unhideWhenUsed="0"/>
-    <w:lsdException w:name="Medium Grid 2 Accent 4" w:semiHidden="0" w:uiPriority="68" w:unhideWhenUsed="0"/>
-    <w:lsdException w:name="Medium Grid 3 Accent 4" w:semiHidden="0" w:uiPriority="69" w:unhideWhenUsed="0"/>
-    <w:lsdException w:name="Dark List Accent 4" w:semiHidden="0" w:uiPriority="70" w:unhideWhenUsed="0"/>
-    <w:lsdException w:name="Colorful Shading Accent 4" w:semiHidden="0" w:uiPriority="71" w:unhideWhenUsed="0"/>
-    <w:lsdException w:name="Colorful List Accent 4" w:semiHidden="0" w:uiPriority="72" w:unhideWhenUsed="0"/>
-    <w:lsdException w:name="Colorful Grid Accent 4" w:semiHidden="0" w:uiPriority="73" w:unhideWhenUsed="0"/>
-    <w:lsdException w:name="Light Shading Accent 5" w:semiHidden="0" w:uiPriority="60" w:unhideWhenUsed="0"/>
-    <w:lsdException w:name="Light List Accent 5" w:semiHidden="0" w:uiPriority="61" w:unhideWhenUsed="0"/>
-    <w:lsdException w:name="Light Grid Accent 5" w:semiHidden="0" w:uiPriority="62" w:unhideWhenUsed="0"/>
-    <w:lsdException w:name="Medium Shading 1 Accent 5" w:semiHidden="0" w:uiPriority="63" w:unhideWhenUsed="0"/>
-    <w:lsdException w:name="Medium Shading 2 Accent 5" w:semiHidden="0" w:uiPriority="64" w:unhideWhenUsed="0"/>
-    <w:lsdException w:name="Medium List 1 Accent 5" w:semiHidden="0" w:uiPriority="65" w:unhideWhenUsed="0"/>
-    <w:lsdException w:name="Medium List 2 Accent 5" w:semiHidden="0" w:uiPriority="66" w:unhideWhenUsed="0"/>
-    <w:lsdException w:name="Medium Grid 1 Accent 5" w:semiHidden="0" w:uiPriority="67" w:unhideWhenUsed="0"/>
-    <w:lsdException w:name="Medium Grid 2 Accent 5" w:semiHidden="0" w:uiPriority="68" w:unhideWhenUsed="0"/>
-    <w:lsdException w:name="Medium Grid 3 Accent 5" w:semiHidden="0" w:uiPriority="69" w:unhideWhenUsed="0"/>
-    <w:lsdException w:name="Dark List Accent 5" w:semiHidden="0" w:uiPriority="70" w:unhideWhenUsed="0"/>
-    <w:lsdException w:name="Colorful Shading Accent 5" w:semiHidden="0" w:uiPriority="71" w:unhideWhenUsed="0"/>
-    <w:lsdException w:name="Colorful List Accent 5" w:semiHidden="0" w:uiPriority="72" w:unhideWhenUsed="0"/>
-    <w:lsdException w:name="Colorful Grid Accent 5" w:semiHidden="0" w:uiPriority="73" w:unhideWhenUsed="0"/>
-    <w:lsdException w:name="Light Shading Accent 6" w:semiHidden="0" w:uiPriority="60" w:unhideWhenUsed="0"/>
-    <w:lsdException w:name="Light List Accent 6" w:semiHidden="0" w:uiPriority="61" w:unhideWhenUsed="0"/>
-    <w:lsdException w:name="Light Grid Accent 6" w:semiHidden="0" w:uiPriority="62" w:unhideWhenUsed="0"/>
-    <w:lsdException w:name="Medium Shading 1 Accent 6" w:semiHidden="0" w:uiPriority="63" w:unhideWhenUsed="0"/>
-    <w:lsdException w:name="Medium Shading 2 Accent 6" w:semiHidden="0" w:uiPriority="64" w:unhideWhenUsed="0"/>
-    <w:lsdException w:name="Medium List 1 Accent 6" w:semiHidden="0" w:uiPriority="65" w:unhideWhenUsed="0"/>
-    <w:lsdException w:name="Medium List 2 Accent 6" w:semiHidden="0" w:uiPriority="66" w:unhideWhenUsed="0"/>
-    <w:lsdException w:name="Medium Grid 1 Accent 6" w:semiHidden="0" w:uiPriority="67" w:unhideWhenUsed="0"/>
-    <w:lsdException w:name="Medium Grid 2 Accent 6" w:semiHidden="0" w:uiPriority="68" w:unhideWhenUsed="0"/>
-    <w:lsdException w:name="Medium Grid 3 Accent 6" w:semiHidden="0" w:uiPriority="69" w:unhideWhenUsed="0"/>
-    <w:lsdException w:name="Dark List Accent 6" w:semiHidden="0" w:uiPriority="70" w:unhideWhenUsed="0"/>
-    <w:lsdException w:name="Colorful Shading Accent 6" w:semiHidden="0" w:uiPriority="71" w:unhideWhenUsed="0"/>
-    <w:lsdException w:name="Colorful List Accent 6" w:semiHidden="0" w:uiPriority="72" w:unhideWhenUsed="0"/>
-    <w:lsdException w:name="Colorful Grid Accent 6" w:semiHidden="0" w:uiPriority="73" w:unhideWhenUsed="0"/>
-    <w:lsdException w:name="Subtle Emphasis" w:semiHidden="0" w:uiPriority="19" w:unhideWhenUsed="0" w:qFormat="1"/>
-    <w:lsdException w:name="Intense Emphasis" w:semiHidden="0" w:uiPriority="21" w:unhideWhenUsed="0" w:qFormat="1"/>
-    <w:lsdException w:name="Subtle Reference" w:semiHidden="0" w:uiPriority="31" w:unhideWhenUsed="0" w:qFormat="1"/>
-    <w:lsdException w:name="Intense Reference" w:semiHidden="0" w:uiPriority="32" w:unhideWhenUsed="0" w:qFormat="1"/>
-    <w:lsdException w:name="Book Title" w:semiHidden="0" w:uiPriority="33" w:unhideWhenUsed="0" w:qFormat="1"/>
-    <w:lsdException w:name="Bibliography" w:uiPriority="37"/>
-    <w:lsdException w:name="TOC Heading" w:uiPriority="39" w:qFormat="1"/>
+  <w:latentStyles w:defLockedState="0" w:defUIPriority="99" w:defSemiHidden="0" w:defUnhideWhenUsed="0" w:defQFormat="0" w:count="373">
+    <w:lsdException w:name="Normal" w:uiPriority="0" w:qFormat="1"/>
+    <w:lsdException w:name="heading 1" w:uiPriority="9" w:qFormat="1"/>
+    <w:lsdException w:name="heading 2" w:semiHidden="1" w:uiPriority="9" w:unhideWhenUsed="1" w:qFormat="1"/>
+    <w:lsdException w:name="heading 3" w:semiHidden="1" w:uiPriority="9" w:unhideWhenUsed="1" w:qFormat="1"/>
+    <w:lsdException w:name="heading 4" w:semiHidden="1" w:uiPriority="9" w:unhideWhenUsed="1" w:qFormat="1"/>
+    <w:lsdException w:name="heading 5" w:semiHidden="1" w:uiPriority="9" w:unhideWhenUsed="1" w:qFormat="1"/>
+    <w:lsdException w:name="heading 6" w:semiHidden="1" w:uiPriority="9" w:unhideWhenUsed="1" w:qFormat="1"/>
+    <w:lsdException w:name="heading 7" w:semiHidden="1" w:uiPriority="9" w:unhideWhenUsed="1" w:qFormat="1"/>
+    <w:lsdException w:name="heading 8" w:semiHidden="1" w:uiPriority="9" w:unhideWhenUsed="1" w:qFormat="1"/>
+    <w:lsdException w:name="heading 9" w:semiHidden="1" w:uiPriority="9" w:unhideWhenUsed="1" w:qFormat="1"/>
+    <w:lsdException w:name="index 1" w:semiHidden="1" w:unhideWhenUsed="1"/>
+    <w:lsdException w:name="index 2" w:semiHidden="1" w:unhideWhenUsed="1"/>
+    <w:lsdException w:name="index 3" w:semiHidden="1" w:unhideWhenUsed="1"/>
+    <w:lsdException w:name="index 4" w:semiHidden="1" w:unhideWhenUsed="1"/>
+    <w:lsdException w:name="index 5" w:semiHidden="1" w:unhideWhenUsed="1"/>
+    <w:lsdException w:name="index 6" w:semiHidden="1" w:unhideWhenUsed="1"/>
+    <w:lsdException w:name="index 7" w:semiHidden="1" w:unhideWhenUsed="1"/>
+    <w:lsdException w:name="index 8" w:semiHidden="1" w:unhideWhenUsed="1"/>
+    <w:lsdException w:name="index 9" w:semiHidden="1" w:unhideWhenUsed="1"/>
+    <w:lsdException w:name="toc 1" w:semiHidden="1" w:uiPriority="39" w:unhideWhenUsed="1"/>
+    <w:lsdException w:name="toc 2" w:semiHidden="1" w:uiPriority="39" w:unhideWhenUsed="1"/>
+    <w:lsdException w:name="toc 3" w:semiHidden="1" w:uiPriority="39" w:unhideWhenUsed="1"/>
+    <w:lsdException w:name="toc 4" w:semiHidden="1" w:uiPriority="39" w:unhideWhenUsed="1"/>
+    <w:lsdException w:name="toc 5" w:semiHidden="1" w:uiPriority="39" w:unhideWhenUsed="1"/>
+    <w:lsdException w:name="toc 6" w:semiHidden="1" w:uiPriority="39" w:unhideWhenUsed="1"/>
+    <w:lsdException w:name="toc 7" w:semiHidden="1" w:uiPriority="39" w:unhideWhenUsed="1"/>
+    <w:lsdException w:name="toc 8" w:semiHidden="1" w:uiPriority="39" w:unhideWhenUsed="1"/>
+    <w:lsdException w:name="toc 9" w:semiHidden="1" w:uiPriority="39" w:unhideWhenUsed="1"/>
+    <w:lsdException w:name="Normal Indent" w:semiHidden="1" w:unhideWhenUsed="1"/>
+    <w:lsdException w:name="footnote text" w:semiHidden="1" w:unhideWhenUsed="1"/>
+    <w:lsdException w:name="annotation text" w:semiHidden="1" w:unhideWhenUsed="1"/>
+    <w:lsdException w:name="header" w:semiHidden="1" w:unhideWhenUsed="1"/>
+    <w:lsdException w:name="footer" w:semiHidden="1" w:unhideWhenUsed="1"/>
+    <w:lsdException w:name="index heading" w:semiHidden="1" w:unhideWhenUsed="1"/>
+    <w:lsdException w:name="caption" w:semiHidden="1" w:uiPriority="35" w:unhideWhenUsed="1" w:qFormat="1"/>
+    <w:lsdException w:name="table of figures" w:semiHidden="1" w:unhideWhenUsed="1"/>
+    <w:lsdException w:name="envelope address" w:semiHidden="1" w:unhideWhenUsed="1"/>
+    <w:lsdException w:name="envelope return" w:semiHidden="1" w:unhideWhenUsed="1"/>
+    <w:lsdException w:name="footnote reference" w:semiHidden="1" w:unhideWhenUsed="1"/>
+    <w:lsdException w:name="annotation reference" w:semiHidden="1" w:unhideWhenUsed="1"/>
+    <w:lsdException w:name="line number" w:semiHidden="1" w:unhideWhenUsed="1"/>
+    <w:lsdException w:name="page number" w:semiHidden="1" w:unhideWhenUsed="1"/>
+    <w:lsdException w:name="endnote reference" w:semiHidden="1" w:unhideWhenUsed="1"/>
+    <w:lsdException w:name="endnote text" w:semiHidden="1" w:unhideWhenUsed="1"/>
+    <w:lsdException w:name="table of authorities" w:semiHidden="1" w:unhideWhenUsed="1"/>
+    <w:lsdException w:name="macro" w:semiHidden="1" w:unhideWhenUsed="1"/>
+    <w:lsdException w:name="toa heading" w:semiHidden="1" w:unhideWhenUsed="1"/>
+    <w:lsdException w:name="List" w:semiHidden="1" w:unhideWhenUsed="1"/>
+    <w:lsdException w:name="List Bullet" w:semiHidden="1" w:unhideWhenUsed="1"/>
+    <w:lsdException w:name="List Number" w:semiHidden="1" w:unhideWhenUsed="1"/>
+    <w:lsdException w:name="List 2" w:semiHidden="1" w:unhideWhenUsed="1"/>
+    <w:lsdException w:name="List 3" w:semiHidden="1" w:unhideWhenUsed="1"/>
+    <w:lsdException w:name="List 4" w:semiHidden="1" w:unhideWhenUsed="1"/>
+    <w:lsdException w:name="List 5" w:semiHidden="1" w:unhideWhenUsed="1"/>
+    <w:lsdException w:name="List Bullet 2" w:semiHidden="1" w:unhideWhenUsed="1"/>
+    <w:lsdException w:name="List Bullet 3" w:semiHidden="1" w:unhideWhenUsed="1"/>
+    <w:lsdException w:name="List Bullet 4" w:semiHidden="1" w:unhideWhenUsed="1"/>
+    <w:lsdException w:name="List Bullet 5" w:semiHidden="1" w:unhideWhenUsed="1"/>
+    <w:lsdException w:name="List Number 2" w:semiHidden="1" w:unhideWhenUsed="1"/>
+    <w:lsdException w:name="List Number 3" w:semiHidden="1" w:unhideWhenUsed="1"/>
+    <w:lsdException w:name="List Number 4" w:semiHidden="1" w:unhideWhenUsed="1"/>
+    <w:lsdException w:name="List Number 5" w:semiHidden="1" w:unhideWhenUsed="1"/>
+    <w:lsdException w:name="Title" w:uiPriority="10" w:qFormat="1"/>
+    <w:lsdException w:name="Closing" w:semiHidden="1" w:unhideWhenUsed="1"/>
+    <w:lsdException w:name="Signature" w:semiHidden="1" w:unhideWhenUsed="1"/>
+    <w:lsdException w:name="Default Paragraph Font" w:semiHidden="1" w:uiPriority="1" w:unhideWhenUsed="1"/>
+    <w:lsdException w:name="Body Text" w:semiHidden="1" w:unhideWhenUsed="1"/>
+    <w:lsdException w:name="Body Text Indent" w:semiHidden="1" w:unhideWhenUsed="1"/>
+    <w:lsdException w:name="List Continue" w:semiHidden="1" w:unhideWhenUsed="1"/>
+    <w:lsdException w:name="List Continue 2" w:semiHidden="1" w:unhideWhenUsed="1"/>
+    <w:lsdException w:name="List Continue 3" w:semiHidden="1" w:unhideWhenUsed="1"/>
+    <w:lsdException w:name="List Continue 4" w:semiHidden="1" w:unhideWhenUsed="1"/>
+    <w:lsdException w:name="List Continue 5" w:semiHidden="1" w:unhideWhenUsed="1"/>
+    <w:lsdException w:name="Message Header" w:semiHidden="1" w:unhideWhenUsed="1"/>
+    <w:lsdException w:name="Subtitle" w:uiPriority="11" w:qFormat="1"/>
+    <w:lsdException w:name="Salutation" w:semiHidden="1" w:unhideWhenUsed="1"/>
+    <w:lsdException w:name="Date" w:semiHidden="1" w:unhideWhenUsed="1"/>
+    <w:lsdException w:name="Body Text First Indent" w:semiHidden="1" w:unhideWhenUsed="1"/>
+    <w:lsdException w:name="Body Text First Indent 2" w:semiHidden="1" w:unhideWhenUsed="1"/>
+    <w:lsdException w:name="Note Heading" w:semiHidden="1" w:unhideWhenUsed="1"/>
+    <w:lsdException w:name="Body Text 2" w:semiHidden="1" w:unhideWhenUsed="1"/>
+    <w:lsdException w:name="Body Text 3" w:semiHidden="1" w:unhideWhenUsed="1"/>
+    <w:lsdException w:name="Body Text Indent 2" w:semiHidden="1" w:unhideWhenUsed="1"/>
+    <w:lsdException w:name="Body Text Indent 3" w:semiHidden="1" w:unhideWhenUsed="1"/>
+    <w:lsdException w:name="Block Text" w:semiHidden="1" w:unhideWhenUsed="1"/>
+    <w:lsdException w:name="Hyperlink" w:semiHidden="1" w:unhideWhenUsed="1"/>
+    <w:lsdException w:name="FollowedHyperlink" w:semiHidden="1" w:unhideWhenUsed="1"/>
+    <w:lsdException w:name="Strong" w:uiPriority="22" w:qFormat="1"/>
+    <w:lsdException w:name="Emphasis" w:uiPriority="20" w:qFormat="1"/>
+    <w:lsdException w:name="Document Map" w:semiHidden="1" w:unhideWhenUsed="1"/>
+    <w:lsdException w:name="Plain Text" w:semiHidden="1" w:unhideWhenUsed="1"/>
+    <w:lsdException w:name="E-mail Signature" w:semiHidden="1" w:unhideWhenUsed="1"/>
+    <w:lsdException w:name="HTML Top of Form" w:semiHidden="1" w:unhideWhenUsed="1"/>
+    <w:lsdException w:name="HTML Bottom of Form" w:semiHidden="1" w:unhideWhenUsed="1"/>
+    <w:lsdException w:name="Normal (Web)" w:semiHidden="1" w:unhideWhenUsed="1"/>
+    <w:lsdException w:name="HTML Acronym" w:semiHidden="1" w:unhideWhenUsed="1"/>
+    <w:lsdException w:name="HTML Address" w:semiHidden="1" w:unhideWhenUsed="1"/>
+    <w:lsdException w:name="HTML Cite" w:semiHidden="1" w:unhideWhenUsed="1"/>
+    <w:lsdException w:name="HTML Code" w:semiHidden="1" w:unhideWhenUsed="1"/>
+    <w:lsdException w:name="HTML Definition" w:semiHidden="1" w:unhideWhenUsed="1"/>
+    <w:lsdException w:name="HTML Keyboard" w:semiHidden="1" w:unhideWhenUsed="1"/>
+    <w:lsdException w:name="HTML Preformatted" w:semiHidden="1" w:unhideWhenUsed="1"/>
+    <w:lsdException w:name="HTML Sample" w:semiHidden="1" w:unhideWhenUsed="1"/>
+    <w:lsdException w:name="HTML Typewriter" w:semiHidden="1" w:unhideWhenUsed="1"/>
+    <w:lsdException w:name="HTML Variable" w:semiHidden="1" w:unhideWhenUsed="1"/>
+    <w:lsdException w:name="Normal Table" w:semiHidden="1" w:unhideWhenUsed="1"/>
+    <w:lsdException w:name="annotation subject" w:semiHidden="1" w:unhideWhenUsed="1"/>
+    <w:lsdException w:name="No List" w:semiHidden="1" w:unhideWhenUsed="1"/>
+    <w:lsdException w:name="Outline List 1" w:semiHidden="1" w:unhideWhenUsed="1"/>
+    <w:lsdException w:name="Outline List 2" w:semiHidden="1" w:unhideWhenUsed="1"/>
+    <w:lsdException w:name="Outline List 3" w:semiHidden="1" w:unhideWhenUsed="1"/>
+    <w:lsdException w:name="Table Simple 1" w:semiHidden="1" w:unhideWhenUsed="1"/>
+    <w:lsdException w:name="Table Simple 2" w:semiHidden="1" w:unhideWhenUsed="1"/>
+    <w:lsdException w:name="Table Simple 3" w:semiHidden="1" w:unhideWhenUsed="1"/>
+    <w:lsdException w:name="Table Classic 1" w:semiHidden="1" w:unhideWhenUsed="1"/>
+    <w:lsdException w:name="Table Classic 2" w:semiHidden="1" w:unhideWhenUsed="1"/>
+    <w:lsdException w:name="Table Classic 3" w:semiHidden="1" w:unhideWhenUsed="1"/>
+    <w:lsdException w:name="Table Classic 4" w:semiHidden="1" w:unhideWhenUsed="1"/>
+    <w:lsdException w:name="Table Colorful 1" w:semiHidden="1" w:unhideWhenUsed="1"/>
+    <w:lsdException w:name="Table Colorful 2" w:semiHidden="1" w:unhideWhenUsed="1"/>
+    <w:lsdException w:name="Table Colorful 3" w:semiHidden="1" w:unhideWhenUsed="1"/>
+    <w:lsdException w:name="Table Columns 1" w:semiHidden="1" w:unhideWhenUsed="1"/>
+    <w:lsdException w:name="Table Columns 2" w:semiHidden="1" w:unhideWhenUsed="1"/>
+    <w:lsdException w:name="Table Columns 3" w:semiHidden="1" w:unhideWhenUsed="1"/>
+    <w:lsdException w:name="Table Columns 4" w:semiHidden="1" w:unhideWhenUsed="1"/>
+    <w:lsdException w:name="Table Columns 5" w:semiHidden="1" w:unhideWhenUsed="1"/>
+    <w:lsdException w:name="Table Grid 1" w:semiHidden="1" w:unhideWhenUsed="1"/>
+    <w:lsdException w:name="Table Grid 2" w:semiHidden="1" w:unhideWhenUsed="1"/>
+    <w:lsdException w:name="Table Grid 3" w:semiHidden="1" w:unhideWhenUsed="1"/>
+    <w:lsdException w:name="Table Grid 4" w:semiHidden="1" w:unhideWhenUsed="1"/>
+    <w:lsdException w:name="Table Grid 5" w:semiHidden="1" w:unhideWhenUsed="1"/>
+    <w:lsdException w:name="Table Grid 6" w:semiHidden="1" w:unhideWhenUsed="1"/>
+    <w:lsdException w:name="Table Grid 7" w:semiHidden="1" w:unhideWhenUsed="1"/>
+    <w:lsdException w:name="Table Grid 8" w:semiHidden="1" w:unhideWhenUsed="1"/>
+    <w:lsdException w:name="Table List 1" w:semiHidden="1" w:unhideWhenUsed="1"/>
+    <w:lsdException w:name="Table List 2" w:semiHidden="1" w:unhideWhenUsed="1"/>
+    <w:lsdException w:name="Table List 3" w:semiHidden="1" w:unhideWhenUsed="1"/>
+    <w:lsdException w:name="Table List 4" w:semiHidden="1" w:unhideWhenUsed="1"/>
+    <w:lsdException w:name="Table List 5" w:semiHidden="1" w:unhideWhenUsed="1"/>
+    <w:lsdException w:name="Table List 6" w:semiHidden="1" w:unhideWhenUsed="1"/>
+    <w:lsdException w:name="Table List 7" w:semiHidden="1" w:unhideWhenUsed="1"/>
+    <w:lsdException w:name="Table List 8" w:semiHidden="1" w:unhideWhenUsed="1"/>
+    <w:lsdException w:name="Table 3D effects 1" w:semiHidden="1" w:unhideWhenUsed="1"/>
+    <w:lsdException w:name="Table 3D effects 2" w:semiHidden="1" w:unhideWhenUsed="1"/>
+    <w:lsdException w:name="Table 3D effects 3" w:semiHidden="1" w:unhideWhenUsed="1"/>
+    <w:lsdException w:name="Table Contemporary" w:semiHidden="1" w:unhideWhenUsed="1"/>
+    <w:lsdException w:name="Table Elegant" w:semiHidden="1" w:unhideWhenUsed="1"/>
+    <w:lsdException w:name="Table Professional" w:semiHidden="1" w:unhideWhenUsed="1"/>
+    <w:lsdException w:name="Table Subtle 1" w:semiHidden="1" w:unhideWhenUsed="1"/>
+    <w:lsdException w:name="Table Subtle 2" w:semiHidden="1" w:unhideWhenUsed="1"/>
+    <w:lsdException w:name="Table Web 1" w:semiHidden="1" w:unhideWhenUsed="1"/>
+    <w:lsdException w:name="Table Web 2" w:semiHidden="1" w:unhideWhenUsed="1"/>
+    <w:lsdException w:name="Table Web 3" w:semiHidden="1" w:unhideWhenUsed="1"/>
+    <w:lsdException w:name="Balloon Text" w:semiHidden="1" w:unhideWhenUsed="1"/>
+    <w:lsdException w:name="Table Grid" w:semiHidden="1" w:uiPriority="59" w:unhideWhenUsed="1"/>
+    <w:lsdException w:name="Table Theme" w:semiHidden="1" w:unhideWhenUsed="1"/>
+    <w:lsdException w:name="Placeholder Text" w:semiHidden="1"/>
+    <w:lsdException w:name="No Spacing" w:uiPriority="1" w:qFormat="1"/>
+    <w:lsdException w:name="Light Shading" w:uiPriority="60"/>
+    <w:lsdException w:name="Light List" w:uiPriority="61"/>
+    <w:lsdException w:name="Light Grid" w:uiPriority="62"/>
+    <w:lsdException w:name="Medium Shading 1" w:uiPriority="63"/>
+    <w:lsdException w:name="Medium Shading 2" w:uiPriority="64"/>
+    <w:lsdException w:name="Medium List 1" w:uiPriority="65"/>
+    <w:lsdException w:name="Medium List 2" w:uiPriority="66"/>
+    <w:lsdException w:name="Medium Grid 1" w:uiPriority="67"/>
+    <w:lsdException w:name="Medium Grid 2" w:uiPriority="68"/>
+    <w:lsdException w:name="Medium Grid 3" w:uiPriority="69"/>
+    <w:lsdException w:name="Dark List" w:uiPriority="70"/>
+    <w:lsdException w:name="Colorful Shading" w:uiPriority="71"/>
+    <w:lsdException w:name="Colorful List" w:uiPriority="72"/>
+    <w:lsdException w:name="Colorful Grid" w:uiPriority="73"/>
+    <w:lsdException w:name="Light Shading Accent 1" w:uiPriority="60"/>
+    <w:lsdException w:name="Light List Accent 1" w:uiPriority="61"/>
+    <w:lsdException w:name="Light Grid Accent 1" w:uiPriority="62"/>
+    <w:lsdException w:name="Medium Shading 1 Accent 1" w:uiPriority="63"/>
+    <w:lsdException w:name="Medium Shading 2 Accent 1" w:uiPriority="64"/>
+    <w:lsdException w:name="Medium List 1 Accent 1" w:uiPriority="65"/>
+    <w:lsdException w:name="Revision" w:semiHidden="1"/>
+    <w:lsdException w:name="List Paragraph" w:uiPriority="34" w:qFormat="1"/>
+    <w:lsdException w:name="Quote" w:uiPriority="29" w:qFormat="1"/>
+    <w:lsdException w:name="Intense Quote" w:uiPriority="30" w:qFormat="1"/>
+    <w:lsdException w:name="Medium List 2 Accent 1" w:uiPriority="66"/>
+    <w:lsdException w:name="Medium Grid 1 Accent 1" w:uiPriority="67"/>
+    <w:lsdException w:name="Medium Grid 2 Accent 1" w:uiPriority="68"/>
+    <w:lsdException w:name="Medium Grid 3 Accent 1" w:uiPriority="69"/>
+    <w:lsdException w:name="Dark List Accent 1" w:uiPriority="70"/>
+    <w:lsdException w:name="Colorful Shading Accent 1" w:uiPriority="71"/>
+    <w:lsdException w:name="Colorful List Accent 1" w:uiPriority="72"/>
+    <w:lsdException w:name="Colorful Grid Accent 1" w:uiPriority="73"/>
+    <w:lsdException w:name="Light Shading Accent 2" w:uiPriority="60"/>
+    <w:lsdException w:name="Light List Accent 2" w:uiPriority="61"/>
+    <w:lsdException w:name="Light Grid Accent 2" w:uiPriority="62"/>
+    <w:lsdException w:name="Medium Shading 1 Accent 2" w:uiPriority="63"/>
+    <w:lsdException w:name="Medium Shading 2 Accent 2" w:uiPriority="64"/>
+    <w:lsdException w:name="Medium List 1 Accent 2" w:uiPriority="65"/>
+    <w:lsdException w:name="Medium List 2 Accent 2" w:uiPriority="66"/>
+    <w:lsdException w:name="Medium Grid 1 Accent 2" w:uiPriority="67"/>
+    <w:lsdException w:name="Medium Grid 2 Accent 2" w:uiPriority="68"/>
+    <w:lsdException w:name="Medium Grid 3 Accent 2" w:uiPriority="69"/>
+    <w:lsdException w:name="Dark List Accent 2" w:uiPriority="70"/>
+    <w:lsdException w:name="Colorful Shading Accent 2" w:uiPriority="71"/>
+    <w:lsdException w:name="Colorful List Accent 2" w:uiPriority="72"/>
+    <w:lsdException w:name="Colorful Grid Accent 2" w:uiPriority="73"/>
+    <w:lsdException w:name="Light Shading Accent 3" w:uiPriority="60"/>
+    <w:lsdException w:name="Light List Accent 3" w:uiPriority="61"/>
+    <w:lsdException w:name="Light Grid Accent 3" w:uiPriority="62"/>
+    <w:lsdException w:name="Medium Shading 1 Accent 3" w:uiPriority="63"/>
+    <w:lsdException w:name="Medium Shading 2 Accent 3" w:uiPriority="64"/>
+    <w:lsdException w:name="Medium List 1 Accent 3" w:uiPriority="65"/>
+    <w:lsdException w:name="Medium List 2 Accent 3" w:uiPriority="66"/>
+    <w:lsdException w:name="Medium Grid 1 Accent 3" w:uiPriority="67"/>
+    <w:lsdException w:name="Medium Grid 2 Accent 3" w:uiPriority="68"/>
+    <w:lsdException w:name="Medium Grid 3 Accent 3" w:uiPriority="69"/>
+    <w:lsdException w:name="Dark List Accent 3" w:uiPriority="70"/>
+    <w:lsdException w:name="Colorful Shading Accent 3" w:uiPriority="71"/>
+    <w:lsdException w:name="Colorful List Accent 3" w:uiPriority="72"/>
+    <w:lsdException w:name="Colorful Grid Accent 3" w:uiPriority="73"/>
+    <w:lsdException w:name="Light Shading Accent 4" w:uiPriority="60"/>
+    <w:lsdException w:name="Light List Accent 4" w:uiPriority="61"/>
+    <w:lsdException w:name="Light Grid Accent 4" w:uiPriority="62"/>
+    <w:lsdException w:name="Medium Shading 1 Accent 4" w:uiPriority="63"/>
+    <w:lsdException w:name="Medium Shading 2 Accent 4" w:uiPriority="64"/>
+    <w:lsdException w:name="Medium List 1 Accent 4" w:uiPriority="65"/>
+    <w:lsdException w:name="Medium List 2 Accent 4" w:uiPriority="66"/>
+    <w:lsdException w:name="Medium Grid 1 Accent 4" w:uiPriority="67"/>
+    <w:lsdException w:name="Medium Grid 2 Accent 4" w:uiPriority="68"/>
+    <w:lsdException w:name="Medium Grid 3 Accent 4" w:uiPriority="69"/>
+    <w:lsdException w:name="Dark List Accent 4" w:uiPriority="70"/>
+    <w:lsdException w:name="Colorful Shading Accent 4" w:uiPriority="71"/>
+    <w:lsdException w:name="Colorful List Accent 4" w:uiPriority="72"/>
+    <w:lsdException w:name="Colorful Grid Accent 4" w:uiPriority="73"/>
+    <w:lsdException w:name="Light Shading Accent 5" w:uiPriority="60"/>
+    <w:lsdException w:name="Light List Accent 5" w:uiPriority="61"/>
+    <w:lsdException w:name="Light Grid Accent 5" w:uiPriority="62"/>
+    <w:lsdException w:name="Medium Shading 1 Accent 5" w:uiPriority="63"/>
+    <w:lsdException w:name="Medium Shading 2 Accent 5" w:uiPriority="64"/>
+    <w:lsdException w:name="Medium List 1 Accent 5" w:uiPriority="65"/>
+    <w:lsdException w:name="Medium List 2 Accent 5" w:uiPriority="66"/>
+    <w:lsdException w:name="Medium Grid 1 Accent 5" w:uiPriority="67"/>
+    <w:lsdException w:name="Medium Grid 2 Accent 5" w:uiPriority="68"/>
+    <w:lsdException w:name="Medium Grid 3 Accent 5" w:uiPriority="69"/>
+    <w:lsdException w:name="Dark List Accent 5" w:uiPriority="70"/>
+    <w:lsdException w:name="Colorful Shading Accent 5" w:uiPriority="71"/>
+    <w:lsdException w:name="Colorful List Accent 5" w:uiPriority="72"/>
+    <w:lsdException w:name="Colorful Grid Accent 5" w:uiPriority="73"/>
+    <w:lsdException w:name="Light Shading Accent 6" w:uiPriority="60"/>
+    <w:lsdException w:name="Light List Accent 6" w:uiPriority="61"/>
+    <w:lsdException w:name="Light Grid Accent 6" w:uiPriority="62"/>
+    <w:lsdException w:name="Medium Shading 1 Accent 6" w:uiPriority="63"/>
+    <w:lsdException w:name="Medium Shading 2 Accent 6" w:uiPriority="64"/>
+    <w:lsdException w:name="Medium List 1 Accent 6" w:uiPriority="65"/>
+    <w:lsdException w:name="Medium List 2 Accent 6" w:uiPriority="66"/>
+    <w:lsdException w:name="Medium Grid 1 Accent 6" w:uiPriority="67"/>
+    <w:lsdException w:name="Medium Grid 2 Accent 6" w:uiPriority="68"/>
+    <w:lsdException w:name="Medium Grid 3 Accent 6" w:uiPriority="69"/>
+    <w:lsdException w:name="Dark List Accent 6" w:uiPriority="70"/>
+    <w:lsdException w:name="Colorful Shading Accent 6" w:uiPriority="71"/>
+    <w:lsdException w:name="Colorful List Accent 6" w:uiPriority="72"/>
+    <w:lsdException w:name="Colorful Grid Accent 6" w:uiPriority="73"/>
+    <w:lsdException w:name="Subtle Emphasis" w:uiPriority="19" w:qFormat="1"/>
+    <w:lsdException w:name="Intense Emphasis" w:uiPriority="21" w:qFormat="1"/>
+    <w:lsdException w:name="Subtle Reference" w:uiPriority="31" w:qFormat="1"/>
+    <w:lsdException w:name="Intense Reference" w:uiPriority="32" w:qFormat="1"/>
+    <w:lsdException w:name="Book Title" w:uiPriority="33" w:qFormat="1"/>
+    <w:lsdException w:name="Bibliography" w:semiHidden="1" w:uiPriority="37" w:unhideWhenUsed="1"/>
+    <w:lsdException w:name="TOC Heading" w:semiHidden="1" w:uiPriority="39" w:unhideWhenUsed="1" w:qFormat="1"/>
+    <w:lsdException w:name="Plain Table 1" w:uiPriority="41"/>
+    <w:lsdException w:name="Plain Table 2" w:uiPriority="42"/>
+    <w:lsdException w:name="Plain Table 3" w:uiPriority="43"/>
+    <w:lsdException w:name="Plain Table 4" w:uiPriority="44"/>
+    <w:lsdException w:name="Plain Table 5" w:uiPriority="45"/>
+    <w:lsdException w:name="Grid Table Light" w:uiPriority="40"/>
+    <w:lsdException w:name="Grid Table 1 Light" w:uiPriority="46"/>
+    <w:lsdException w:name="Grid Table 2" w:uiPriority="47"/>
+    <w:lsdException w:name="Grid Table 3" w:uiPriority="48"/>
+    <w:lsdException w:name="Grid Table 4" w:uiPriority="49"/>
+    <w:lsdException w:name="Grid Table 5 Dark" w:uiPriority="50"/>
+    <w:lsdException w:name="Grid Table 6 Colorful" w:uiPriority="51"/>
+    <w:lsdException w:name="Grid Table 7 Colorful" w:uiPriority="52"/>
+    <w:lsdException w:name="Grid Table 1 Light Accent 1" w:uiPriority="46"/>
+    <w:lsdException w:name="Grid Table 2 Accent 1" w:uiPriority="47"/>
+    <w:lsdException w:name="Grid Table 3 Accent 1" w:uiPriority="48"/>
+    <w:lsdException w:name="Grid Table 4 Accent 1" w:uiPriority="49"/>
+    <w:lsdException w:name="Grid Table 5 Dark Accent 1" w:uiPriority="50"/>
+    <w:lsdException w:name="Grid Table 6 Colorful Accent 1" w:uiPriority="51"/>
+    <w:lsdException w:name="Grid Table 7 Colorful Accent 1" w:uiPriority="52"/>
+    <w:lsdException w:name="Grid Table 1 Light Accent 2" w:uiPriority="46"/>
+    <w:lsdException w:name="Grid Table 2 Accent 2" w:uiPriority="47"/>
+    <w:lsdException w:name="Grid Table 3 Accent 2" w:uiPriority="48"/>
+    <w:lsdException w:name="Grid Table 4 Accent 2" w:uiPriority="49"/>
+    <w:lsdException w:name="Grid Table 5 Dark Accent 2" w:uiPriority="50"/>
+    <w:lsdException w:name="Grid Table 6 Colorful Accent 2" w:uiPriority="51"/>
+    <w:lsdException w:name="Grid Table 7 Colorful Accent 2" w:uiPriority="52"/>
+    <w:lsdException w:name="Grid Table 1 Light Accent 3" w:uiPriority="46"/>
+    <w:lsdException w:name="Grid Table 2 Accent 3" w:uiPriority="47"/>
+    <w:lsdException w:name="Grid Table 3 Accent 3" w:uiPriority="48"/>
+    <w:lsdException w:name="Grid Table 4 Accent 3" w:uiPriority="49"/>
+    <w:lsdException w:name="Grid Table 5 Dark Accent 3" w:uiPriority="50"/>
+    <w:lsdException w:name="Grid Table 6 Colorful Accent 3" w:uiPriority="51"/>
+    <w:lsdException w:name="Grid Table 7 Colorful Accent 3" w:uiPriority="52"/>
+    <w:lsdException w:name="Grid Table 1 Light Accent 4" w:uiPriority="46"/>
+    <w:lsdException w:name="Grid Table 2 Accent 4" w:uiPriority="47"/>
+    <w:lsdException w:name="Grid Table 3 Accent 4" w:uiPriority="48"/>
+    <w:lsdException w:name="Grid Table 4 Accent 4" w:uiPriority="49"/>
+    <w:lsdException w:name="Grid Table 5 Dark Accent 4" w:uiPriority="50"/>
+    <w:lsdException w:name="Grid Table 6 Colorful Accent 4" w:uiPriority="51"/>
+    <w:lsdException w:name="Grid Table 7 Colorful Accent 4" w:uiPriority="52"/>
+    <w:lsdException w:name="Grid Table 1 Light Accent 5" w:uiPriority="46"/>
+    <w:lsdException w:name="Grid Table 2 Accent 5" w:uiPriority="47"/>
+    <w:lsdException w:name="Grid Table 3 Accent 5" w:uiPriority="48"/>
+    <w:lsdException w:name="Grid Table 4 Accent 5" w:uiPriority="49"/>
+    <w:lsdException w:name="Grid Table 5 Dark Accent 5" w:uiPriority="50"/>
+    <w:lsdException w:name="Grid Table 6 Colorful Accent 5" w:uiPriority="51"/>
+    <w:lsdException w:name="Grid Table 7 Colorful Accent 5" w:uiPriority="52"/>
+    <w:lsdException w:name="Grid Table 1 Light Accent 6" w:uiPriority="46"/>
+    <w:lsdException w:name="Grid Table 2 Accent 6" w:uiPriority="47"/>
+    <w:lsdException w:name="Grid Table 3 Accent 6" w:uiPriority="48"/>
+    <w:lsdException w:name="Grid Table 4 Accent 6" w:uiPriority="49"/>
+    <w:lsdException w:name="Grid Table 5 Dark Accent 6" w:uiPriority="50"/>
+    <w:lsdException w:name="Grid Table 6 Colorful Accent 6" w:uiPriority="51"/>
+    <w:lsdException w:name="Grid Table 7 Colorful Accent 6" w:uiPriority="52"/>
+    <w:lsdException w:name="List Table 1 Light" w:uiPriority="46"/>
+    <w:lsdException w:name="List Table 2" w:uiPriority="47"/>
+    <w:lsdException w:name="List Table 3" w:uiPriority="48"/>
+    <w:lsdException w:name="List Table 4" w:uiPriority="49"/>
+    <w:lsdException w:name="List Table 5 Dark" w:uiPriority="50"/>
+    <w:lsdException w:name="List Table 6 Colorful" w:uiPriority="51"/>
+    <w:lsdException w:name="List Table 7 Colorful" w:uiPriority="52"/>
+    <w:lsdException w:name="List Table 1 Light Accent 1" w:uiPriority="46"/>
+    <w:lsdException w:name="List Table 2 Accent 1" w:uiPriority="47"/>
+    <w:lsdException w:name="List Table 3 Accent 1" w:uiPriority="48"/>
+    <w:lsdException w:name="List Table 4 Accent 1" w:uiPriority="49"/>
+    <w:lsdException w:name="List Table 5 Dark Accent 1" w:uiPriority="50"/>
+    <w:lsdException w:name="List Table 6 Colorful Accent 1" w:uiPriority="51"/>
+    <w:lsdException w:name="List Table 7 Colorful Accent 1" w:uiPriority="52"/>
+    <w:lsdException w:name="List Table 1 Light Accent 2" w:uiPriority="46"/>
+    <w:lsdException w:name="List Table 2 Accent 2" w:uiPriority="47"/>
+    <w:lsdException w:name="List Table 3 Accent 2" w:uiPriority="48"/>
+    <w:lsdException w:name="List Table 4 Accent 2" w:uiPriority="49"/>
+    <w:lsdException w:name="List Table 5 Dark Accent 2" w:uiPriority="50"/>
+    <w:lsdException w:name="List Table 6 Colorful Accent 2" w:uiPriority="51"/>
+    <w:lsdException w:name="List Table 7 Colorful Accent 2" w:uiPriority="52"/>
+    <w:lsdException w:name="List Table 1 Light Accent 3" w:uiPriority="46"/>
+    <w:lsdException w:name="List Table 2 Accent 3" w:uiPriority="47"/>
+    <w:lsdException w:name="List Table 3 Accent 3" w:uiPriority="48"/>
+    <w:lsdException w:name="List Table 4 Accent 3" w:uiPriority="49"/>
+    <w:lsdException w:name="List Table 5 Dark Accent 3" w:uiPriority="50"/>
+    <w:lsdException w:name="List Table 6 Colorful Accent 3" w:uiPriority="51"/>
+    <w:lsdException w:name="List Table 7 Colorful Accent 3" w:uiPriority="52"/>
+    <w:lsdException w:name="List Table 1 Light Accent 4" w:uiPriority="46"/>
+    <w:lsdException w:name="List Table 2 Accent 4" w:uiPriority="47"/>
+    <w:lsdException w:name="List Table 3 Accent 4" w:uiPriority="48"/>
+    <w:lsdException w:name="List Table 4 Accent 4" w:uiPriority="49"/>
+    <w:lsdException w:name="List Table 5 Dark Accent 4" w:uiPriority="50"/>
+    <w:lsdException w:name="List Table 6 Colorful Accent 4" w:uiPriority="51"/>
+    <w:lsdException w:name="List Table 7 Colorful Accent 4" w:uiPriority="52"/>
+    <w:lsdException w:name="List Table 1 Light Accent 5" w:uiPriority="46"/>
+    <w:lsdException w:name="List Table 2 Accent 5" w:uiPriority="47"/>
+    <w:lsdException w:name="List Table 3 Accent 5" w:uiPriority="48"/>
+    <w:lsdException w:name="List Table 4 Accent 5" w:uiPriority="49"/>
+    <w:lsdException w:name="List Table 5 Dark Accent 5" w:uiPriority="50"/>
+    <w:lsdException w:name="List Table 6 Colorful Accent 5" w:uiPriority="51"/>
+    <w:lsdException w:name="List Table 7 Colorful Accent 5" w:uiPriority="52"/>
+    <w:lsdException w:name="List Table 1 Light Accent 6" w:uiPriority="46"/>
+    <w:lsdException w:name="List Table 2 Accent 6" w:uiPriority="47"/>
+    <w:lsdException w:name="List Table 3 Accent 6" w:uiPriority="48"/>
+    <w:lsdException w:name="List Table 4 Accent 6" w:uiPriority="49"/>
+    <w:lsdException w:name="List Table 5 Dark Accent 6" w:uiPriority="50"/>
+    <w:lsdException w:name="List Table 6 Colorful Accent 6" w:uiPriority="51"/>
+    <w:lsdException w:name="List Table 7 Colorful Accent 6" w:uiPriority="52"/>
+    <w:lsdException w:name="Mention" w:semiHidden="1" w:unhideWhenUsed="1"/>
+    <w:lsdException w:name="Smart Hyperlink" w:semiHidden="1" w:unhideWhenUsed="1"/>
   </w:latentStyles>
   <w:style w:type="paragraph" w:default="1" w:styleId="Normal">
     <w:name w:val="Normal"/>
@@ -12762,7 +12303,7 @@
 </file>
 
 <file path=customXml/itemProps1.xml><?xml version="1.0" encoding="utf-8"?>
-<ds:datastoreItem xmlns:ds="http://schemas.openxmlformats.org/officeDocument/2006/customXml" ds:itemID="{67E5B8C4-D107-429D-902E-8EB4372D03A2}">
+<ds:datastoreItem xmlns:ds="http://schemas.openxmlformats.org/officeDocument/2006/customXml" ds:itemID="{92C1FDF0-7285-4E28-8643-44A68CBC46FC}">
   <ds:schemaRefs>
     <ds:schemaRef ds:uri="http://schemas.openxmlformats.org/officeDocument/2006/bibliography"/>
   </ds:schemaRefs>

</xml_diff>

<commit_message>
Revert "Joined Dataset is available now"
This reverts commit ded07033df52963230fbb5b9bf73909525552fa5.
</commit_message>
<xml_diff>
--- a/Final_Paper/COMP-SCI_5560_(SS16)_-_Project_-_Final_Paper_-_DOCX.docx
+++ b/Final_Paper/COMP-SCI_5560_(SS16)_-_Project_-_Final_Paper_-_DOCX.docx
@@ -1,6 +1,6 @@
 
 <file path=word/document.xml><?xml version="1.0" encoding="utf-8"?>
-<w:document xmlns:wpc="http://schemas.microsoft.com/office/word/2010/wordprocessingCanvas" xmlns:cx="http://schemas.microsoft.com/office/drawing/2014/chartex" xmlns:cx1="http://schemas.microsoft.com/office/drawing/2015/9/8/chartex" xmlns:cx2="http://schemas.microsoft.com/office/drawing/2015/10/21/chartex" xmlns:mc="http://schemas.openxmlformats.org/markup-compatibility/2006" xmlns:o="urn:schemas-microsoft-com:office:office" xmlns:r="http://schemas.openxmlformats.org/officeDocument/2006/relationships" xmlns:m="http://schemas.openxmlformats.org/officeDocument/2006/math" xmlns:v="urn:schemas-microsoft-com:vml" xmlns:wp14="http://schemas.microsoft.com/office/word/2010/wordprocessingDrawing" xmlns:wp="http://schemas.openxmlformats.org/drawingml/2006/wordprocessingDrawing" xmlns:w10="urn:schemas-microsoft-com:office:word" xmlns:w="http://schemas.openxmlformats.org/wordprocessingml/2006/main" xmlns:w14="http://schemas.microsoft.com/office/word/2010/wordml" xmlns:w15="http://schemas.microsoft.com/office/word/2012/wordml" xmlns:w16se="http://schemas.microsoft.com/office/word/2015/wordml/symex" xmlns:wpg="http://schemas.microsoft.com/office/word/2010/wordprocessingGroup" xmlns:wpi="http://schemas.microsoft.com/office/word/2010/wordprocessingInk" xmlns:wne="http://schemas.microsoft.com/office/word/2006/wordml" xmlns:wps="http://schemas.microsoft.com/office/word/2010/wordprocessingShape" mc:Ignorable="w14 w15 w16se wp14">
+<w:document xmlns:wpc="http://schemas.microsoft.com/office/word/2010/wordprocessingCanvas" xmlns:mc="http://schemas.openxmlformats.org/markup-compatibility/2006" xmlns:o="urn:schemas-microsoft-com:office:office" xmlns:r="http://schemas.openxmlformats.org/officeDocument/2006/relationships" xmlns:m="http://schemas.openxmlformats.org/officeDocument/2006/math" xmlns:v="urn:schemas-microsoft-com:vml" xmlns:wp14="http://schemas.microsoft.com/office/word/2010/wordprocessingDrawing" xmlns:wp="http://schemas.openxmlformats.org/drawingml/2006/wordprocessingDrawing" xmlns:w10="urn:schemas-microsoft-com:office:word" xmlns:w="http://schemas.openxmlformats.org/wordprocessingml/2006/main" xmlns:w14="http://schemas.microsoft.com/office/word/2010/wordml" xmlns:wpg="http://schemas.microsoft.com/office/word/2010/wordprocessingGroup" xmlns:wpi="http://schemas.microsoft.com/office/word/2010/wordprocessingInk" xmlns:wne="http://schemas.microsoft.com/office/word/2006/wordml" xmlns:wps="http://schemas.microsoft.com/office/word/2010/wordprocessingShape" mc:Ignorable="w14 wp14">
   <w:body>
     <w:p>
       <w:pPr>
@@ -12,6 +12,8 @@
           <w:szCs w:val="20"/>
         </w:rPr>
       </w:pPr>
+      <w:bookmarkStart w:id="0" w:name="_GoBack"/>
+      <w:bookmarkEnd w:id="0"/>
       <w:r>
         <w:rPr>
           <w:b/>
@@ -28,83 +30,31 @@
         <w:rPr>
           <w:sz w:val="20"/>
           <w:szCs w:val="20"/>
+        </w:rPr>
+      </w:pPr>
+      <w:r>
+        <w:rPr>
+          <w:i/>
+          <w:sz w:val="20"/>
+          <w:szCs w:val="20"/>
+        </w:rPr>
+        <w:t>S. Gazzaz; P. Shekhar; C. Wang</w:t>
+      </w:r>
+      <w:r>
+        <w:rPr>
+          <w:i/>
+          <w:sz w:val="20"/>
+          <w:szCs w:val="20"/>
+        </w:rPr>
+        <w:t>; D. Wang</w:t>
+      </w:r>
+      <w:r>
+        <w:rPr>
+          <w:sz w:val="20"/>
+          <w:szCs w:val="20"/>
           <w:vertAlign w:val="superscript"/>
         </w:rPr>
-      </w:pPr>
-      <w:bookmarkStart w:id="0" w:name="_GoBack"/>
-      <w:r>
-        <w:rPr>
-          <w:i/>
-          <w:sz w:val="20"/>
-          <w:szCs w:val="20"/>
-        </w:rPr>
-        <w:t>Samaa Gazzaz; Pooja Shekhar; Chen</w:t>
-      </w:r>
-      <w:r>
-        <w:rPr>
-          <w:i/>
-          <w:sz w:val="20"/>
-          <w:szCs w:val="20"/>
-        </w:rPr>
-        <w:t xml:space="preserve"> Wang</w:t>
-      </w:r>
-      <w:r>
-        <w:rPr>
-          <w:i/>
-          <w:sz w:val="20"/>
-          <w:szCs w:val="20"/>
-        </w:rPr>
-        <w:t>; Dayu</w:t>
-      </w:r>
-      <w:r>
-        <w:rPr>
-          <w:i/>
-          <w:sz w:val="20"/>
-          <w:szCs w:val="20"/>
-        </w:rPr>
-        <w:t xml:space="preserve"> Wang</w:t>
-      </w:r>
-      <w:r>
-        <w:rPr>
-          <w:sz w:val="20"/>
-          <w:szCs w:val="20"/>
-          <w:vertAlign w:val="superscript"/>
-        </w:rPr>
         <w:t>i</w:t>
-      </w:r>
-    </w:p>
-    <w:p>
-      <w:pPr>
-        <w:spacing w:afterLines="100" w:after="240"/>
-        <w:jc w:val="center"/>
-        <w:rPr>
-          <w:sz w:val="20"/>
-          <w:szCs w:val="20"/>
-        </w:rPr>
-      </w:pPr>
-      <w:r>
-        <w:rPr>
-          <w:sz w:val="20"/>
-          <w:szCs w:val="20"/>
-        </w:rPr>
-        <w:t>University of Missouri-Kansas City</w:t>
-      </w:r>
-    </w:p>
-    <w:p>
-      <w:pPr>
-        <w:spacing w:afterLines="100" w:after="240"/>
-        <w:jc w:val="center"/>
-        <w:rPr>
-          <w:sz w:val="20"/>
-          <w:szCs w:val="20"/>
-        </w:rPr>
-      </w:pPr>
-      <w:r>
-        <w:rPr>
-          <w:sz w:val="20"/>
-          <w:szCs w:val="20"/>
-        </w:rPr>
-        <w:t>stgrkf, shekharp, cwrp3, dayuwang@mail.umkc.edu</w:t>
       </w:r>
     </w:p>
     <w:tbl>
@@ -133,7 +83,6 @@
           <w:tcPr>
             <w:tcW w:w="9630" w:type="dxa"/>
           </w:tcPr>
-          <w:bookmarkEnd w:id="0"/>
           <w:p>
             <w:pPr>
               <w:jc w:val="center"/>
@@ -362,7 +311,6 @@
           <w:noProof/>
           <w:sz w:val="20"/>
           <w:szCs w:val="20"/>
-          <w:lang w:eastAsia="en-US"/>
         </w:rPr>
         <mc:AlternateContent>
           <mc:Choice Requires="wps">
@@ -414,7 +362,7 @@
           </mc:Choice>
           <mc:Fallback>
             <w:pict>
-              <v:line w14:anchorId="4B99947D" id="Straight Connector 1" o:spid="_x0000_s1026" style="visibility:visible;mso-wrap-style:square;mso-left-percent:-10001;mso-top-percent:-10001;mso-position-horizontal:absolute;mso-position-horizontal-relative:char;mso-position-vertical:absolute;mso-position-vertical-relative:line;mso-left-percent:-10001;mso-top-percent:-10001" from="0,0" to="525.6pt,0" o:gfxdata="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" strokecolor="black [3213]" strokeweight="1.5pt">
+              <v:line id="Straight Connector 1" o:spid="_x0000_s1026" style="visibility:visible;mso-wrap-style:square;mso-left-percent:-10001;mso-top-percent:-10001;mso-position-horizontal:absolute;mso-position-horizontal-relative:char;mso-position-vertical:absolute;mso-position-vertical-relative:line;mso-left-percent:-10001;mso-top-percent:-10001" from="0,0" to="525.6pt,0" o:gfxdata="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" strokecolor="black [3213]" strokeweight="1.5pt">
                 <v:stroke joinstyle="miter" endcap="square"/>
                 <w10:anchorlock/>
               </v:line>
@@ -438,8 +386,8 @@
           <w:szCs w:val="20"/>
         </w:rPr>
         <w:sectPr>
-          <w:footerReference w:type="default" r:id="rId8"/>
-          <w:footerReference w:type="first" r:id="rId9"/>
+          <w:footerReference w:type="default" r:id="rId9"/>
+          <w:footerReference w:type="first" r:id="rId10"/>
           <w:footnotePr>
             <w:numFmt w:val="lowerRoman"/>
           </w:footnotePr>
@@ -467,6 +415,7 @@
           <w:sz w:val="20"/>
           <w:szCs w:val="20"/>
         </w:rPr>
+        <w:lastRenderedPageBreak/>
         <w:t>Introduction</w:t>
       </w:r>
     </w:p>
@@ -637,14 +586,15 @@
           <w:sz w:val="20"/>
           <w:szCs w:val="20"/>
         </w:rPr>
-        <w:t xml:space="preserve">First, there are millions of restaurants in the United States, </w:t>
-      </w:r>
-      <w:r>
-        <w:rPr>
-          <w:sz w:val="20"/>
-          <w:szCs w:val="20"/>
-        </w:rPr>
-        <w:t>and new restaurants open with old restaurants close occurs every single day.  The data of restaurants’ information is thus not only huge, but also changing frequently.  Research on real-time big data that changes from time to time is one of the hottest research area in recent years</w:t>
+        <w:t xml:space="preserve">First, there are millions of restaurants in the United States, and new restaurants open with old restaurants close occurs every single day.  The data of restaurants’ information is thus not only huge, but also changing frequently.  Research on real-time big data that changes from time to time is one </w:t>
+      </w:r>
+      <w:r>
+        <w:rPr>
+          <w:sz w:val="20"/>
+          <w:szCs w:val="20"/>
+        </w:rPr>
+        <w:lastRenderedPageBreak/>
+        <w:t>of the hottest research area in recent years</w:t>
       </w:r>
       <w:r>
         <w:rPr>
@@ -745,15 +695,7 @@
           <w:sz w:val="20"/>
           <w:szCs w:val="20"/>
         </w:rPr>
-        <w:t xml:space="preserve">To sum up, our main purpose of this project is to delve out a nice approach to assign a good “recommendation scoring” to each restaurant based principally on its customer </w:t>
-      </w:r>
-      <w:r>
-        <w:rPr>
-          <w:sz w:val="20"/>
-          <w:szCs w:val="20"/>
-        </w:rPr>
-        <w:lastRenderedPageBreak/>
-        <w:t>reviews, which includes all kinds of text mining and information extracting methods.</w:t>
+        <w:t>To sum up, our main purpose of this project is to delve out a nice approach to assign a good “recommendation scoring” to each restaurant based principally on its customer reviews, which includes all kinds of text mining and information extracting methods.</w:t>
       </w:r>
     </w:p>
     <w:p>
@@ -805,7 +747,15 @@
           <w:sz w:val="20"/>
           <w:szCs w:val="20"/>
         </w:rPr>
-        <w:t xml:space="preserve">collect data of restaurants’ information and start processing every time when a user performs a searching with given information, because the system running will be very slow, and it is not necessary to process the same data (same restaurant) repeatedly.  Therefore, a wise designation of the recommendation system is to divide the whole system into two parts—the server part and the client part.  The core of the server part is to manage the collected data. When the server is about to </w:t>
+        <w:t xml:space="preserve">collect data of restaurants’ information and start processing every time when a user performs a searching with given information, because the system running will be very slow, and it is not necessary to process the same data (same restaurant) repeatedly.  </w:t>
+      </w:r>
+      <w:r>
+        <w:rPr>
+          <w:sz w:val="20"/>
+          <w:szCs w:val="20"/>
+        </w:rPr>
+        <w:lastRenderedPageBreak/>
+        <w:t xml:space="preserve">Therefore, a wise designation of the recommendation system is to divide the whole system into two parts—the server part and the client part.  The core of the server part is to manage the collected data. When the server is about to </w:t>
       </w:r>
       <w:r>
         <w:rPr>
@@ -1422,14 +1372,7 @@
           <w:sz w:val="20"/>
           <w:szCs w:val="20"/>
         </w:rPr>
-        <w:t xml:space="preserve">Since every time a new star rating is added/modified, the system will pass a </w:t>
-      </w:r>
-      <w:r>
-        <w:rPr>
-          <w:sz w:val="20"/>
-          <w:szCs w:val="20"/>
-        </w:rPr>
-        <w:t>single number to re-determine the weighted scoring of the restaurant to the recommendation list, but if a review text is added which should be interpreted immediately, the system has to take a long time to decide how the added text will positively/adversely affect the overall rating as well as the weighted scoring of the restaurant before it can make real change to its own database.  This is essentially something that cannot be beautifully solved yet all over the world.</w:t>
+        <w:t>Since every time a new star rating is added/modified, the system will pass a single number to re-determine the weighted scoring of the restaurant to the recommendation list, but if a review text is added which should be interpreted immediately, the system has to take a long time to decide how the added text will positively/adversely affect the overall rating as well as the weighted scoring of the restaurant before it can make real change to its own database.  This is essentially something that cannot be beautifully solved yet all over the world.</w:t>
       </w:r>
     </w:p>
     <w:p>
@@ -1446,6 +1389,7 @@
           <w:sz w:val="20"/>
           <w:szCs w:val="20"/>
         </w:rPr>
+        <w:lastRenderedPageBreak/>
         <w:t>According to these issues</w:t>
       </w:r>
       <w:r>
@@ -1741,15 +1685,7 @@
           <w:sz w:val="20"/>
           <w:szCs w:val="20"/>
         </w:rPr>
-        <w:t xml:space="preserve">Groupon is more and more popular nowadays, it became the largest deal for a lot of merchants.  But there is a Groupon effect occur with this trend, which is the evaluation for the merchants of the Groupon customers always lower than the others.  With this phenomenon, the </w:t>
-      </w:r>
-      <w:r>
-        <w:rPr>
-          <w:sz w:val="20"/>
-          <w:szCs w:val="20"/>
-        </w:rPr>
-        <w:lastRenderedPageBreak/>
-        <w:t>evaluation on the Yelp became much lower when they use the Groupon.</w:t>
+        <w:t>Groupon is more and more popular nowadays, it became the largest deal for a lot of merchants.  But there is a Groupon effect occur with this trend, which is the evaluation for the merchants of the Groupon customers always lower than the others.  With this phenomenon, the evaluation on the Yelp became much lower when they use the Groupon.</w:t>
       </w:r>
     </w:p>
     <w:p>
@@ -1766,7 +1702,15 @@
           <w:sz w:val="20"/>
           <w:szCs w:val="20"/>
         </w:rPr>
-        <w:t>An interesting research have been done for this sharp decline.  There are some supposes of this phenomenon.  The first one is the merchants always actively positive reviews for their business, but the customers who use the Groupon will be influenced more slightly than the others. The second one is there are some false comments for the reviews of the merchants without Groupon which means the merchants maybe using some people or auto comments to enhance their evaluation. The third one is the merchants will give a worst service to the Groupon customers than others. And some other supposes also be put forward such as the Groupon customer will give an evaluation with the commodity connection slightly.</w:t>
+        <w:t xml:space="preserve">An interesting research have been done for this sharp decline.  There are some supposes of this phenomenon.  The first one is the merchants always actively positive reviews for their business, but the customers who use the Groupon will be influenced more slightly than the others. The second one is there are some false comments for the reviews of the merchants without Groupon which means the merchants maybe using some people or auto </w:t>
+      </w:r>
+      <w:r>
+        <w:rPr>
+          <w:sz w:val="20"/>
+          <w:szCs w:val="20"/>
+        </w:rPr>
+        <w:lastRenderedPageBreak/>
+        <w:t>comments to enhance their evaluation. The third one is the merchants will give a worst service to the Groupon customers than others. And some other supposes also be put forward such as the Groupon customer will give an evaluation with the commodity connection slightly.</w:t>
       </w:r>
     </w:p>
     <w:p>
@@ -1907,7 +1851,15 @@
           <w:sz w:val="20"/>
           <w:szCs w:val="20"/>
         </w:rPr>
-        <w:t>The domains in the ontology also have a lot of classes, there are some popular classification scheme for the domains and it’s useful for the ontology learning such as established vs. under-developed domains, emerging vs. conventional domains, technology-heavy vs. technology-light domains, and self-contained vs. interdisciplinary domains.</w:t>
+        <w:t xml:space="preserve">The domains in the ontology also have a lot of classes, there are some popular classification scheme for the domains and it’s useful for the ontology learning such as established vs. under-developed domains, emerging vs. </w:t>
+      </w:r>
+      <w:r>
+        <w:rPr>
+          <w:sz w:val="20"/>
+          <w:szCs w:val="20"/>
+        </w:rPr>
+        <w:lastRenderedPageBreak/>
+        <w:t>conventional domains, technology-heavy vs. technology-light domains, and self-contained vs. interdisciplinary domains.</w:t>
       </w:r>
     </w:p>
     <w:p>
@@ -1975,7 +1927,91 @@
           <w:sz w:val="20"/>
           <w:szCs w:val="20"/>
         </w:rPr>
-        <w:t xml:space="preserve">For the restaurant recommendation system, we use the Pentagonal method to process this system, which means that we always use the popularity, food, ambiance, service and cost performance to represent the different aspects of a restaurant.  We </w:t>
+        <w:t>For the restaurant recommendation system, we use the Pentagonal method to process this system</w:t>
+      </w:r>
+      <w:r>
+        <w:rPr>
+          <w:sz w:val="20"/>
+          <w:szCs w:val="20"/>
+        </w:rPr>
+        <w:t>, w</w:t>
+      </w:r>
+      <w:r>
+        <w:rPr>
+          <w:sz w:val="20"/>
+          <w:szCs w:val="20"/>
+        </w:rPr>
+        <w:t xml:space="preserve">hich means that we always use the </w:t>
+      </w:r>
+      <w:r>
+        <w:rPr>
+          <w:sz w:val="20"/>
+          <w:szCs w:val="20"/>
+        </w:rPr>
+        <w:t>p</w:t>
+      </w:r>
+      <w:r>
+        <w:rPr>
+          <w:sz w:val="20"/>
+          <w:szCs w:val="20"/>
+        </w:rPr>
+        <w:t xml:space="preserve">opularity, </w:t>
+      </w:r>
+      <w:r>
+        <w:rPr>
+          <w:sz w:val="20"/>
+          <w:szCs w:val="20"/>
+        </w:rPr>
+        <w:t>f</w:t>
+      </w:r>
+      <w:r>
+        <w:rPr>
+          <w:sz w:val="20"/>
+          <w:szCs w:val="20"/>
+        </w:rPr>
+        <w:t xml:space="preserve">ood, </w:t>
+      </w:r>
+      <w:r>
+        <w:rPr>
+          <w:sz w:val="20"/>
+          <w:szCs w:val="20"/>
+        </w:rPr>
+        <w:t>a</w:t>
+      </w:r>
+      <w:r>
+        <w:rPr>
+          <w:sz w:val="20"/>
+          <w:szCs w:val="20"/>
+        </w:rPr>
+        <w:t xml:space="preserve">mbiance, </w:t>
+      </w:r>
+      <w:r>
+        <w:rPr>
+          <w:sz w:val="20"/>
+          <w:szCs w:val="20"/>
+        </w:rPr>
+        <w:t>s</w:t>
+      </w:r>
+      <w:r>
+        <w:rPr>
+          <w:sz w:val="20"/>
+          <w:szCs w:val="20"/>
+        </w:rPr>
+        <w:t xml:space="preserve">ervice and </w:t>
+      </w:r>
+      <w:r>
+        <w:rPr>
+          <w:sz w:val="20"/>
+          <w:szCs w:val="20"/>
+        </w:rPr>
+        <w:t>c</w:t>
+      </w:r>
+      <w:r>
+        <w:rPr>
+          <w:sz w:val="20"/>
+          <w:szCs w:val="20"/>
+        </w:rPr>
+        <w:t xml:space="preserve">ost performance to represent the different aspects of a restaurant.  We </w:t>
       </w:r>
       <w:r>
         <w:rPr>
@@ -2055,7 +2091,6 @@
           <w:noProof/>
           <w:sz w:val="20"/>
           <w:szCs w:val="20"/>
-          <w:lang w:eastAsia="en-US"/>
         </w:rPr>
         <w:drawing>
           <wp:inline distT="0" distB="0" distL="0" distR="0" wp14:anchorId="2AFEA2C8" wp14:editId="05B7A861">
@@ -2075,7 +2110,7 @@
                     </pic:cNvPicPr>
                   </pic:nvPicPr>
                   <pic:blipFill>
-                    <a:blip r:embed="rId10" cstate="print">
+                    <a:blip r:embed="rId11" cstate="print">
                       <a:extLst>
                         <a:ext uri="{28A0092B-C50C-407E-A947-70E740481C1C}">
                           <a14:useLocalDpi xmlns:a14="http://schemas.microsoft.com/office/drawing/2010/main" val="0"/>
@@ -2159,7 +2194,35 @@
           <w:sz w:val="20"/>
           <w:szCs w:val="20"/>
         </w:rPr>
-        <w:t xml:space="preserve">If we use the tournament tree to implement the recommendation system, the time complexity to select the </w:t>
+        <w:t xml:space="preserve">If we use the </w:t>
+      </w:r>
+      <w:r>
+        <w:rPr>
+          <w:sz w:val="20"/>
+          <w:szCs w:val="20"/>
+        </w:rPr>
+        <w:t>t</w:t>
+      </w:r>
+      <w:r>
+        <w:rPr>
+          <w:sz w:val="20"/>
+          <w:szCs w:val="20"/>
+        </w:rPr>
+        <w:t xml:space="preserve">ournament </w:t>
+      </w:r>
+      <w:r>
+        <w:rPr>
+          <w:sz w:val="20"/>
+          <w:szCs w:val="20"/>
+        </w:rPr>
+        <w:t>t</w:t>
+      </w:r>
+      <w:r>
+        <w:rPr>
+          <w:sz w:val="20"/>
+          <w:szCs w:val="20"/>
+        </w:rPr>
+        <w:t xml:space="preserve">ree to implement the recommendation system, the time complexity to select the </w:t>
       </w:r>
       <m:oMath>
         <m:r>
@@ -2168,7 +2231,6 @@
             <w:sz w:val="20"/>
             <w:szCs w:val="20"/>
           </w:rPr>
-          <w:lastRenderedPageBreak/>
           <m:t>k</m:t>
         </m:r>
       </m:oMath>
@@ -2211,7 +2273,43 @@
           <w:sz w:val="20"/>
           <w:szCs w:val="20"/>
         </w:rPr>
-        <w:t xml:space="preserve"> to build the tournament tree, and for each time wo choose another best restaurant, it need </w:t>
+        <w:t xml:space="preserve"> to build the </w:t>
+      </w:r>
+      <w:r>
+        <w:rPr>
+          <w:sz w:val="20"/>
+          <w:szCs w:val="20"/>
+        </w:rPr>
+        <w:t>t</w:t>
+      </w:r>
+      <w:r>
+        <w:rPr>
+          <w:sz w:val="20"/>
+          <w:szCs w:val="20"/>
+        </w:rPr>
+        <w:t xml:space="preserve">ournament </w:t>
+      </w:r>
+      <w:r>
+        <w:rPr>
+          <w:sz w:val="20"/>
+          <w:szCs w:val="20"/>
+        </w:rPr>
+        <w:t>t</w:t>
+      </w:r>
+      <w:r>
+        <w:rPr>
+          <w:sz w:val="20"/>
+          <w:szCs w:val="20"/>
+        </w:rPr>
+        <w:t xml:space="preserve">ree, and for </w:t>
+      </w:r>
+      <w:r>
+        <w:rPr>
+          <w:sz w:val="20"/>
+          <w:szCs w:val="20"/>
+        </w:rPr>
+        <w:lastRenderedPageBreak/>
+        <w:t xml:space="preserve">each time wo choose another best restaurant, it need </w:t>
       </w:r>
       <m:oMath>
         <m:r>
@@ -2228,7 +2326,21 @@
           <w:sz w:val="20"/>
           <w:szCs w:val="20"/>
         </w:rPr>
-        <w:t xml:space="preserve"> to find it.  This algorithm provides an efficient method on time complexity, but it will waste some extra space to store the data.  As we know, if we have </w:t>
+        <w:t xml:space="preserve"> to find it. </w:t>
+      </w:r>
+      <w:r>
+        <w:rPr>
+          <w:sz w:val="20"/>
+          <w:szCs w:val="20"/>
+        </w:rPr>
+        <w:t xml:space="preserve"> </w:t>
+      </w:r>
+      <w:r>
+        <w:rPr>
+          <w:sz w:val="20"/>
+          <w:szCs w:val="20"/>
+        </w:rPr>
+        <w:t xml:space="preserve">This algorithm provides an efficient method on time complexity, but it will waste some extra space to store the data.  As we know, if we have </w:t>
       </w:r>
       <m:oMath>
         <m:r>
@@ -2298,14 +2410,64 @@
           <w:sz w:val="20"/>
           <w:szCs w:val="20"/>
         </w:rPr>
-        <w:t>heap</w:t>
-      </w:r>
-      <w:r>
-        <w:rPr>
-          <w:sz w:val="20"/>
-          <w:szCs w:val="20"/>
-        </w:rPr>
-        <w:t xml:space="preserve"> as the data structure for the final implementation.  Because it can save a lot of spaces for the system, there is no extra space in the heap.  In the heap, we always using the nodes to represent the best restaurant list, and push up the worse restaurant to the top, then the root will be the worst restaurant.  Then when a new restaurant coming in, we compare it with the root, if it is worse than the root, we ignore it because it is worse than all the restaurant in this Heap.  But if the restaurant is better than the root, we replace the root with it, then re-Heap it. Then the Heap will be a new best list of restaurants in the dataset. This process will be</w:t>
+        <w:t>h</w:t>
+      </w:r>
+      <w:r>
+        <w:rPr>
+          <w:i/>
+          <w:sz w:val="20"/>
+          <w:szCs w:val="20"/>
+        </w:rPr>
+        <w:t>eap</w:t>
+      </w:r>
+      <w:r>
+        <w:rPr>
+          <w:sz w:val="20"/>
+          <w:szCs w:val="20"/>
+        </w:rPr>
+        <w:t xml:space="preserve"> as the data structure for the final implementation.  Because it can save a lot of spaces for the system, there is no extra space in the </w:t>
+      </w:r>
+      <w:r>
+        <w:rPr>
+          <w:sz w:val="20"/>
+          <w:szCs w:val="20"/>
+        </w:rPr>
+        <w:t>h</w:t>
+      </w:r>
+      <w:r>
+        <w:rPr>
+          <w:sz w:val="20"/>
+          <w:szCs w:val="20"/>
+        </w:rPr>
+        <w:t xml:space="preserve">eap.  In the </w:t>
+      </w:r>
+      <w:r>
+        <w:rPr>
+          <w:sz w:val="20"/>
+          <w:szCs w:val="20"/>
+        </w:rPr>
+        <w:t>h</w:t>
+      </w:r>
+      <w:r>
+        <w:rPr>
+          <w:sz w:val="20"/>
+          <w:szCs w:val="20"/>
+        </w:rPr>
+        <w:t>eap, we always using the nodes to represent the best restaurant list, and push up the worse restaurant to the top, then the root will be the worst restaurant.  Then when a new restaurant com</w:t>
+      </w:r>
+      <w:r>
+        <w:rPr>
+          <w:sz w:val="20"/>
+          <w:szCs w:val="20"/>
+        </w:rPr>
+        <w:t>ing</w:t>
+      </w:r>
+      <w:r>
+        <w:rPr>
+          <w:sz w:val="20"/>
+          <w:szCs w:val="20"/>
+        </w:rPr>
+        <w:t xml:space="preserve"> in, we compare it with the root, if it is worse than the root, we ignore it because it is worse than all the restaurant in this Heap.  But if the restaurant is better than the root, we replace the root with it, then re-Heap it. Then the Heap will be a new best list of restaurants in the dataset. This process will be</w:t>
       </w:r>
       <w:r>
         <w:rPr>
@@ -2320,7 +2482,21 @@
           <w:sz w:val="20"/>
           <w:szCs w:val="20"/>
         </w:rPr>
-        <w:t>done again and again. When all the dataset has been finished, the last Heap will be the best list of the restaurants. The Figure 2 showed the details in this process.</w:t>
+        <w:t xml:space="preserve">done again and again. When all the dataset has been finished, the last Heap will be the best list of the restaurants. The </w:t>
+      </w:r>
+      <w:r>
+        <w:rPr>
+          <w:sz w:val="20"/>
+          <w:szCs w:val="20"/>
+        </w:rPr>
+        <w:t>Figure 2</w:t>
+      </w:r>
+      <w:r>
+        <w:rPr>
+          <w:sz w:val="20"/>
+          <w:szCs w:val="20"/>
+        </w:rPr>
+        <w:t xml:space="preserve"> showed the details in this process.</w:t>
       </w:r>
     </w:p>
     <w:p>
@@ -2339,7 +2515,6 @@
           <w:noProof/>
           <w:sz w:val="20"/>
           <w:szCs w:val="20"/>
-          <w:lang w:eastAsia="en-US"/>
         </w:rPr>
         <w:drawing>
           <wp:inline distT="0" distB="0" distL="0" distR="0" wp14:anchorId="71C33CEB" wp14:editId="6A04FF9A">
@@ -2359,7 +2534,7 @@
                     </pic:cNvPicPr>
                   </pic:nvPicPr>
                   <pic:blipFill>
-                    <a:blip r:embed="rId11">
+                    <a:blip r:embed="rId12">
                       <a:extLst>
                         <a:ext uri="{28A0092B-C50C-407E-A947-70E740481C1C}">
                           <a14:useLocalDpi xmlns:a14="http://schemas.microsoft.com/office/drawing/2010/main" val="0"/>
@@ -2581,14 +2756,7 @@
           <w:sz w:val="20"/>
           <w:szCs w:val="20"/>
         </w:rPr>
-        <w:t xml:space="preserve"> time </w:t>
-      </w:r>
-      <w:r>
-        <w:rPr>
-          <w:sz w:val="20"/>
-          <w:szCs w:val="20"/>
-        </w:rPr>
-        <w:t xml:space="preserve">complexity based on the Big-O.  Accordingly, the time complexity of this algorithm is </w:t>
+        <w:t xml:space="preserve"> time complexity based on the Big-O.  Accordingly, the time complexity of this algorithm is </w:t>
       </w:r>
       <m:oMath>
         <m:r>
@@ -2605,7 +2773,15 @@
           <w:sz w:val="20"/>
           <w:szCs w:val="20"/>
         </w:rPr>
-        <w:t xml:space="preserve"> for the average case.  And the space the heap used is always 8 because the system always recommends 8 restaurants.</w:t>
+        <w:t xml:space="preserve"> for the average case.  </w:t>
+      </w:r>
+      <w:r>
+        <w:rPr>
+          <w:sz w:val="20"/>
+          <w:szCs w:val="20"/>
+        </w:rPr>
+        <w:lastRenderedPageBreak/>
+        <w:t>And the space the heap used is always 8 because the system always recommends 8 restaurants.</w:t>
       </w:r>
     </w:p>
     <w:p>
@@ -2707,7 +2883,21 @@
           <w:sz w:val="20"/>
           <w:szCs w:val="20"/>
         </w:rPr>
-        <w:t xml:space="preserve">, because we need do a re-heap which have an </w:t>
+        <w:t>, because we need do a re-heap which have a</w:t>
+      </w:r>
+      <w:r>
+        <w:rPr>
+          <w:sz w:val="20"/>
+          <w:szCs w:val="20"/>
+        </w:rPr>
+        <w:t>n</w:t>
+      </w:r>
+      <w:r>
+        <w:rPr>
+          <w:sz w:val="20"/>
+          <w:szCs w:val="20"/>
+        </w:rPr>
+        <w:t xml:space="preserve"> </w:t>
       </w:r>
       <m:oMath>
         <m:r>
@@ -2931,15 +3121,7 @@
           <w:sz w:val="20"/>
           <w:szCs w:val="20"/>
         </w:rPr>
-        <w:t xml:space="preserve">Text labels appear in the corners of both outside and inside pentagons, which performs a very clear way to the user.  The user can have a very tactile </w:t>
-      </w:r>
-      <w:r>
-        <w:rPr>
-          <w:sz w:val="20"/>
-          <w:szCs w:val="20"/>
-        </w:rPr>
-        <w:lastRenderedPageBreak/>
-        <w:t>feeling of the restaurant by just looking at this novel pentagonal description of the restaurant.</w:t>
+        <w:t>Text labels appear in the corners of both outside and inside pentagons, which performs a very clear way to the user.  The user can have a very tactile feeling of the restaurant by just looking at this novel pentagonal description of the restaurant.</w:t>
       </w:r>
     </w:p>
     <w:p>
@@ -2956,8 +3138,8 @@
           <w:noProof/>
           <w:sz w:val="20"/>
           <w:szCs w:val="20"/>
-          <w:lang w:eastAsia="en-US"/>
-        </w:rPr>
+        </w:rPr>
+        <w:lastRenderedPageBreak/>
         <w:drawing>
           <wp:inline distT="0" distB="0" distL="0" distR="0" wp14:anchorId="5CCE9714" wp14:editId="7C86B5D3">
             <wp:extent cx="2002536" cy="1088136"/>
@@ -2976,7 +3158,7 @@
                     </pic:cNvPicPr>
                   </pic:nvPicPr>
                   <pic:blipFill>
-                    <a:blip r:embed="rId12" cstate="print">
+                    <a:blip r:embed="rId13" cstate="print">
                       <a:biLevel thresh="50000"/>
                       <a:extLst>
                         <a:ext uri="{28A0092B-C50C-407E-A947-70E740481C1C}">
@@ -3664,14 +3846,7 @@
           <w:sz w:val="20"/>
           <w:szCs w:val="20"/>
         </w:rPr>
-        <w:t xml:space="preserve"> format, in which an empty </w:t>
-      </w:r>
-      <w:r>
-        <w:rPr>
-          <w:sz w:val="20"/>
-          <w:szCs w:val="20"/>
-        </w:rPr>
-        <w:t>string (</w:t>
+        <w:t xml:space="preserve"> format, in which an empty string (</w:t>
       </w:r>
       <w:r>
         <w:rPr>
@@ -3703,6 +3878,7 @@
           <w:sz w:val="20"/>
           <w:szCs w:val="20"/>
         </w:rPr>
+        <w:lastRenderedPageBreak/>
         <w:t>{</w:t>
       </w:r>
       <w:r>
@@ -4038,7 +4214,7 @@
           <w:sz w:val="20"/>
           <w:szCs w:val="20"/>
         </w:rPr>
-        <w:t xml:space="preserve"> amongst the five </w:t>
+        <w:t xml:space="preserve"> amongst the five facets into consideration, which means if the restaurant is kind of an extreme case, then it will not be considered as a </w:t>
       </w:r>
       <w:r>
         <w:rPr>
@@ -4046,7 +4222,7 @@
           <w:szCs w:val="20"/>
         </w:rPr>
         <w:lastRenderedPageBreak/>
-        <w:t>facets into consideration, which means if the restaurant is kind of an extreme case, then it will not be considered as a good restaurant with high rating scores in our recommendation list.</w:t>
+        <w:t>good restaurant with high rating scores in our recommendation list.</w:t>
       </w:r>
     </w:p>
     <w:p>
@@ -4097,7 +4273,7 @@
           <w:szCs w:val="20"/>
         </w:rPr>
         <w:br/>
-        <w:t xml:space="preserve">  {</w:t>
+        <w:t xml:space="preserve">  </w:t>
       </w:r>
       <w:r>
         <w:rPr>
@@ -4105,8 +4281,16 @@
           <w:sz w:val="20"/>
           <w:szCs w:val="20"/>
         </w:rPr>
+        <w:t>{</w:t>
+      </w:r>
+      <w:r>
+        <w:rPr>
+          <w:rFonts w:ascii="Consolas" w:hAnsi="Consolas"/>
+          <w:sz w:val="20"/>
+          <w:szCs w:val="20"/>
+        </w:rPr>
         <w:br/>
-        <w:t xml:space="preserve">    "Food": "1",</w:t>
+        <w:t xml:space="preserve">    </w:t>
       </w:r>
       <w:r>
         <w:rPr>
@@ -4114,8 +4298,16 @@
           <w:sz w:val="20"/>
           <w:szCs w:val="20"/>
         </w:rPr>
+        <w:t>"Food": "1",</w:t>
+      </w:r>
+      <w:r>
+        <w:rPr>
+          <w:rFonts w:ascii="Consolas" w:hAnsi="Consolas"/>
+          <w:sz w:val="20"/>
+          <w:szCs w:val="20"/>
+        </w:rPr>
         <w:br/>
-        <w:t xml:space="preserve">    "Service": "0.8-1.2",</w:t>
+        <w:t xml:space="preserve">    </w:t>
       </w:r>
       <w:r>
         <w:rPr>
@@ -4123,8 +4315,16 @@
           <w:sz w:val="20"/>
           <w:szCs w:val="20"/>
         </w:rPr>
+        <w:t>"Service": "0.8-1.2",</w:t>
+      </w:r>
+      <w:r>
+        <w:rPr>
+          <w:rFonts w:ascii="Consolas" w:hAnsi="Consolas"/>
+          <w:sz w:val="20"/>
+          <w:szCs w:val="20"/>
+        </w:rPr>
         <w:br/>
-        <w:t xml:space="preserve">    "Ambiance": "0.9-1.8",</w:t>
+        <w:t xml:space="preserve">    </w:t>
       </w:r>
       <w:r>
         <w:rPr>
@@ -4132,8 +4332,16 @@
           <w:sz w:val="20"/>
           <w:szCs w:val="20"/>
         </w:rPr>
+        <w:t>"Ambiance": "0.9-1.8",</w:t>
+      </w:r>
+      <w:r>
+        <w:rPr>
+          <w:rFonts w:ascii="Consolas" w:hAnsi="Consolas"/>
+          <w:sz w:val="20"/>
+          <w:szCs w:val="20"/>
+        </w:rPr>
         <w:br/>
-        <w:t xml:space="preserve">    "Cost": "0.5-2"</w:t>
+        <w:t xml:space="preserve">    </w:t>
       </w:r>
       <w:r>
         <w:rPr>
@@ -4141,8 +4349,16 @@
           <w:sz w:val="20"/>
           <w:szCs w:val="20"/>
         </w:rPr>
+        <w:t>"Cost": "0.5-2"</w:t>
+      </w:r>
+      <w:r>
+        <w:rPr>
+          <w:rFonts w:ascii="Consolas" w:hAnsi="Consolas"/>
+          <w:sz w:val="20"/>
+          <w:szCs w:val="20"/>
+        </w:rPr>
         <w:br/>
-        <w:t xml:space="preserve">  }</w:t>
+        <w:t xml:space="preserve">  </w:t>
       </w:r>
       <w:r>
         <w:rPr>
@@ -4150,7 +4366,22 @@
           <w:sz w:val="20"/>
           <w:szCs w:val="20"/>
         </w:rPr>
+        <w:t>}</w:t>
+      </w:r>
+      <w:r>
+        <w:rPr>
+          <w:rFonts w:ascii="Consolas" w:hAnsi="Consolas"/>
+          <w:sz w:val="20"/>
+          <w:szCs w:val="20"/>
+        </w:rPr>
         <w:br/>
+      </w:r>
+      <w:r>
+        <w:rPr>
+          <w:rFonts w:ascii="Consolas" w:hAnsi="Consolas"/>
+          <w:sz w:val="20"/>
+          <w:szCs w:val="20"/>
+        </w:rPr>
         <w:t>]</w:t>
       </w:r>
     </w:p>
@@ -4429,6 +4660,7 @@
           <w:sz w:val="20"/>
           <w:szCs w:val="20"/>
         </w:rPr>
+        <w:lastRenderedPageBreak/>
         <w:t>However, there is a problem if our machine learning model stops being designated here, because if more and more data is loaded into the model, it is not hard to imagine that the diameter of the region will become wider and wider.  Therefore, we will have the following limit if the data size is very big.</w:t>
       </w:r>
     </w:p>
@@ -4757,7 +4989,7 @@
           <w:sz w:val="20"/>
           <w:szCs w:val="20"/>
         </w:rPr>
-        <w:t xml:space="preserve">As we mentioned before, when the server is turned on, it means that all the data of restaurants’ information is completely trained and ready to generate recommendation </w:t>
+        <w:t xml:space="preserve">As we mentioned before, when the server is turned on, it means that all the data of restaurants’ information is completely trained and ready to generate recommendation list.  Therefore, after we obtain the user input from the web page, we can pass all the restaurants in the trained dataset </w:t>
       </w:r>
       <w:r>
         <w:rPr>
@@ -4765,7 +4997,7 @@
           <w:szCs w:val="20"/>
         </w:rPr>
         <w:lastRenderedPageBreak/>
-        <w:t xml:space="preserve">list.  Therefore, after we obtain the user input from the web page, we can pass all the restaurants in the trained dataset one-by-one, and each restaurant is compared with the user input to determine </w:t>
+        <w:t xml:space="preserve">one-by-one, and each restaurant is compared with the user input to determine </w:t>
       </w:r>
       <w:r>
         <w:rPr>
@@ -5637,6 +5869,27 @@
                 <w:sz w:val="20"/>
                 <w:szCs w:val="20"/>
               </w:rPr>
+              <w:t xml:space="preserve"> </w:t>
+            </w:r>
+            <w:r>
+              <w:rPr>
+                <w:sz w:val="20"/>
+                <w:szCs w:val="20"/>
+              </w:rPr>
+              <w:t xml:space="preserve">return_value </w:t>
+            </w:r>
+            <w:r>
+              <w:rPr>
+                <w:sz w:val="20"/>
+                <w:szCs w:val="20"/>
+              </w:rPr>
+              <w:sym w:font="Wingdings 3" w:char="F066"/>
+            </w:r>
+            <w:r>
+              <w:rPr>
+                <w:sz w:val="20"/>
+                <w:szCs w:val="20"/>
+              </w:rPr>
               <w:t xml:space="preserve"> return_value </w:t>
             </w:r>
             <w:r>
@@ -5644,6 +5897,121 @@
                 <w:sz w:val="20"/>
                 <w:szCs w:val="20"/>
               </w:rPr>
+              <w:t>+ 0.4</w:t>
+            </w:r>
+          </w:p>
+          <w:p>
+            <w:pPr>
+              <w:jc w:val="both"/>
+              <w:rPr>
+                <w:sz w:val="20"/>
+                <w:szCs w:val="20"/>
+              </w:rPr>
+            </w:pPr>
+            <w:r>
+              <w:rPr>
+                <w:sz w:val="20"/>
+                <w:szCs w:val="20"/>
+              </w:rPr>
+              <w:t xml:space="preserve">      </w:t>
+            </w:r>
+            <w:r>
+              <w:rPr>
+                <w:b/>
+                <w:sz w:val="20"/>
+                <w:szCs w:val="20"/>
+              </w:rPr>
+              <w:t>else</w:t>
+            </w:r>
+          </w:p>
+          <w:p>
+            <w:pPr>
+              <w:jc w:val="both"/>
+              <w:rPr>
+                <w:sz w:val="20"/>
+                <w:szCs w:val="20"/>
+              </w:rPr>
+            </w:pPr>
+            <w:r>
+              <w:rPr>
+                <w:sz w:val="20"/>
+                <w:szCs w:val="20"/>
+              </w:rPr>
+              <w:t xml:space="preserve">        </w:t>
+            </w:r>
+            <w:r>
+              <w:rPr>
+                <w:b/>
+                <w:sz w:val="20"/>
+                <w:szCs w:val="20"/>
+              </w:rPr>
+              <w:t>if</w:t>
+            </w:r>
+            <w:r>
+              <w:rPr>
+                <w:sz w:val="20"/>
+                <w:szCs w:val="20"/>
+              </w:rPr>
+              <w:t xml:space="preserve"> </w:t>
+            </w:r>
+            <w:r>
+              <w:rPr>
+                <w:sz w:val="20"/>
+                <w:szCs w:val="20"/>
+              </w:rPr>
+              <w:t xml:space="preserve">u.wifi == r.wifi == </w:t>
+            </w:r>
+            <w:r>
+              <w:rPr>
+                <w:b/>
+                <w:sz w:val="20"/>
+                <w:szCs w:val="20"/>
+              </w:rPr>
+              <w:t>true</w:t>
+            </w:r>
+          </w:p>
+          <w:p>
+            <w:pPr>
+              <w:jc w:val="both"/>
+              <w:rPr>
+                <w:sz w:val="20"/>
+                <w:szCs w:val="20"/>
+              </w:rPr>
+            </w:pPr>
+            <w:r>
+              <w:rPr>
+                <w:sz w:val="20"/>
+                <w:szCs w:val="20"/>
+              </w:rPr>
+              <w:t xml:space="preserve">          </w:t>
+            </w:r>
+            <w:r>
+              <w:rPr>
+                <w:b/>
+                <w:sz w:val="20"/>
+                <w:szCs w:val="20"/>
+              </w:rPr>
+              <w:t>then</w:t>
+            </w:r>
+            <w:r>
+              <w:rPr>
+                <w:sz w:val="20"/>
+                <w:szCs w:val="20"/>
+              </w:rPr>
+              <w:t xml:space="preserve"> </w:t>
+            </w:r>
+            <w:r>
+              <w:rPr>
+                <w:sz w:val="20"/>
+                <w:szCs w:val="20"/>
+              </w:rPr>
+              <w:t xml:space="preserve">return_value </w:t>
+            </w:r>
+            <w:r>
+              <w:rPr>
+                <w:sz w:val="20"/>
+                <w:szCs w:val="20"/>
+              </w:rPr>
               <w:sym w:font="Wingdings 3" w:char="F066"/>
             </w:r>
             <w:r>
@@ -5651,30 +6019,38 @@
                 <w:sz w:val="20"/>
                 <w:szCs w:val="20"/>
               </w:rPr>
-              <w:t xml:space="preserve"> return_value + 0.4</w:t>
+              <w:t xml:space="preserve"> return_value + 0.</w:t>
+            </w:r>
+            <w:r>
+              <w:rPr>
+                <w:sz w:val="20"/>
+                <w:szCs w:val="20"/>
+              </w:rPr>
+              <w:t>2</w:t>
             </w:r>
           </w:p>
           <w:p>
             <w:pPr>
               <w:jc w:val="both"/>
               <w:rPr>
-                <w:sz w:val="20"/>
-                <w:szCs w:val="20"/>
-              </w:rPr>
-            </w:pPr>
-            <w:r>
-              <w:rPr>
-                <w:sz w:val="20"/>
-                <w:szCs w:val="20"/>
-              </w:rPr>
-              <w:t xml:space="preserve">      </w:t>
-            </w:r>
-            <w:r>
-              <w:rPr>
                 <w:b/>
                 <w:sz w:val="20"/>
                 <w:szCs w:val="20"/>
               </w:rPr>
+            </w:pPr>
+            <w:r>
+              <w:rPr>
+                <w:sz w:val="20"/>
+                <w:szCs w:val="20"/>
+              </w:rPr>
+              <w:t xml:space="preserve">          </w:t>
+            </w:r>
+            <w:r>
+              <w:rPr>
+                <w:b/>
+                <w:sz w:val="20"/>
+                <w:szCs w:val="20"/>
+              </w:rPr>
               <w:t>else</w:t>
             </w:r>
           </w:p>
@@ -5691,7 +6067,7 @@
                 <w:sz w:val="20"/>
                 <w:szCs w:val="20"/>
               </w:rPr>
-              <w:t xml:space="preserve">        </w:t>
+              <w:t xml:space="preserve">            </w:t>
             </w:r>
             <w:r>
               <w:rPr>
@@ -5706,6 +6082,45 @@
                 <w:sz w:val="20"/>
                 <w:szCs w:val="20"/>
               </w:rPr>
+              <w:t xml:space="preserve"> u.healthy == r.healthy == </w:t>
+            </w:r>
+            <w:r>
+              <w:rPr>
+                <w:b/>
+                <w:sz w:val="20"/>
+                <w:szCs w:val="20"/>
+              </w:rPr>
+              <w:t>true</w:t>
+            </w:r>
+          </w:p>
+          <w:p>
+            <w:pPr>
+              <w:jc w:val="both"/>
+              <w:rPr>
+                <w:sz w:val="20"/>
+                <w:szCs w:val="20"/>
+              </w:rPr>
+            </w:pPr>
+            <w:r>
+              <w:rPr>
+                <w:sz w:val="20"/>
+                <w:szCs w:val="20"/>
+              </w:rPr>
+              <w:t xml:space="preserve">              </w:t>
+            </w:r>
+            <w:r>
+              <w:rPr>
+                <w:b/>
+                <w:sz w:val="20"/>
+                <w:szCs w:val="20"/>
+              </w:rPr>
+              <w:t>then</w:t>
+            </w:r>
+            <w:r>
+              <w:rPr>
+                <w:sz w:val="20"/>
+                <w:szCs w:val="20"/>
+              </w:rPr>
               <w:t xml:space="preserve"> </w:t>
             </w:r>
             <w:r>
@@ -5713,16 +6128,123 @@
                 <w:sz w:val="20"/>
                 <w:szCs w:val="20"/>
               </w:rPr>
-              <w:t xml:space="preserve">u.wifi == r.wifi == </w:t>
-            </w:r>
-            <w:r>
+              <w:t xml:space="preserve">return_value </w:t>
+            </w:r>
+            <w:r>
+              <w:rPr>
+                <w:sz w:val="20"/>
+                <w:szCs w:val="20"/>
+              </w:rPr>
+              <w:sym w:font="Wingdings 3" w:char="F066"/>
+            </w:r>
+            <w:r>
+              <w:rPr>
+                <w:sz w:val="20"/>
+                <w:szCs w:val="20"/>
+              </w:rPr>
+              <w:t xml:space="preserve"> return_value + 0.2</w:t>
+            </w:r>
+          </w:p>
+          <w:p>
+            <w:pPr>
+              <w:jc w:val="both"/>
               <w:rPr>
                 <w:b/>
                 <w:sz w:val="20"/>
                 <w:szCs w:val="20"/>
               </w:rPr>
+            </w:pPr>
+            <w:r>
+              <w:rPr>
+                <w:sz w:val="20"/>
+                <w:szCs w:val="20"/>
+              </w:rPr>
+              <w:t xml:space="preserve">              </w:t>
+            </w:r>
+            <w:r>
+              <w:rPr>
+                <w:b/>
+                <w:sz w:val="20"/>
+                <w:szCs w:val="20"/>
+              </w:rPr>
+              <w:t>else</w:t>
+            </w:r>
+          </w:p>
+          <w:p>
+            <w:pPr>
+              <w:jc w:val="both"/>
+              <w:rPr>
+                <w:sz w:val="20"/>
+                <w:szCs w:val="20"/>
+              </w:rPr>
+            </w:pPr>
+            <w:r>
+              <w:rPr>
+                <w:sz w:val="20"/>
+                <w:szCs w:val="20"/>
+              </w:rPr>
+              <w:t xml:space="preserve">                </w:t>
+            </w:r>
+            <w:r>
+              <w:rPr>
+                <w:b/>
+                <w:sz w:val="20"/>
+                <w:szCs w:val="20"/>
+              </w:rPr>
+              <w:t>if</w:t>
+            </w:r>
+            <w:r>
+              <w:rPr>
+                <w:sz w:val="20"/>
+                <w:szCs w:val="20"/>
+              </w:rPr>
+              <w:t xml:space="preserve"> u.price == </w:t>
+            </w:r>
+            <w:r>
+              <w:rPr>
+                <w:b/>
+                <w:sz w:val="20"/>
+                <w:szCs w:val="20"/>
+              </w:rPr>
               <w:t>true</w:t>
             </w:r>
+            <w:r>
+              <w:rPr>
+                <w:sz w:val="20"/>
+                <w:szCs w:val="20"/>
+              </w:rPr>
+              <w:t xml:space="preserve"> </w:t>
+            </w:r>
+            <w:r>
+              <w:rPr>
+                <w:b/>
+                <w:sz w:val="20"/>
+                <w:szCs w:val="20"/>
+              </w:rPr>
+              <w:t>and</w:t>
+            </w:r>
+            <w:r>
+              <w:rPr>
+                <w:sz w:val="20"/>
+                <w:szCs w:val="20"/>
+              </w:rPr>
+              <w:t xml:space="preserve"> r.cost </w:t>
+            </w:r>
+            <w:r>
+              <w:rPr>
+                <w:rFonts w:cs="Times New Roman"/>
+                <w:sz w:val="20"/>
+                <w:szCs w:val="20"/>
+              </w:rPr>
+              <w:t>≥</w:t>
+            </w:r>
+            <w:r>
+              <w:rPr>
+                <w:sz w:val="20"/>
+                <w:szCs w:val="20"/>
+              </w:rPr>
+              <w:t xml:space="preserve"> 4</w:t>
+            </w:r>
           </w:p>
           <w:p>
             <w:pPr>
@@ -5737,7 +6259,7 @@
                 <w:sz w:val="20"/>
                 <w:szCs w:val="20"/>
               </w:rPr>
-              <w:t xml:space="preserve">          </w:t>
+              <w:t xml:space="preserve">                  </w:t>
             </w:r>
             <w:r>
               <w:rPr>
@@ -5752,262 +6274,14 @@
                 <w:sz w:val="20"/>
                 <w:szCs w:val="20"/>
               </w:rPr>
-              <w:t xml:space="preserve"> return_value </w:t>
-            </w:r>
-            <w:r>
-              <w:rPr>
-                <w:sz w:val="20"/>
-                <w:szCs w:val="20"/>
-              </w:rPr>
-              <w:sym w:font="Wingdings 3" w:char="F066"/>
-            </w:r>
-            <w:r>
-              <w:rPr>
-                <w:sz w:val="20"/>
-                <w:szCs w:val="20"/>
-              </w:rPr>
-              <w:t xml:space="preserve"> return_value + 0.2</w:t>
-            </w:r>
-          </w:p>
-          <w:p>
-            <w:pPr>
-              <w:jc w:val="both"/>
-              <w:rPr>
-                <w:b/>
-                <w:sz w:val="20"/>
-                <w:szCs w:val="20"/>
-              </w:rPr>
-            </w:pPr>
-            <w:r>
-              <w:rPr>
-                <w:sz w:val="20"/>
-                <w:szCs w:val="20"/>
-              </w:rPr>
-              <w:t xml:space="preserve">          </w:t>
-            </w:r>
-            <w:r>
-              <w:rPr>
-                <w:b/>
-                <w:sz w:val="20"/>
-                <w:szCs w:val="20"/>
-              </w:rPr>
-              <w:t>else</w:t>
-            </w:r>
-          </w:p>
-          <w:p>
-            <w:pPr>
-              <w:jc w:val="both"/>
-              <w:rPr>
-                <w:sz w:val="20"/>
-                <w:szCs w:val="20"/>
-              </w:rPr>
-            </w:pPr>
-            <w:r>
-              <w:rPr>
-                <w:sz w:val="20"/>
-                <w:szCs w:val="20"/>
-              </w:rPr>
-              <w:t xml:space="preserve">            </w:t>
-            </w:r>
-            <w:r>
-              <w:rPr>
-                <w:b/>
-                <w:sz w:val="20"/>
-                <w:szCs w:val="20"/>
-              </w:rPr>
-              <w:t>if</w:t>
-            </w:r>
-            <w:r>
-              <w:rPr>
-                <w:sz w:val="20"/>
-                <w:szCs w:val="20"/>
-              </w:rPr>
-              <w:t xml:space="preserve"> u.healthy == r.healthy == </w:t>
-            </w:r>
-            <w:r>
-              <w:rPr>
-                <w:b/>
-                <w:sz w:val="20"/>
-                <w:szCs w:val="20"/>
-              </w:rPr>
-              <w:t>true</w:t>
-            </w:r>
-          </w:p>
-          <w:p>
-            <w:pPr>
-              <w:jc w:val="both"/>
-              <w:rPr>
-                <w:sz w:val="20"/>
-                <w:szCs w:val="20"/>
-              </w:rPr>
-            </w:pPr>
-            <w:r>
-              <w:rPr>
-                <w:sz w:val="20"/>
-                <w:szCs w:val="20"/>
-              </w:rPr>
-              <w:t xml:space="preserve">              </w:t>
-            </w:r>
-            <w:r>
-              <w:rPr>
-                <w:b/>
-                <w:sz w:val="20"/>
-                <w:szCs w:val="20"/>
-              </w:rPr>
-              <w:t>then</w:t>
-            </w:r>
-            <w:r>
-              <w:rPr>
-                <w:sz w:val="20"/>
-                <w:szCs w:val="20"/>
-              </w:rPr>
-              <w:t xml:space="preserve"> return_value </w:t>
-            </w:r>
-            <w:r>
-              <w:rPr>
-                <w:sz w:val="20"/>
-                <w:szCs w:val="20"/>
-              </w:rPr>
-              <w:sym w:font="Wingdings 3" w:char="F066"/>
-            </w:r>
-            <w:r>
-              <w:rPr>
-                <w:sz w:val="20"/>
-                <w:szCs w:val="20"/>
-              </w:rPr>
-              <w:t xml:space="preserve"> return_value + 0.2</w:t>
-            </w:r>
-          </w:p>
-          <w:p>
-            <w:pPr>
-              <w:jc w:val="both"/>
-              <w:rPr>
-                <w:b/>
-                <w:sz w:val="20"/>
-                <w:szCs w:val="20"/>
-              </w:rPr>
-            </w:pPr>
-            <w:r>
-              <w:rPr>
-                <w:sz w:val="20"/>
-                <w:szCs w:val="20"/>
-              </w:rPr>
-              <w:t xml:space="preserve">              </w:t>
-            </w:r>
-            <w:r>
-              <w:rPr>
-                <w:b/>
-                <w:sz w:val="20"/>
-                <w:szCs w:val="20"/>
-              </w:rPr>
-              <w:t>else</w:t>
-            </w:r>
-          </w:p>
-          <w:p>
-            <w:pPr>
-              <w:jc w:val="both"/>
-              <w:rPr>
-                <w:sz w:val="20"/>
-                <w:szCs w:val="20"/>
-              </w:rPr>
-            </w:pPr>
-            <w:r>
-              <w:rPr>
-                <w:sz w:val="20"/>
-                <w:szCs w:val="20"/>
-              </w:rPr>
-              <w:t xml:space="preserve">                </w:t>
-            </w:r>
-            <w:r>
-              <w:rPr>
-                <w:b/>
-                <w:sz w:val="20"/>
-                <w:szCs w:val="20"/>
-              </w:rPr>
-              <w:t>if</w:t>
-            </w:r>
-            <w:r>
-              <w:rPr>
-                <w:sz w:val="20"/>
-                <w:szCs w:val="20"/>
-              </w:rPr>
-              <w:t xml:space="preserve"> u.price == </w:t>
-            </w:r>
-            <w:r>
-              <w:rPr>
-                <w:b/>
-                <w:sz w:val="20"/>
-                <w:szCs w:val="20"/>
-              </w:rPr>
-              <w:t>true</w:t>
-            </w:r>
-            <w:r>
-              <w:rPr>
-                <w:sz w:val="20"/>
-                <w:szCs w:val="20"/>
-              </w:rPr>
               <w:t xml:space="preserve"> </w:t>
             </w:r>
             <w:r>
               <w:rPr>
-                <w:b/>
-                <w:sz w:val="20"/>
-                <w:szCs w:val="20"/>
-              </w:rPr>
-              <w:t>and</w:t>
-            </w:r>
-            <w:r>
-              <w:rPr>
-                <w:sz w:val="20"/>
-                <w:szCs w:val="20"/>
-              </w:rPr>
-              <w:t xml:space="preserve"> r.cost </w:t>
-            </w:r>
-            <w:r>
-              <w:rPr>
-                <w:rFonts w:cs="Times New Roman"/>
-                <w:sz w:val="20"/>
-                <w:szCs w:val="20"/>
-              </w:rPr>
-              <w:t>≥</w:t>
-            </w:r>
-            <w:r>
-              <w:rPr>
-                <w:sz w:val="20"/>
-                <w:szCs w:val="20"/>
-              </w:rPr>
-              <w:t xml:space="preserve"> 4</w:t>
-            </w:r>
-          </w:p>
-          <w:p>
-            <w:pPr>
-              <w:jc w:val="both"/>
-              <w:rPr>
-                <w:sz w:val="20"/>
-                <w:szCs w:val="20"/>
-              </w:rPr>
-            </w:pPr>
-            <w:r>
-              <w:rPr>
-                <w:sz w:val="20"/>
-                <w:szCs w:val="20"/>
-              </w:rPr>
-              <w:t xml:space="preserve">                  </w:t>
-            </w:r>
-            <w:r>
-              <w:rPr>
-                <w:b/>
-                <w:sz w:val="20"/>
-                <w:szCs w:val="20"/>
-              </w:rPr>
-              <w:t>then</w:t>
-            </w:r>
-            <w:r>
-              <w:rPr>
-                <w:sz w:val="20"/>
-                <w:szCs w:val="20"/>
-              </w:rPr>
-              <w:t xml:space="preserve"> return_value </w:t>
+                <w:sz w:val="20"/>
+                <w:szCs w:val="20"/>
+              </w:rPr>
+              <w:t xml:space="preserve">return_value </w:t>
             </w:r>
             <w:r>
               <w:rPr>
@@ -6427,14 +6701,7 @@
           <w:sz w:val="20"/>
           <w:szCs w:val="20"/>
         </w:rPr>
-        <w:t xml:space="preserve">, in which the basic </w:t>
-      </w:r>
-      <w:r>
-        <w:rPr>
-          <w:sz w:val="20"/>
-          <w:szCs w:val="20"/>
-        </w:rPr>
-        <w:t>operation of a binary min-heap is omitted since it is kind of classic methods and is not belong to our designation.</w:t>
+        <w:t>, in which the basic operation of a binary min-heap is omitted since it is kind of classic methods and is not belong to our designation.</w:t>
       </w:r>
     </w:p>
     <w:p>
@@ -6452,6 +6719,7 @@
           <w:sz w:val="20"/>
           <w:szCs w:val="20"/>
         </w:rPr>
+        <w:lastRenderedPageBreak/>
         <w:t xml:space="preserve">Table </w:t>
       </w:r>
       <w:r>
@@ -7480,7 +7748,6 @@
           <w:sz w:val="20"/>
           <w:szCs w:val="20"/>
         </w:rPr>
-        <w:lastRenderedPageBreak/>
         <w:t>1) The better restaurant has a larger satisfaction degree.</w:t>
       </w:r>
     </w:p>
@@ -7515,6 +7782,7 @@
           <w:sz w:val="20"/>
           <w:szCs w:val="20"/>
         </w:rPr>
+        <w:lastRenderedPageBreak/>
         <w:t>3) The better restaurant has a higher average values.</w:t>
       </w:r>
     </w:p>
@@ -8035,7 +8303,7 @@
                 <w:szCs w:val="20"/>
               </w:rPr>
             </w:pPr>
-            <w:hyperlink r:id="rId13" w:history="1">
+            <w:hyperlink r:id="rId14" w:history="1">
               <w:r>
                 <w:rPr>
                   <w:rStyle w:val="Hyperlink"/>
@@ -8093,7 +8361,7 @@
                 <w:szCs w:val="20"/>
               </w:rPr>
             </w:pPr>
-            <w:hyperlink r:id="rId14" w:history="1">
+            <w:hyperlink r:id="rId15" w:history="1">
               <w:r>
                 <w:rPr>
                   <w:rStyle w:val="Hyperlink"/>
@@ -8190,14 +8458,7 @@
           <w:sz w:val="20"/>
           <w:szCs w:val="20"/>
         </w:rPr>
-        <w:t xml:space="preserve"> First of all, when we attempted to use data set 8, the system crashed, probably because if the JSON file is too big, it has a high probability that an error was made somewhere inside the file.  Since our system implementation does not contain a JSON correction model in it, so we cannot fix the issue at this moment.  The </w:t>
-      </w:r>
-      <w:r>
-        <w:rPr>
-          <w:sz w:val="20"/>
-          <w:szCs w:val="20"/>
-        </w:rPr>
-        <w:t>following results demonstration are all based on data set 1 to 7.</w:t>
+        <w:t xml:space="preserve"> First of all, when we attempted to use data set 8, the system crashed, probably because if the JSON file is too big, it has a high probability that an error was made somewhere inside the file.  Since our system implementation does not contain a JSON correction model in it, so we cannot fix the issue at this moment.  The following results demonstration are all based on data set 1 to 7.</w:t>
       </w:r>
     </w:p>
     <w:p>
@@ -8215,6 +8476,7 @@
           <w:sz w:val="20"/>
           <w:szCs w:val="20"/>
         </w:rPr>
+        <w:lastRenderedPageBreak/>
         <w:t xml:space="preserve">Table </w:t>
       </w:r>
       <w:r>
@@ -9701,7 +9963,6 @@
           <w:noProof/>
           <w:sz w:val="20"/>
           <w:szCs w:val="20"/>
-          <w:lang w:eastAsia="en-US"/>
         </w:rPr>
         <w:drawing>
           <wp:inline distT="0" distB="0" distL="0" distR="0" wp14:anchorId="56FA5E81" wp14:editId="5E0868A2">
@@ -9721,7 +9982,7 @@
                     </pic:cNvPicPr>
                   </pic:nvPicPr>
                   <pic:blipFill>
-                    <a:blip r:embed="rId15" cstate="print">
+                    <a:blip r:embed="rId16" cstate="print">
                       <a:extLst>
                         <a:ext uri="{28A0092B-C50C-407E-A947-70E740481C1C}">
                           <a14:useLocalDpi xmlns:a14="http://schemas.microsoft.com/office/drawing/2010/main" val="0"/>
@@ -9948,15 +10209,7 @@
           <w:sz w:val="20"/>
           <w:szCs w:val="20"/>
         </w:rPr>
-        <w:t xml:space="preserve">e checked the machine learning model to see if it really </w:t>
-      </w:r>
-      <w:r>
-        <w:rPr>
-          <w:sz w:val="20"/>
-          <w:szCs w:val="20"/>
-        </w:rPr>
-        <w:lastRenderedPageBreak/>
-        <w:t>learned in our designed way</w:t>
+        <w:t>e checked the machine learning model to see if it really learned in our designed way</w:t>
       </w:r>
       <w:r>
         <w:rPr>
@@ -9970,14 +10223,7 @@
           <w:sz w:val="20"/>
           <w:szCs w:val="20"/>
         </w:rPr>
-        <w:t xml:space="preserve">The </w:t>
-      </w:r>
-      <w:r>
-        <w:rPr>
-          <w:sz w:val="20"/>
-          <w:szCs w:val="20"/>
-        </w:rPr>
-        <w:t xml:space="preserve">result </w:t>
+        <w:t xml:space="preserve">The result </w:t>
       </w:r>
       <w:r>
         <w:rPr>
@@ -10015,8 +10261,8 @@
           <w:noProof/>
           <w:sz w:val="20"/>
           <w:szCs w:val="20"/>
-          <w:lang w:eastAsia="en-US"/>
-        </w:rPr>
+        </w:rPr>
+        <w:lastRenderedPageBreak/>
         <w:drawing>
           <wp:inline distT="0" distB="0" distL="0" distR="0" wp14:anchorId="03A2ECAA" wp14:editId="1C5DF91F">
             <wp:extent cx="5669280" cy="2249424"/>
@@ -10035,7 +10281,7 @@
                     </pic:cNvPicPr>
                   </pic:nvPicPr>
                   <pic:blipFill rotWithShape="1">
-                    <a:blip r:embed="rId16" cstate="print">
+                    <a:blip r:embed="rId17" cstate="print">
                       <a:extLst>
                         <a:ext uri="{28A0092B-C50C-407E-A947-70E740481C1C}">
                           <a14:useLocalDpi xmlns:a14="http://schemas.microsoft.com/office/drawing/2010/main" val="0"/>
@@ -10175,7 +10421,7 @@
                 <w:szCs w:val="20"/>
               </w:rPr>
               <w:br/>
-              <w:t xml:space="preserve">  {</w:t>
+              <w:t xml:space="preserve">  </w:t>
             </w:r>
             <w:r>
               <w:rPr>
@@ -10183,8 +10429,16 @@
                 <w:sz w:val="20"/>
                 <w:szCs w:val="20"/>
               </w:rPr>
+              <w:t>{</w:t>
+            </w:r>
+            <w:r>
+              <w:rPr>
+                <w:rFonts w:ascii="Consolas" w:hAnsi="Consolas"/>
+                <w:sz w:val="20"/>
+                <w:szCs w:val="20"/>
+              </w:rPr>
               <w:br/>
-              <w:t xml:space="preserve">    "Food": "1",</w:t>
+              <w:t xml:space="preserve">    </w:t>
             </w:r>
             <w:r>
               <w:rPr>
@@ -10192,8 +10446,16 @@
                 <w:sz w:val="20"/>
                 <w:szCs w:val="20"/>
               </w:rPr>
+              <w:t>"Food": "1",</w:t>
+            </w:r>
+            <w:r>
+              <w:rPr>
+                <w:rFonts w:ascii="Consolas" w:hAnsi="Consolas"/>
+                <w:sz w:val="20"/>
+                <w:szCs w:val="20"/>
+              </w:rPr>
               <w:br/>
-              <w:t xml:space="preserve">    "Service": "0.5379999999971123-1.9594999999970906",</w:t>
+              <w:t xml:space="preserve">    </w:t>
             </w:r>
             <w:r>
               <w:rPr>
@@ -10201,8 +10463,16 @@
                 <w:sz w:val="20"/>
                 <w:szCs w:val="20"/>
               </w:rPr>
+              <w:t>"Service": "0.5379999999971123-1.9594999999970906",</w:t>
+            </w:r>
+            <w:r>
+              <w:rPr>
+                <w:rFonts w:ascii="Consolas" w:hAnsi="Consolas"/>
+                <w:sz w:val="20"/>
+                <w:szCs w:val="20"/>
+              </w:rPr>
               <w:br/>
-              <w:t xml:space="preserve">    "Ambiance": "0.31899999999710443-2.281499999996962",</w:t>
+              <w:t xml:space="preserve">    </w:t>
             </w:r>
             <w:r>
               <w:rPr>
@@ -10210,8 +10480,16 @@
                 <w:sz w:val="20"/>
                 <w:szCs w:val="20"/>
               </w:rPr>
+              <w:t>"Ambiance": "0.31899999999710443-2.281499999996962",</w:t>
+            </w:r>
+            <w:r>
+              <w:rPr>
+                <w:rFonts w:ascii="Consolas" w:hAnsi="Consolas"/>
+                <w:sz w:val="20"/>
+                <w:szCs w:val="20"/>
+              </w:rPr>
               <w:br/>
-              <w:t xml:space="preserve">    "Cost": "0.5404999999974259-1.7604999999974225"</w:t>
+              <w:t xml:space="preserve">    </w:t>
             </w:r>
             <w:r>
               <w:rPr>
@@ -10219,8 +10497,16 @@
                 <w:sz w:val="20"/>
                 <w:szCs w:val="20"/>
               </w:rPr>
+              <w:t>"Cost": "0.5404999999974259-1.7604999999974225"</w:t>
+            </w:r>
+            <w:r>
+              <w:rPr>
+                <w:rFonts w:ascii="Consolas" w:hAnsi="Consolas"/>
+                <w:sz w:val="20"/>
+                <w:szCs w:val="20"/>
+              </w:rPr>
               <w:br/>
-              <w:t xml:space="preserve">  }</w:t>
+              <w:t xml:space="preserve">  </w:t>
             </w:r>
             <w:r>
               <w:rPr>
@@ -10228,7 +10514,22 @@
                 <w:sz w:val="20"/>
                 <w:szCs w:val="20"/>
               </w:rPr>
+              <w:t>}</w:t>
+            </w:r>
+            <w:r>
+              <w:rPr>
+                <w:rFonts w:ascii="Consolas" w:hAnsi="Consolas"/>
+                <w:sz w:val="20"/>
+                <w:szCs w:val="20"/>
+              </w:rPr>
               <w:br/>
+            </w:r>
+            <w:r>
+              <w:rPr>
+                <w:rFonts w:ascii="Consolas" w:hAnsi="Consolas"/>
+                <w:sz w:val="20"/>
+                <w:szCs w:val="20"/>
+              </w:rPr>
               <w:t>]</w:t>
             </w:r>
           </w:p>
@@ -10278,6 +10579,7 @@
           <w:sz w:val="20"/>
           <w:szCs w:val="20"/>
         </w:rPr>
+        <w:lastRenderedPageBreak/>
         <w:t>Compared with the initial values we gave, we can see the our machine learning model did learn by itself based on the incoming data sets, which is treated as another success of our implementation of the restaurant recommendation system.</w:t>
       </w:r>
     </w:p>
@@ -10392,14 +10694,15 @@
           <w:sz w:val="20"/>
           <w:szCs w:val="20"/>
         </w:rPr>
-        <w:t xml:space="preserve"> was proved to be accurate and consistent with the initial designation of the </w:t>
-      </w:r>
-      <w:r>
-        <w:rPr>
-          <w:sz w:val="20"/>
-          <w:szCs w:val="20"/>
-        </w:rPr>
-        <w:t>system.  However, some weaknesses were also discovered during the test</w:t>
+        <w:t xml:space="preserve"> was proved to be accurate and consistent with the initial designation of the system.  However, some weaknesses were also discovered </w:t>
+      </w:r>
+      <w:r>
+        <w:rPr>
+          <w:sz w:val="20"/>
+          <w:szCs w:val="20"/>
+        </w:rPr>
+        <w:lastRenderedPageBreak/>
+        <w:t>during the test</w:t>
       </w:r>
       <w:r>
         <w:rPr>
@@ -10488,8 +10791,15 @@
           <w:sz w:val="20"/>
           <w:szCs w:val="20"/>
         </w:rPr>
+        <w:t xml:space="preserve">The algorithm of our current restaurant recommendation system is a sequential algorithm.  Although the linear algorithm is considered to be the best algorithm, the “best” is </w:t>
+      </w:r>
+      <w:r>
+        <w:rPr>
+          <w:sz w:val="20"/>
+          <w:szCs w:val="20"/>
+        </w:rPr>
         <w:lastRenderedPageBreak/>
-        <w:t xml:space="preserve">The algorithm of our current restaurant recommendation system is a sequential algorithm.  Although the linear algorithm is considered to be the best algorithm, the “best” is in the field of </w:t>
+        <w:t xml:space="preserve">in the field of </w:t>
       </w:r>
       <w:r>
         <w:rPr>
@@ -10938,7 +11248,7 @@
         </w:rPr>
         <w:t xml:space="preserve">Recsys Challenge 2013: Yelp Business Rating Prediction. </w:t>
       </w:r>
-      <w:hyperlink r:id="rId17" w:history="1">
+      <w:hyperlink r:id="rId18" w:history="1">
         <w:r>
           <w:rPr>
             <w:rStyle w:val="Hyperlink"/>
@@ -11012,7 +11322,15 @@
           <w:sz w:val="20"/>
           <w:szCs w:val="20"/>
         </w:rPr>
-        <w:t xml:space="preserve">Byers, John W., Michael Mitzenmacher, and Georgios Zervas. “The Groupon Effect on Yelp Ratings: A Root Cause Analysis.” </w:t>
+        <w:t xml:space="preserve">Byers, John W., Michael Mitzenmacher, and Georgios Zervas. “The Groupon Effect on Yelp Ratings: A Root </w:t>
+      </w:r>
+      <w:r>
+        <w:rPr>
+          <w:sz w:val="20"/>
+          <w:szCs w:val="20"/>
+        </w:rPr>
+        <w:lastRenderedPageBreak/>
+        <w:t xml:space="preserve">Cause Analysis.” </w:t>
       </w:r>
       <w:r>
         <w:rPr>
@@ -11198,7 +11516,7 @@
 </file>
 
 <file path=word/endnotes.xml><?xml version="1.0" encoding="utf-8"?>
-<w:endnotes xmlns:wpc="http://schemas.microsoft.com/office/word/2010/wordprocessingCanvas" xmlns:cx="http://schemas.microsoft.com/office/drawing/2014/chartex" xmlns:cx1="http://schemas.microsoft.com/office/drawing/2015/9/8/chartex" xmlns:cx2="http://schemas.microsoft.com/office/drawing/2015/10/21/chartex" xmlns:mc="http://schemas.openxmlformats.org/markup-compatibility/2006" xmlns:o="urn:schemas-microsoft-com:office:office" xmlns:r="http://schemas.openxmlformats.org/officeDocument/2006/relationships" xmlns:m="http://schemas.openxmlformats.org/officeDocument/2006/math" xmlns:v="urn:schemas-microsoft-com:vml" xmlns:wp14="http://schemas.microsoft.com/office/word/2010/wordprocessingDrawing" xmlns:wp="http://schemas.openxmlformats.org/drawingml/2006/wordprocessingDrawing" xmlns:w10="urn:schemas-microsoft-com:office:word" xmlns:w="http://schemas.openxmlformats.org/wordprocessingml/2006/main" xmlns:w14="http://schemas.microsoft.com/office/word/2010/wordml" xmlns:w15="http://schemas.microsoft.com/office/word/2012/wordml" xmlns:w16se="http://schemas.microsoft.com/office/word/2015/wordml/symex" xmlns:wpg="http://schemas.microsoft.com/office/word/2010/wordprocessingGroup" xmlns:wpi="http://schemas.microsoft.com/office/word/2010/wordprocessingInk" xmlns:wne="http://schemas.microsoft.com/office/word/2006/wordml" xmlns:wps="http://schemas.microsoft.com/office/word/2010/wordprocessingShape" mc:Ignorable="w14 w15 w16se wp14">
+<w:endnotes xmlns:wpc="http://schemas.microsoft.com/office/word/2010/wordprocessingCanvas" xmlns:mc="http://schemas.openxmlformats.org/markup-compatibility/2006" xmlns:o="urn:schemas-microsoft-com:office:office" xmlns:r="http://schemas.openxmlformats.org/officeDocument/2006/relationships" xmlns:m="http://schemas.openxmlformats.org/officeDocument/2006/math" xmlns:v="urn:schemas-microsoft-com:vml" xmlns:wp14="http://schemas.microsoft.com/office/word/2010/wordprocessingDrawing" xmlns:wp="http://schemas.openxmlformats.org/drawingml/2006/wordprocessingDrawing" xmlns:w10="urn:schemas-microsoft-com:office:word" xmlns:w="http://schemas.openxmlformats.org/wordprocessingml/2006/main" xmlns:w14="http://schemas.microsoft.com/office/word/2010/wordml" xmlns:wpg="http://schemas.microsoft.com/office/word/2010/wordprocessingGroup" xmlns:wpi="http://schemas.microsoft.com/office/word/2010/wordprocessingInk" xmlns:wne="http://schemas.microsoft.com/office/word/2006/wordml" xmlns:wps="http://schemas.microsoft.com/office/word/2010/wordprocessingShape" mc:Ignorable="w14 wp14">
   <w:endnote w:type="separator" w:id="-1">
     <w:p>
       <w:r>
@@ -11217,7 +11535,7 @@
 </file>
 
 <file path=word/footer1.xml><?xml version="1.0" encoding="utf-8"?>
-<w:ftr xmlns:wpc="http://schemas.microsoft.com/office/word/2010/wordprocessingCanvas" xmlns:cx="http://schemas.microsoft.com/office/drawing/2014/chartex" xmlns:cx1="http://schemas.microsoft.com/office/drawing/2015/9/8/chartex" xmlns:cx2="http://schemas.microsoft.com/office/drawing/2015/10/21/chartex" xmlns:mc="http://schemas.openxmlformats.org/markup-compatibility/2006" xmlns:o="urn:schemas-microsoft-com:office:office" xmlns:r="http://schemas.openxmlformats.org/officeDocument/2006/relationships" xmlns:m="http://schemas.openxmlformats.org/officeDocument/2006/math" xmlns:v="urn:schemas-microsoft-com:vml" xmlns:wp14="http://schemas.microsoft.com/office/word/2010/wordprocessingDrawing" xmlns:wp="http://schemas.openxmlformats.org/drawingml/2006/wordprocessingDrawing" xmlns:w10="urn:schemas-microsoft-com:office:word" xmlns:w="http://schemas.openxmlformats.org/wordprocessingml/2006/main" xmlns:w14="http://schemas.microsoft.com/office/word/2010/wordml" xmlns:w15="http://schemas.microsoft.com/office/word/2012/wordml" xmlns:w16se="http://schemas.microsoft.com/office/word/2015/wordml/symex" xmlns:wpg="http://schemas.microsoft.com/office/word/2010/wordprocessingGroup" xmlns:wpi="http://schemas.microsoft.com/office/word/2010/wordprocessingInk" xmlns:wne="http://schemas.microsoft.com/office/word/2006/wordml" xmlns:wps="http://schemas.microsoft.com/office/word/2010/wordprocessingShape" mc:Ignorable="w14 w15 w16se wp14">
+<w:ftr xmlns:wpc="http://schemas.microsoft.com/office/word/2010/wordprocessingCanvas" xmlns:mc="http://schemas.openxmlformats.org/markup-compatibility/2006" xmlns:o="urn:schemas-microsoft-com:office:office" xmlns:r="http://schemas.openxmlformats.org/officeDocument/2006/relationships" xmlns:m="http://schemas.openxmlformats.org/officeDocument/2006/math" xmlns:v="urn:schemas-microsoft-com:vml" xmlns:wp14="http://schemas.microsoft.com/office/word/2010/wordprocessingDrawing" xmlns:wp="http://schemas.openxmlformats.org/drawingml/2006/wordprocessingDrawing" xmlns:w10="urn:schemas-microsoft-com:office:word" xmlns:w="http://schemas.openxmlformats.org/wordprocessingml/2006/main" xmlns:w14="http://schemas.microsoft.com/office/word/2010/wordml" xmlns:wpg="http://schemas.microsoft.com/office/word/2010/wordprocessingGroup" xmlns:wpi="http://schemas.microsoft.com/office/word/2010/wordprocessingInk" xmlns:wne="http://schemas.microsoft.com/office/word/2006/wordml" xmlns:wps="http://schemas.microsoft.com/office/word/2010/wordprocessingShape" mc:Ignorable="w14 wp14">
   <w:p>
     <w:pPr>
       <w:pStyle w:val="Footer"/>
@@ -11236,7 +11554,7 @@
       <w:rPr>
         <w:noProof/>
       </w:rPr>
-      <w:t>2</w:t>
+      <w:t>10</w:t>
     </w:r>
     <w:r>
       <w:fldChar w:fldCharType="end"/>
@@ -11246,7 +11564,7 @@
 </file>
 
 <file path=word/footer2.xml><?xml version="1.0" encoding="utf-8"?>
-<w:ftr xmlns:wpc="http://schemas.microsoft.com/office/word/2010/wordprocessingCanvas" xmlns:cx="http://schemas.microsoft.com/office/drawing/2014/chartex" xmlns:cx1="http://schemas.microsoft.com/office/drawing/2015/9/8/chartex" xmlns:cx2="http://schemas.microsoft.com/office/drawing/2015/10/21/chartex" xmlns:mc="http://schemas.openxmlformats.org/markup-compatibility/2006" xmlns:o="urn:schemas-microsoft-com:office:office" xmlns:r="http://schemas.openxmlformats.org/officeDocument/2006/relationships" xmlns:m="http://schemas.openxmlformats.org/officeDocument/2006/math" xmlns:v="urn:schemas-microsoft-com:vml" xmlns:wp14="http://schemas.microsoft.com/office/word/2010/wordprocessingDrawing" xmlns:wp="http://schemas.openxmlformats.org/drawingml/2006/wordprocessingDrawing" xmlns:w10="urn:schemas-microsoft-com:office:word" xmlns:w="http://schemas.openxmlformats.org/wordprocessingml/2006/main" xmlns:w14="http://schemas.microsoft.com/office/word/2010/wordml" xmlns:w15="http://schemas.microsoft.com/office/word/2012/wordml" xmlns:w16se="http://schemas.microsoft.com/office/word/2015/wordml/symex" xmlns:wpg="http://schemas.microsoft.com/office/word/2010/wordprocessingGroup" xmlns:wpi="http://schemas.microsoft.com/office/word/2010/wordprocessingInk" xmlns:wne="http://schemas.microsoft.com/office/word/2006/wordml" xmlns:wps="http://schemas.microsoft.com/office/word/2010/wordprocessingShape" mc:Ignorable="w14 w15 w16se wp14">
+<w:ftr xmlns:wpc="http://schemas.microsoft.com/office/word/2010/wordprocessingCanvas" xmlns:mc="http://schemas.openxmlformats.org/markup-compatibility/2006" xmlns:o="urn:schemas-microsoft-com:office:office" xmlns:r="http://schemas.openxmlformats.org/officeDocument/2006/relationships" xmlns:m="http://schemas.openxmlformats.org/officeDocument/2006/math" xmlns:v="urn:schemas-microsoft-com:vml" xmlns:wp14="http://schemas.microsoft.com/office/word/2010/wordprocessingDrawing" xmlns:wp="http://schemas.openxmlformats.org/drawingml/2006/wordprocessingDrawing" xmlns:w10="urn:schemas-microsoft-com:office:word" xmlns:w="http://schemas.openxmlformats.org/wordprocessingml/2006/main" xmlns:w14="http://schemas.microsoft.com/office/word/2010/wordml" xmlns:wpg="http://schemas.microsoft.com/office/word/2010/wordprocessingGroup" xmlns:wpi="http://schemas.microsoft.com/office/word/2010/wordprocessingInk" xmlns:wne="http://schemas.microsoft.com/office/word/2006/wordml" xmlns:wps="http://schemas.microsoft.com/office/word/2010/wordprocessingShape" mc:Ignorable="w14 wp14">
   <w:p>
     <w:pPr>
       <w:pStyle w:val="FootnoteText"/>
@@ -11285,7 +11603,7 @@
 </file>
 
 <file path=word/footnotes.xml><?xml version="1.0" encoding="utf-8"?>
-<w:footnotes xmlns:wpc="http://schemas.microsoft.com/office/word/2010/wordprocessingCanvas" xmlns:cx="http://schemas.microsoft.com/office/drawing/2014/chartex" xmlns:cx1="http://schemas.microsoft.com/office/drawing/2015/9/8/chartex" xmlns:cx2="http://schemas.microsoft.com/office/drawing/2015/10/21/chartex" xmlns:mc="http://schemas.openxmlformats.org/markup-compatibility/2006" xmlns:o="urn:schemas-microsoft-com:office:office" xmlns:r="http://schemas.openxmlformats.org/officeDocument/2006/relationships" xmlns:m="http://schemas.openxmlformats.org/officeDocument/2006/math" xmlns:v="urn:schemas-microsoft-com:vml" xmlns:wp14="http://schemas.microsoft.com/office/word/2010/wordprocessingDrawing" xmlns:wp="http://schemas.openxmlformats.org/drawingml/2006/wordprocessingDrawing" xmlns:w10="urn:schemas-microsoft-com:office:word" xmlns:w="http://schemas.openxmlformats.org/wordprocessingml/2006/main" xmlns:w14="http://schemas.microsoft.com/office/word/2010/wordml" xmlns:w15="http://schemas.microsoft.com/office/word/2012/wordml" xmlns:w16se="http://schemas.microsoft.com/office/word/2015/wordml/symex" xmlns:wpg="http://schemas.microsoft.com/office/word/2010/wordprocessingGroup" xmlns:wpi="http://schemas.microsoft.com/office/word/2010/wordprocessingInk" xmlns:wne="http://schemas.microsoft.com/office/word/2006/wordml" xmlns:wps="http://schemas.microsoft.com/office/word/2010/wordprocessingShape" mc:Ignorable="w14 w15 w16se wp14">
+<w:footnotes xmlns:wpc="http://schemas.microsoft.com/office/word/2010/wordprocessingCanvas" xmlns:mc="http://schemas.openxmlformats.org/markup-compatibility/2006" xmlns:o="urn:schemas-microsoft-com:office:office" xmlns:r="http://schemas.openxmlformats.org/officeDocument/2006/relationships" xmlns:m="http://schemas.openxmlformats.org/officeDocument/2006/math" xmlns:v="urn:schemas-microsoft-com:vml" xmlns:wp14="http://schemas.microsoft.com/office/word/2010/wordprocessingDrawing" xmlns:wp="http://schemas.openxmlformats.org/drawingml/2006/wordprocessingDrawing" xmlns:w10="urn:schemas-microsoft-com:office:word" xmlns:w="http://schemas.openxmlformats.org/wordprocessingml/2006/main" xmlns:w14="http://schemas.microsoft.com/office/word/2010/wordml" xmlns:wpg="http://schemas.microsoft.com/office/word/2010/wordprocessingGroup" xmlns:wpi="http://schemas.microsoft.com/office/word/2010/wordprocessingInk" xmlns:wne="http://schemas.microsoft.com/office/word/2006/wordml" xmlns:wps="http://schemas.microsoft.com/office/word/2010/wordprocessingShape" mc:Ignorable="w14 wp14">
   <w:footnote w:type="separator" w:id="-1">
     <w:p>
       <w:r>
@@ -11304,8 +11622,8 @@
 </file>
 
 <file path=word/numbering.xml><?xml version="1.0" encoding="utf-8"?>
-<w:numbering xmlns:wpc="http://schemas.microsoft.com/office/word/2010/wordprocessingCanvas" xmlns:cx="http://schemas.microsoft.com/office/drawing/2014/chartex" xmlns:cx1="http://schemas.microsoft.com/office/drawing/2015/9/8/chartex" xmlns:cx2="http://schemas.microsoft.com/office/drawing/2015/10/21/chartex" xmlns:mc="http://schemas.openxmlformats.org/markup-compatibility/2006" xmlns:o="urn:schemas-microsoft-com:office:office" xmlns:r="http://schemas.openxmlformats.org/officeDocument/2006/relationships" xmlns:m="http://schemas.openxmlformats.org/officeDocument/2006/math" xmlns:v="urn:schemas-microsoft-com:vml" xmlns:wp14="http://schemas.microsoft.com/office/word/2010/wordprocessingDrawing" xmlns:wp="http://schemas.openxmlformats.org/drawingml/2006/wordprocessingDrawing" xmlns:w10="urn:schemas-microsoft-com:office:word" xmlns:w="http://schemas.openxmlformats.org/wordprocessingml/2006/main" xmlns:w14="http://schemas.microsoft.com/office/word/2010/wordml" xmlns:w15="http://schemas.microsoft.com/office/word/2012/wordml" xmlns:w16se="http://schemas.microsoft.com/office/word/2015/wordml/symex" xmlns:wpg="http://schemas.microsoft.com/office/word/2010/wordprocessingGroup" xmlns:wpi="http://schemas.microsoft.com/office/word/2010/wordprocessingInk" xmlns:wne="http://schemas.microsoft.com/office/word/2006/wordml" xmlns:wps="http://schemas.microsoft.com/office/word/2010/wordprocessingShape" mc:Ignorable="w14 w15 w16se wp14">
-  <w:abstractNum w:abstractNumId="0" w15:restartNumberingAfterBreak="0">
+<w:numbering xmlns:wpc="http://schemas.microsoft.com/office/word/2010/wordprocessingCanvas" xmlns:mc="http://schemas.openxmlformats.org/markup-compatibility/2006" xmlns:o="urn:schemas-microsoft-com:office:office" xmlns:r="http://schemas.openxmlformats.org/officeDocument/2006/relationships" xmlns:m="http://schemas.openxmlformats.org/officeDocument/2006/math" xmlns:v="urn:schemas-microsoft-com:vml" xmlns:wp14="http://schemas.microsoft.com/office/word/2010/wordprocessingDrawing" xmlns:wp="http://schemas.openxmlformats.org/drawingml/2006/wordprocessingDrawing" xmlns:w10="urn:schemas-microsoft-com:office:word" xmlns:w="http://schemas.openxmlformats.org/wordprocessingml/2006/main" xmlns:w14="http://schemas.microsoft.com/office/word/2010/wordml" xmlns:wpg="http://schemas.microsoft.com/office/word/2010/wordprocessingGroup" xmlns:wpi="http://schemas.microsoft.com/office/word/2010/wordprocessingInk" xmlns:wne="http://schemas.microsoft.com/office/word/2006/wordml" xmlns:wps="http://schemas.microsoft.com/office/word/2010/wordprocessingShape" mc:Ignorable="w14 wp14">
+  <w:abstractNum w:abstractNumId="0">
     <w:nsid w:val="71B34186"/>
     <w:multiLevelType w:val="hybridMultilevel"/>
     <w:tmpl w:val="EC8EC946"/>
@@ -11401,11 +11719,11 @@
 </file>
 
 <file path=word/styles.xml><?xml version="1.0" encoding="utf-8"?>
-<w:styles xmlns:mc="http://schemas.openxmlformats.org/markup-compatibility/2006" xmlns:r="http://schemas.openxmlformats.org/officeDocument/2006/relationships" xmlns:w="http://schemas.openxmlformats.org/wordprocessingml/2006/main" xmlns:w14="http://schemas.microsoft.com/office/word/2010/wordml" xmlns:w15="http://schemas.microsoft.com/office/word/2012/wordml" xmlns:w16se="http://schemas.microsoft.com/office/word/2015/wordml/symex" mc:Ignorable="w14 w15 w16se">
+<w:styles xmlns:mc="http://schemas.openxmlformats.org/markup-compatibility/2006" xmlns:r="http://schemas.openxmlformats.org/officeDocument/2006/relationships" xmlns:w="http://schemas.openxmlformats.org/wordprocessingml/2006/main" xmlns:w14="http://schemas.microsoft.com/office/word/2010/wordml" mc:Ignorable="w14">
   <w:docDefaults>
     <w:rPrDefault>
       <w:rPr>
-        <w:rFonts w:ascii="Times New Roman" w:eastAsia="SimSun" w:hAnsi="Times New Roman" w:cstheme="minorBidi"/>
+        <w:rFonts w:ascii="Times New Roman" w:eastAsia="宋体" w:hAnsi="Times New Roman" w:cstheme="minorBidi"/>
         <w:snapToGrid w:val="0"/>
         <w:color w:val="000000" w:themeColor="text1"/>
         <w:sz w:val="22"/>
@@ -11415,380 +11733,521 @@
     </w:rPrDefault>
     <w:pPrDefault/>
   </w:docDefaults>
-  <w:latentStyles w:defLockedState="0" w:defUIPriority="99" w:defSemiHidden="0" w:defUnhideWhenUsed="0" w:defQFormat="0" w:count="373">
-    <w:lsdException w:name="Normal" w:uiPriority="0" w:qFormat="1"/>
-    <w:lsdException w:name="heading 1" w:uiPriority="9" w:qFormat="1"/>
-    <w:lsdException w:name="heading 2" w:semiHidden="1" w:uiPriority="9" w:unhideWhenUsed="1" w:qFormat="1"/>
-    <w:lsdException w:name="heading 3" w:semiHidden="1" w:uiPriority="9" w:unhideWhenUsed="1" w:qFormat="1"/>
-    <w:lsdException w:name="heading 4" w:semiHidden="1" w:uiPriority="9" w:unhideWhenUsed="1" w:qFormat="1"/>
-    <w:lsdException w:name="heading 5" w:semiHidden="1" w:uiPriority="9" w:unhideWhenUsed="1" w:qFormat="1"/>
-    <w:lsdException w:name="heading 6" w:semiHidden="1" w:uiPriority="9" w:unhideWhenUsed="1" w:qFormat="1"/>
-    <w:lsdException w:name="heading 7" w:semiHidden="1" w:uiPriority="9" w:unhideWhenUsed="1" w:qFormat="1"/>
-    <w:lsdException w:name="heading 8" w:semiHidden="1" w:uiPriority="9" w:unhideWhenUsed="1" w:qFormat="1"/>
-    <w:lsdException w:name="heading 9" w:semiHidden="1" w:uiPriority="9" w:unhideWhenUsed="1" w:qFormat="1"/>
-    <w:lsdException w:name="index 1" w:semiHidden="1" w:unhideWhenUsed="1"/>
-    <w:lsdException w:name="index 2" w:semiHidden="1" w:unhideWhenUsed="1"/>
-    <w:lsdException w:name="index 3" w:semiHidden="1" w:unhideWhenUsed="1"/>
-    <w:lsdException w:name="index 4" w:semiHidden="1" w:unhideWhenUsed="1"/>
-    <w:lsdException w:name="index 5" w:semiHidden="1" w:unhideWhenUsed="1"/>
-    <w:lsdException w:name="index 6" w:semiHidden="1" w:unhideWhenUsed="1"/>
-    <w:lsdException w:name="index 7" w:semiHidden="1" w:unhideWhenUsed="1"/>
-    <w:lsdException w:name="index 8" w:semiHidden="1" w:unhideWhenUsed="1"/>
-    <w:lsdException w:name="index 9" w:semiHidden="1" w:unhideWhenUsed="1"/>
-    <w:lsdException w:name="toc 1" w:semiHidden="1" w:uiPriority="39" w:unhideWhenUsed="1"/>
-    <w:lsdException w:name="toc 2" w:semiHidden="1" w:uiPriority="39" w:unhideWhenUsed="1"/>
-    <w:lsdException w:name="toc 3" w:semiHidden="1" w:uiPriority="39" w:unhideWhenUsed="1"/>
-    <w:lsdException w:name="toc 4" w:semiHidden="1" w:uiPriority="39" w:unhideWhenUsed="1"/>
-    <w:lsdException w:name="toc 5" w:semiHidden="1" w:uiPriority="39" w:unhideWhenUsed="1"/>
-    <w:lsdException w:name="toc 6" w:semiHidden="1" w:uiPriority="39" w:unhideWhenUsed="1"/>
-    <w:lsdException w:name="toc 7" w:semiHidden="1" w:uiPriority="39" w:unhideWhenUsed="1"/>
-    <w:lsdException w:name="toc 8" w:semiHidden="1" w:uiPriority="39" w:unhideWhenUsed="1"/>
-    <w:lsdException w:name="toc 9" w:semiHidden="1" w:uiPriority="39" w:unhideWhenUsed="1"/>
-    <w:lsdException w:name="Normal Indent" w:semiHidden="1" w:unhideWhenUsed="1"/>
-    <w:lsdException w:name="footnote text" w:semiHidden="1" w:unhideWhenUsed="1"/>
-    <w:lsdException w:name="annotation text" w:semiHidden="1" w:unhideWhenUsed="1"/>
-    <w:lsdException w:name="header" w:semiHidden="1" w:unhideWhenUsed="1"/>
-    <w:lsdException w:name="footer" w:semiHidden="1" w:unhideWhenUsed="1"/>
-    <w:lsdException w:name="index heading" w:semiHidden="1" w:unhideWhenUsed="1"/>
-    <w:lsdException w:name="caption" w:semiHidden="1" w:uiPriority="35" w:unhideWhenUsed="1" w:qFormat="1"/>
-    <w:lsdException w:name="table of figures" w:semiHidden="1" w:unhideWhenUsed="1"/>
-    <w:lsdException w:name="envelope address" w:semiHidden="1" w:unhideWhenUsed="1"/>
-    <w:lsdException w:name="envelope return" w:semiHidden="1" w:unhideWhenUsed="1"/>
-    <w:lsdException w:name="footnote reference" w:semiHidden="1" w:unhideWhenUsed="1"/>
-    <w:lsdException w:name="annotation reference" w:semiHidden="1" w:unhideWhenUsed="1"/>
-    <w:lsdException w:name="line number" w:semiHidden="1" w:unhideWhenUsed="1"/>
-    <w:lsdException w:name="page number" w:semiHidden="1" w:unhideWhenUsed="1"/>
-    <w:lsdException w:name="endnote reference" w:semiHidden="1" w:unhideWhenUsed="1"/>
-    <w:lsdException w:name="endnote text" w:semiHidden="1" w:unhideWhenUsed="1"/>
-    <w:lsdException w:name="table of authorities" w:semiHidden="1" w:unhideWhenUsed="1"/>
-    <w:lsdException w:name="macro" w:semiHidden="1" w:unhideWhenUsed="1"/>
-    <w:lsdException w:name="toa heading" w:semiHidden="1" w:unhideWhenUsed="1"/>
-    <w:lsdException w:name="List" w:semiHidden="1" w:unhideWhenUsed="1"/>
-    <w:lsdException w:name="List Bullet" w:semiHidden="1" w:unhideWhenUsed="1"/>
-    <w:lsdException w:name="List Number" w:semiHidden="1" w:unhideWhenUsed="1"/>
-    <w:lsdException w:name="List 2" w:semiHidden="1" w:unhideWhenUsed="1"/>
-    <w:lsdException w:name="List 3" w:semiHidden="1" w:unhideWhenUsed="1"/>
-    <w:lsdException w:name="List 4" w:semiHidden="1" w:unhideWhenUsed="1"/>
-    <w:lsdException w:name="List 5" w:semiHidden="1" w:unhideWhenUsed="1"/>
-    <w:lsdException w:name="List Bullet 2" w:semiHidden="1" w:unhideWhenUsed="1"/>
-    <w:lsdException w:name="List Bullet 3" w:semiHidden="1" w:unhideWhenUsed="1"/>
-    <w:lsdException w:name="List Bullet 4" w:semiHidden="1" w:unhideWhenUsed="1"/>
-    <w:lsdException w:name="List Bullet 5" w:semiHidden="1" w:unhideWhenUsed="1"/>
-    <w:lsdException w:name="List Number 2" w:semiHidden="1" w:unhideWhenUsed="1"/>
-    <w:lsdException w:name="List Number 3" w:semiHidden="1" w:unhideWhenUsed="1"/>
-    <w:lsdException w:name="List Number 4" w:semiHidden="1" w:unhideWhenUsed="1"/>
-    <w:lsdException w:name="List Number 5" w:semiHidden="1" w:unhideWhenUsed="1"/>
-    <w:lsdException w:name="Title" w:uiPriority="10" w:qFormat="1"/>
-    <w:lsdException w:name="Closing" w:semiHidden="1" w:unhideWhenUsed="1"/>
-    <w:lsdException w:name="Signature" w:semiHidden="1" w:unhideWhenUsed="1"/>
-    <w:lsdException w:name="Default Paragraph Font" w:semiHidden="1" w:uiPriority="1" w:unhideWhenUsed="1"/>
-    <w:lsdException w:name="Body Text" w:semiHidden="1" w:unhideWhenUsed="1"/>
-    <w:lsdException w:name="Body Text Indent" w:semiHidden="1" w:unhideWhenUsed="1"/>
-    <w:lsdException w:name="List Continue" w:semiHidden="1" w:unhideWhenUsed="1"/>
-    <w:lsdException w:name="List Continue 2" w:semiHidden="1" w:unhideWhenUsed="1"/>
-    <w:lsdException w:name="List Continue 3" w:semiHidden="1" w:unhideWhenUsed="1"/>
-    <w:lsdException w:name="List Continue 4" w:semiHidden="1" w:unhideWhenUsed="1"/>
-    <w:lsdException w:name="List Continue 5" w:semiHidden="1" w:unhideWhenUsed="1"/>
-    <w:lsdException w:name="Message Header" w:semiHidden="1" w:unhideWhenUsed="1"/>
-    <w:lsdException w:name="Subtitle" w:uiPriority="11" w:qFormat="1"/>
-    <w:lsdException w:name="Salutation" w:semiHidden="1" w:unhideWhenUsed="1"/>
-    <w:lsdException w:name="Date" w:semiHidden="1" w:unhideWhenUsed="1"/>
-    <w:lsdException w:name="Body Text First Indent" w:semiHidden="1" w:unhideWhenUsed="1"/>
-    <w:lsdException w:name="Body Text First Indent 2" w:semiHidden="1" w:unhideWhenUsed="1"/>
-    <w:lsdException w:name="Note Heading" w:semiHidden="1" w:unhideWhenUsed="1"/>
-    <w:lsdException w:name="Body Text 2" w:semiHidden="1" w:unhideWhenUsed="1"/>
-    <w:lsdException w:name="Body Text 3" w:semiHidden="1" w:unhideWhenUsed="1"/>
-    <w:lsdException w:name="Body Text Indent 2" w:semiHidden="1" w:unhideWhenUsed="1"/>
-    <w:lsdException w:name="Body Text Indent 3" w:semiHidden="1" w:unhideWhenUsed="1"/>
-    <w:lsdException w:name="Block Text" w:semiHidden="1" w:unhideWhenUsed="1"/>
-    <w:lsdException w:name="Hyperlink" w:semiHidden="1" w:unhideWhenUsed="1"/>
-    <w:lsdException w:name="FollowedHyperlink" w:semiHidden="1" w:unhideWhenUsed="1"/>
-    <w:lsdException w:name="Strong" w:uiPriority="22" w:qFormat="1"/>
-    <w:lsdException w:name="Emphasis" w:uiPriority="20" w:qFormat="1"/>
-    <w:lsdException w:name="Document Map" w:semiHidden="1" w:unhideWhenUsed="1"/>
-    <w:lsdException w:name="Plain Text" w:semiHidden="1" w:unhideWhenUsed="1"/>
-    <w:lsdException w:name="E-mail Signature" w:semiHidden="1" w:unhideWhenUsed="1"/>
-    <w:lsdException w:name="HTML Top of Form" w:semiHidden="1" w:unhideWhenUsed="1"/>
-    <w:lsdException w:name="HTML Bottom of Form" w:semiHidden="1" w:unhideWhenUsed="1"/>
-    <w:lsdException w:name="Normal (Web)" w:semiHidden="1" w:unhideWhenUsed="1"/>
-    <w:lsdException w:name="HTML Acronym" w:semiHidden="1" w:unhideWhenUsed="1"/>
-    <w:lsdException w:name="HTML Address" w:semiHidden="1" w:unhideWhenUsed="1"/>
-    <w:lsdException w:name="HTML Cite" w:semiHidden="1" w:unhideWhenUsed="1"/>
-    <w:lsdException w:name="HTML Code" w:semiHidden="1" w:unhideWhenUsed="1"/>
-    <w:lsdException w:name="HTML Definition" w:semiHidden="1" w:unhideWhenUsed="1"/>
-    <w:lsdException w:name="HTML Keyboard" w:semiHidden="1" w:unhideWhenUsed="1"/>
-    <w:lsdException w:name="HTML Preformatted" w:semiHidden="1" w:unhideWhenUsed="1"/>
-    <w:lsdException w:name="HTML Sample" w:semiHidden="1" w:unhideWhenUsed="1"/>
-    <w:lsdException w:name="HTML Typewriter" w:semiHidden="1" w:unhideWhenUsed="1"/>
-    <w:lsdException w:name="HTML Variable" w:semiHidden="1" w:unhideWhenUsed="1"/>
-    <w:lsdException w:name="Normal Table" w:semiHidden="1" w:unhideWhenUsed="1"/>
-    <w:lsdException w:name="annotation subject" w:semiHidden="1" w:unhideWhenUsed="1"/>
-    <w:lsdException w:name="No List" w:semiHidden="1" w:unhideWhenUsed="1"/>
-    <w:lsdException w:name="Outline List 1" w:semiHidden="1" w:unhideWhenUsed="1"/>
-    <w:lsdException w:name="Outline List 2" w:semiHidden="1" w:unhideWhenUsed="1"/>
-    <w:lsdException w:name="Outline List 3" w:semiHidden="1" w:unhideWhenUsed="1"/>
-    <w:lsdException w:name="Table Simple 1" w:semiHidden="1" w:unhideWhenUsed="1"/>
-    <w:lsdException w:name="Table Simple 2" w:semiHidden="1" w:unhideWhenUsed="1"/>
-    <w:lsdException w:name="Table Simple 3" w:semiHidden="1" w:unhideWhenUsed="1"/>
-    <w:lsdException w:name="Table Classic 1" w:semiHidden="1" w:unhideWhenUsed="1"/>
-    <w:lsdException w:name="Table Classic 2" w:semiHidden="1" w:unhideWhenUsed="1"/>
-    <w:lsdException w:name="Table Classic 3" w:semiHidden="1" w:unhideWhenUsed="1"/>
-    <w:lsdException w:name="Table Classic 4" w:semiHidden="1" w:unhideWhenUsed="1"/>
-    <w:lsdException w:name="Table Colorful 1" w:semiHidden="1" w:unhideWhenUsed="1"/>
-    <w:lsdException w:name="Table Colorful 2" w:semiHidden="1" w:unhideWhenUsed="1"/>
-    <w:lsdException w:name="Table Colorful 3" w:semiHidden="1" w:unhideWhenUsed="1"/>
-    <w:lsdException w:name="Table Columns 1" w:semiHidden="1" w:unhideWhenUsed="1"/>
-    <w:lsdException w:name="Table Columns 2" w:semiHidden="1" w:unhideWhenUsed="1"/>
-    <w:lsdException w:name="Table Columns 3" w:semiHidden="1" w:unhideWhenUsed="1"/>
-    <w:lsdException w:name="Table Columns 4" w:semiHidden="1" w:unhideWhenUsed="1"/>
-    <w:lsdException w:name="Table Columns 5" w:semiHidden="1" w:unhideWhenUsed="1"/>
-    <w:lsdException w:name="Table Grid 1" w:semiHidden="1" w:unhideWhenUsed="1"/>
-    <w:lsdException w:name="Table Grid 2" w:semiHidden="1" w:unhideWhenUsed="1"/>
-    <w:lsdException w:name="Table Grid 3" w:semiHidden="1" w:unhideWhenUsed="1"/>
-    <w:lsdException w:name="Table Grid 4" w:semiHidden="1" w:unhideWhenUsed="1"/>
-    <w:lsdException w:name="Table Grid 5" w:semiHidden="1" w:unhideWhenUsed="1"/>
-    <w:lsdException w:name="Table Grid 6" w:semiHidden="1" w:unhideWhenUsed="1"/>
-    <w:lsdException w:name="Table Grid 7" w:semiHidden="1" w:unhideWhenUsed="1"/>
-    <w:lsdException w:name="Table Grid 8" w:semiHidden="1" w:unhideWhenUsed="1"/>
-    <w:lsdException w:name="Table List 1" w:semiHidden="1" w:unhideWhenUsed="1"/>
-    <w:lsdException w:name="Table List 2" w:semiHidden="1" w:unhideWhenUsed="1"/>
-    <w:lsdException w:name="Table List 3" w:semiHidden="1" w:unhideWhenUsed="1"/>
-    <w:lsdException w:name="Table List 4" w:semiHidden="1" w:unhideWhenUsed="1"/>
-    <w:lsdException w:name="Table List 5" w:semiHidden="1" w:unhideWhenUsed="1"/>
-    <w:lsdException w:name="Table List 6" w:semiHidden="1" w:unhideWhenUsed="1"/>
-    <w:lsdException w:name="Table List 7" w:semiHidden="1" w:unhideWhenUsed="1"/>
-    <w:lsdException w:name="Table List 8" w:semiHidden="1" w:unhideWhenUsed="1"/>
-    <w:lsdException w:name="Table 3D effects 1" w:semiHidden="1" w:unhideWhenUsed="1"/>
-    <w:lsdException w:name="Table 3D effects 2" w:semiHidden="1" w:unhideWhenUsed="1"/>
-    <w:lsdException w:name="Table 3D effects 3" w:semiHidden="1" w:unhideWhenUsed="1"/>
-    <w:lsdException w:name="Table Contemporary" w:semiHidden="1" w:unhideWhenUsed="1"/>
-    <w:lsdException w:name="Table Elegant" w:semiHidden="1" w:unhideWhenUsed="1"/>
-    <w:lsdException w:name="Table Professional" w:semiHidden="1" w:unhideWhenUsed="1"/>
-    <w:lsdException w:name="Table Subtle 1" w:semiHidden="1" w:unhideWhenUsed="1"/>
-    <w:lsdException w:name="Table Subtle 2" w:semiHidden="1" w:unhideWhenUsed="1"/>
-    <w:lsdException w:name="Table Web 1" w:semiHidden="1" w:unhideWhenUsed="1"/>
-    <w:lsdException w:name="Table Web 2" w:semiHidden="1" w:unhideWhenUsed="1"/>
-    <w:lsdException w:name="Table Web 3" w:semiHidden="1" w:unhideWhenUsed="1"/>
-    <w:lsdException w:name="Balloon Text" w:semiHidden="1" w:unhideWhenUsed="1"/>
-    <w:lsdException w:name="Table Grid" w:semiHidden="1" w:uiPriority="59" w:unhideWhenUsed="1"/>
-    <w:lsdException w:name="Table Theme" w:semiHidden="1" w:unhideWhenUsed="1"/>
-    <w:lsdException w:name="Placeholder Text" w:semiHidden="1"/>
-    <w:lsdException w:name="No Spacing" w:uiPriority="1" w:qFormat="1"/>
-    <w:lsdException w:name="Light Shading" w:uiPriority="60"/>
-    <w:lsdException w:name="Light List" w:uiPriority="61"/>
-    <w:lsdException w:name="Light Grid" w:uiPriority="62"/>
-    <w:lsdException w:name="Medium Shading 1" w:uiPriority="63"/>
-    <w:lsdException w:name="Medium Shading 2" w:uiPriority="64"/>
-    <w:lsdException w:name="Medium List 1" w:uiPriority="65"/>
-    <w:lsdException w:name="Medium List 2" w:uiPriority="66"/>
-    <w:lsdException w:name="Medium Grid 1" w:uiPriority="67"/>
-    <w:lsdException w:name="Medium Grid 2" w:uiPriority="68"/>
-    <w:lsdException w:name="Medium Grid 3" w:uiPriority="69"/>
-    <w:lsdException w:name="Dark List" w:uiPriority="70"/>
-    <w:lsdException w:name="Colorful Shading" w:uiPriority="71"/>
-    <w:lsdException w:name="Colorful List" w:uiPriority="72"/>
-    <w:lsdException w:name="Colorful Grid" w:uiPriority="73"/>
-    <w:lsdException w:name="Light Shading Accent 1" w:uiPriority="60"/>
-    <w:lsdException w:name="Light List Accent 1" w:uiPriority="61"/>
-    <w:lsdException w:name="Light Grid Accent 1" w:uiPriority="62"/>
-    <w:lsdException w:name="Medium Shading 1 Accent 1" w:uiPriority="63"/>
-    <w:lsdException w:name="Medium Shading 2 Accent 1" w:uiPriority="64"/>
-    <w:lsdException w:name="Medium List 1 Accent 1" w:uiPriority="65"/>
-    <w:lsdException w:name="Revision" w:semiHidden="1"/>
-    <w:lsdException w:name="List Paragraph" w:uiPriority="34" w:qFormat="1"/>
-    <w:lsdException w:name="Quote" w:uiPriority="29" w:qFormat="1"/>
-    <w:lsdException w:name="Intense Quote" w:uiPriority="30" w:qFormat="1"/>
-    <w:lsdException w:name="Medium List 2 Accent 1" w:uiPriority="66"/>
-    <w:lsdException w:name="Medium Grid 1 Accent 1" w:uiPriority="67"/>
-    <w:lsdException w:name="Medium Grid 2 Accent 1" w:uiPriority="68"/>
-    <w:lsdException w:name="Medium Grid 3 Accent 1" w:uiPriority="69"/>
-    <w:lsdException w:name="Dark List Accent 1" w:uiPriority="70"/>
-    <w:lsdException w:name="Colorful Shading Accent 1" w:uiPriority="71"/>
-    <w:lsdException w:name="Colorful List Accent 1" w:uiPriority="72"/>
-    <w:lsdException w:name="Colorful Grid Accent 1" w:uiPriority="73"/>
-    <w:lsdException w:name="Light Shading Accent 2" w:uiPriority="60"/>
-    <w:lsdException w:name="Light List Accent 2" w:uiPriority="61"/>
-    <w:lsdException w:name="Light Grid Accent 2" w:uiPriority="62"/>
-    <w:lsdException w:name="Medium Shading 1 Accent 2" w:uiPriority="63"/>
-    <w:lsdException w:name="Medium Shading 2 Accent 2" w:uiPriority="64"/>
-    <w:lsdException w:name="Medium List 1 Accent 2" w:uiPriority="65"/>
-    <w:lsdException w:name="Medium List 2 Accent 2" w:uiPriority="66"/>
-    <w:lsdException w:name="Medium Grid 1 Accent 2" w:uiPriority="67"/>
-    <w:lsdException w:name="Medium Grid 2 Accent 2" w:uiPriority="68"/>
-    <w:lsdException w:name="Medium Grid 3 Accent 2" w:uiPriority="69"/>
-    <w:lsdException w:name="Dark List Accent 2" w:uiPriority="70"/>
-    <w:lsdException w:name="Colorful Shading Accent 2" w:uiPriority="71"/>
-    <w:lsdException w:name="Colorful List Accent 2" w:uiPriority="72"/>
-    <w:lsdException w:name="Colorful Grid Accent 2" w:uiPriority="73"/>
-    <w:lsdException w:name="Light Shading Accent 3" w:uiPriority="60"/>
-    <w:lsdException w:name="Light List Accent 3" w:uiPriority="61"/>
-    <w:lsdException w:name="Light Grid Accent 3" w:uiPriority="62"/>
-    <w:lsdException w:name="Medium Shading 1 Accent 3" w:uiPriority="63"/>
-    <w:lsdException w:name="Medium Shading 2 Accent 3" w:uiPriority="64"/>
-    <w:lsdException w:name="Medium List 1 Accent 3" w:uiPriority="65"/>
-    <w:lsdException w:name="Medium List 2 Accent 3" w:uiPriority="66"/>
-    <w:lsdException w:name="Medium Grid 1 Accent 3" w:uiPriority="67"/>
-    <w:lsdException w:name="Medium Grid 2 Accent 3" w:uiPriority="68"/>
-    <w:lsdException w:name="Medium Grid 3 Accent 3" w:uiPriority="69"/>
-    <w:lsdException w:name="Dark List Accent 3" w:uiPriority="70"/>
-    <w:lsdException w:name="Colorful Shading Accent 3" w:uiPriority="71"/>
-    <w:lsdException w:name="Colorful List Accent 3" w:uiPriority="72"/>
-    <w:lsdException w:name="Colorful Grid Accent 3" w:uiPriority="73"/>
-    <w:lsdException w:name="Light Shading Accent 4" w:uiPriority="60"/>
-    <w:lsdException w:name="Light List Accent 4" w:uiPriority="61"/>
-    <w:lsdException w:name="Light Grid Accent 4" w:uiPriority="62"/>
-    <w:lsdException w:name="Medium Shading 1 Accent 4" w:uiPriority="63"/>
-    <w:lsdException w:name="Medium Shading 2 Accent 4" w:uiPriority="64"/>
-    <w:lsdException w:name="Medium List 1 Accent 4" w:uiPriority="65"/>
-    <w:lsdException w:name="Medium List 2 Accent 4" w:uiPriority="66"/>
-    <w:lsdException w:name="Medium Grid 1 Accent 4" w:uiPriority="67"/>
-    <w:lsdException w:name="Medium Grid 2 Accent 4" w:uiPriority="68"/>
-    <w:lsdException w:name="Medium Grid 3 Accent 4" w:uiPriority="69"/>
-    <w:lsdException w:name="Dark List Accent 4" w:uiPriority="70"/>
-    <w:lsdException w:name="Colorful Shading Accent 4" w:uiPriority="71"/>
-    <w:lsdException w:name="Colorful List Accent 4" w:uiPriority="72"/>
-    <w:lsdException w:name="Colorful Grid Accent 4" w:uiPriority="73"/>
-    <w:lsdException w:name="Light Shading Accent 5" w:uiPriority="60"/>
-    <w:lsdException w:name="Light List Accent 5" w:uiPriority="61"/>
-    <w:lsdException w:name="Light Grid Accent 5" w:uiPriority="62"/>
-    <w:lsdException w:name="Medium Shading 1 Accent 5" w:uiPriority="63"/>
-    <w:lsdException w:name="Medium Shading 2 Accent 5" w:uiPriority="64"/>
-    <w:lsdException w:name="Medium List 1 Accent 5" w:uiPriority="65"/>
-    <w:lsdException w:name="Medium List 2 Accent 5" w:uiPriority="66"/>
-    <w:lsdException w:name="Medium Grid 1 Accent 5" w:uiPriority="67"/>
-    <w:lsdException w:name="Medium Grid 2 Accent 5" w:uiPriority="68"/>
-    <w:lsdException w:name="Medium Grid 3 Accent 5" w:uiPriority="69"/>
-    <w:lsdException w:name="Dark List Accent 5" w:uiPriority="70"/>
-    <w:lsdException w:name="Colorful Shading Accent 5" w:uiPriority="71"/>
-    <w:lsdException w:name="Colorful List Accent 5" w:uiPriority="72"/>
-    <w:lsdException w:name="Colorful Grid Accent 5" w:uiPriority="73"/>
-    <w:lsdException w:name="Light Shading Accent 6" w:uiPriority="60"/>
-    <w:lsdException w:name="Light List Accent 6" w:uiPriority="61"/>
-    <w:lsdException w:name="Light Grid Accent 6" w:uiPriority="62"/>
-    <w:lsdException w:name="Medium Shading 1 Accent 6" w:uiPriority="63"/>
-    <w:lsdException w:name="Medium Shading 2 Accent 6" w:uiPriority="64"/>
-    <w:lsdException w:name="Medium List 1 Accent 6" w:uiPriority="65"/>
-    <w:lsdException w:name="Medium List 2 Accent 6" w:uiPriority="66"/>
-    <w:lsdException w:name="Medium Grid 1 Accent 6" w:uiPriority="67"/>
-    <w:lsdException w:name="Medium Grid 2 Accent 6" w:uiPriority="68"/>
-    <w:lsdException w:name="Medium Grid 3 Accent 6" w:uiPriority="69"/>
-    <w:lsdException w:name="Dark List Accent 6" w:uiPriority="70"/>
-    <w:lsdException w:name="Colorful Shading Accent 6" w:uiPriority="71"/>
-    <w:lsdException w:name="Colorful List Accent 6" w:uiPriority="72"/>
-    <w:lsdException w:name="Colorful Grid Accent 6" w:uiPriority="73"/>
-    <w:lsdException w:name="Subtle Emphasis" w:uiPriority="19" w:qFormat="1"/>
-    <w:lsdException w:name="Intense Emphasis" w:uiPriority="21" w:qFormat="1"/>
-    <w:lsdException w:name="Subtle Reference" w:uiPriority="31" w:qFormat="1"/>
-    <w:lsdException w:name="Intense Reference" w:uiPriority="32" w:qFormat="1"/>
-    <w:lsdException w:name="Book Title" w:uiPriority="33" w:qFormat="1"/>
-    <w:lsdException w:name="Bibliography" w:semiHidden="1" w:uiPriority="37" w:unhideWhenUsed="1"/>
-    <w:lsdException w:name="TOC Heading" w:semiHidden="1" w:uiPriority="39" w:unhideWhenUsed="1" w:qFormat="1"/>
-    <w:lsdException w:name="Plain Table 1" w:uiPriority="41"/>
-    <w:lsdException w:name="Plain Table 2" w:uiPriority="42"/>
-    <w:lsdException w:name="Plain Table 3" w:uiPriority="43"/>
-    <w:lsdException w:name="Plain Table 4" w:uiPriority="44"/>
-    <w:lsdException w:name="Plain Table 5" w:uiPriority="45"/>
-    <w:lsdException w:name="Grid Table Light" w:uiPriority="40"/>
-    <w:lsdException w:name="Grid Table 1 Light" w:uiPriority="46"/>
-    <w:lsdException w:name="Grid Table 2" w:uiPriority="47"/>
-    <w:lsdException w:name="Grid Table 3" w:uiPriority="48"/>
-    <w:lsdException w:name="Grid Table 4" w:uiPriority="49"/>
-    <w:lsdException w:name="Grid Table 5 Dark" w:uiPriority="50"/>
-    <w:lsdException w:name="Grid Table 6 Colorful" w:uiPriority="51"/>
-    <w:lsdException w:name="Grid Table 7 Colorful" w:uiPriority="52"/>
-    <w:lsdException w:name="Grid Table 1 Light Accent 1" w:uiPriority="46"/>
-    <w:lsdException w:name="Grid Table 2 Accent 1" w:uiPriority="47"/>
-    <w:lsdException w:name="Grid Table 3 Accent 1" w:uiPriority="48"/>
-    <w:lsdException w:name="Grid Table 4 Accent 1" w:uiPriority="49"/>
-    <w:lsdException w:name="Grid Table 5 Dark Accent 1" w:uiPriority="50"/>
-    <w:lsdException w:name="Grid Table 6 Colorful Accent 1" w:uiPriority="51"/>
-    <w:lsdException w:name="Grid Table 7 Colorful Accent 1" w:uiPriority="52"/>
-    <w:lsdException w:name="Grid Table 1 Light Accent 2" w:uiPriority="46"/>
-    <w:lsdException w:name="Grid Table 2 Accent 2" w:uiPriority="47"/>
-    <w:lsdException w:name="Grid Table 3 Accent 2" w:uiPriority="48"/>
-    <w:lsdException w:name="Grid Table 4 Accent 2" w:uiPriority="49"/>
-    <w:lsdException w:name="Grid Table 5 Dark Accent 2" w:uiPriority="50"/>
-    <w:lsdException w:name="Grid Table 6 Colorful Accent 2" w:uiPriority="51"/>
-    <w:lsdException w:name="Grid Table 7 Colorful Accent 2" w:uiPriority="52"/>
-    <w:lsdException w:name="Grid Table 1 Light Accent 3" w:uiPriority="46"/>
-    <w:lsdException w:name="Grid Table 2 Accent 3" w:uiPriority="47"/>
-    <w:lsdException w:name="Grid Table 3 Accent 3" w:uiPriority="48"/>
-    <w:lsdException w:name="Grid Table 4 Accent 3" w:uiPriority="49"/>
-    <w:lsdException w:name="Grid Table 5 Dark Accent 3" w:uiPriority="50"/>
-    <w:lsdException w:name="Grid Table 6 Colorful Accent 3" w:uiPriority="51"/>
-    <w:lsdException w:name="Grid Table 7 Colorful Accent 3" w:uiPriority="52"/>
-    <w:lsdException w:name="Grid Table 1 Light Accent 4" w:uiPriority="46"/>
-    <w:lsdException w:name="Grid Table 2 Accent 4" w:uiPriority="47"/>
-    <w:lsdException w:name="Grid Table 3 Accent 4" w:uiPriority="48"/>
-    <w:lsdException w:name="Grid Table 4 Accent 4" w:uiPriority="49"/>
-    <w:lsdException w:name="Grid Table 5 Dark Accent 4" w:uiPriority="50"/>
-    <w:lsdException w:name="Grid Table 6 Colorful Accent 4" w:uiPriority="51"/>
-    <w:lsdException w:name="Grid Table 7 Colorful Accent 4" w:uiPriority="52"/>
-    <w:lsdException w:name="Grid Table 1 Light Accent 5" w:uiPriority="46"/>
-    <w:lsdException w:name="Grid Table 2 Accent 5" w:uiPriority="47"/>
-    <w:lsdException w:name="Grid Table 3 Accent 5" w:uiPriority="48"/>
-    <w:lsdException w:name="Grid Table 4 Accent 5" w:uiPriority="49"/>
-    <w:lsdException w:name="Grid Table 5 Dark Accent 5" w:uiPriority="50"/>
-    <w:lsdException w:name="Grid Table 6 Colorful Accent 5" w:uiPriority="51"/>
-    <w:lsdException w:name="Grid Table 7 Colorful Accent 5" w:uiPriority="52"/>
-    <w:lsdException w:name="Grid Table 1 Light Accent 6" w:uiPriority="46"/>
-    <w:lsdException w:name="Grid Table 2 Accent 6" w:uiPriority="47"/>
-    <w:lsdException w:name="Grid Table 3 Accent 6" w:uiPriority="48"/>
-    <w:lsdException w:name="Grid Table 4 Accent 6" w:uiPriority="49"/>
-    <w:lsdException w:name="Grid Table 5 Dark Accent 6" w:uiPriority="50"/>
-    <w:lsdException w:name="Grid Table 6 Colorful Accent 6" w:uiPriority="51"/>
-    <w:lsdException w:name="Grid Table 7 Colorful Accent 6" w:uiPriority="52"/>
-    <w:lsdException w:name="List Table 1 Light" w:uiPriority="46"/>
-    <w:lsdException w:name="List Table 2" w:uiPriority="47"/>
-    <w:lsdException w:name="List Table 3" w:uiPriority="48"/>
-    <w:lsdException w:name="List Table 4" w:uiPriority="49"/>
-    <w:lsdException w:name="List Table 5 Dark" w:uiPriority="50"/>
-    <w:lsdException w:name="List Table 6 Colorful" w:uiPriority="51"/>
-    <w:lsdException w:name="List Table 7 Colorful" w:uiPriority="52"/>
-    <w:lsdException w:name="List Table 1 Light Accent 1" w:uiPriority="46"/>
-    <w:lsdException w:name="List Table 2 Accent 1" w:uiPriority="47"/>
-    <w:lsdException w:name="List Table 3 Accent 1" w:uiPriority="48"/>
-    <w:lsdException w:name="List Table 4 Accent 1" w:uiPriority="49"/>
-    <w:lsdException w:name="List Table 5 Dark Accent 1" w:uiPriority="50"/>
-    <w:lsdException w:name="List Table 6 Colorful Accent 1" w:uiPriority="51"/>
-    <w:lsdException w:name="List Table 7 Colorful Accent 1" w:uiPriority="52"/>
-    <w:lsdException w:name="List Table 1 Light Accent 2" w:uiPriority="46"/>
-    <w:lsdException w:name="List Table 2 Accent 2" w:uiPriority="47"/>
-    <w:lsdException w:name="List Table 3 Accent 2" w:uiPriority="48"/>
-    <w:lsdException w:name="List Table 4 Accent 2" w:uiPriority="49"/>
-    <w:lsdException w:name="List Table 5 Dark Accent 2" w:uiPriority="50"/>
-    <w:lsdException w:name="List Table 6 Colorful Accent 2" w:uiPriority="51"/>
-    <w:lsdException w:name="List Table 7 Colorful Accent 2" w:uiPriority="52"/>
-    <w:lsdException w:name="List Table 1 Light Accent 3" w:uiPriority="46"/>
-    <w:lsdException w:name="List Table 2 Accent 3" w:uiPriority="47"/>
-    <w:lsdException w:name="List Table 3 Accent 3" w:uiPriority="48"/>
-    <w:lsdException w:name="List Table 4 Accent 3" w:uiPriority="49"/>
-    <w:lsdException w:name="List Table 5 Dark Accent 3" w:uiPriority="50"/>
-    <w:lsdException w:name="List Table 6 Colorful Accent 3" w:uiPriority="51"/>
-    <w:lsdException w:name="List Table 7 Colorful Accent 3" w:uiPriority="52"/>
-    <w:lsdException w:name="List Table 1 Light Accent 4" w:uiPriority="46"/>
-    <w:lsdException w:name="List Table 2 Accent 4" w:uiPriority="47"/>
-    <w:lsdException w:name="List Table 3 Accent 4" w:uiPriority="48"/>
-    <w:lsdException w:name="List Table 4 Accent 4" w:uiPriority="49"/>
-    <w:lsdException w:name="List Table 5 Dark Accent 4" w:uiPriority="50"/>
-    <w:lsdException w:name="List Table 6 Colorful Accent 4" w:uiPriority="51"/>
-    <w:lsdException w:name="List Table 7 Colorful Accent 4" w:uiPriority="52"/>
-    <w:lsdException w:name="List Table 1 Light Accent 5" w:uiPriority="46"/>
-    <w:lsdException w:name="List Table 2 Accent 5" w:uiPriority="47"/>
-    <w:lsdException w:name="List Table 3 Accent 5" w:uiPriority="48"/>
-    <w:lsdException w:name="List Table 4 Accent 5" w:uiPriority="49"/>
-    <w:lsdException w:name="List Table 5 Dark Accent 5" w:uiPriority="50"/>
-    <w:lsdException w:name="List Table 6 Colorful Accent 5" w:uiPriority="51"/>
-    <w:lsdException w:name="List Table 7 Colorful Accent 5" w:uiPriority="52"/>
-    <w:lsdException w:name="List Table 1 Light Accent 6" w:uiPriority="46"/>
-    <w:lsdException w:name="List Table 2 Accent 6" w:uiPriority="47"/>
-    <w:lsdException w:name="List Table 3 Accent 6" w:uiPriority="48"/>
-    <w:lsdException w:name="List Table 4 Accent 6" w:uiPriority="49"/>
-    <w:lsdException w:name="List Table 5 Dark Accent 6" w:uiPriority="50"/>
-    <w:lsdException w:name="List Table 6 Colorful Accent 6" w:uiPriority="51"/>
-    <w:lsdException w:name="List Table 7 Colorful Accent 6" w:uiPriority="52"/>
-    <w:lsdException w:name="Mention" w:semiHidden="1" w:unhideWhenUsed="1"/>
-    <w:lsdException w:name="Smart Hyperlink" w:semiHidden="1" w:unhideWhenUsed="1"/>
+  <w:latentStyles w:defLockedState="0" w:defUIPriority="99" w:defSemiHidden="1" w:defUnhideWhenUsed="1" w:defQFormat="0" w:count="267">
+    <w:lsdException w:name="Normal" w:semiHidden="0" w:uiPriority="0" w:unhideWhenUsed="0" w:qFormat="1"/>
+    <w:lsdException w:name="heading 1" w:semiHidden="0" w:uiPriority="9" w:unhideWhenUsed="0" w:qFormat="1"/>
+    <w:lsdException w:name="heading 2" w:uiPriority="9" w:qFormat="1"/>
+    <w:lsdException w:name="heading 3" w:uiPriority="9" w:qFormat="1"/>
+    <w:lsdException w:name="heading 4" w:uiPriority="9" w:qFormat="1"/>
+    <w:lsdException w:name="heading 5" w:uiPriority="9" w:qFormat="1"/>
+    <w:lsdException w:name="heading 6" w:uiPriority="9" w:qFormat="1"/>
+    <w:lsdException w:name="heading 7" w:uiPriority="9" w:qFormat="1"/>
+    <w:lsdException w:name="heading 8" w:uiPriority="9" w:qFormat="1"/>
+    <w:lsdException w:name="heading 9" w:uiPriority="9" w:qFormat="1"/>
+    <w:lsdException w:name="toc 1" w:uiPriority="39"/>
+    <w:lsdException w:name="toc 2" w:uiPriority="39"/>
+    <w:lsdException w:name="toc 3" w:uiPriority="39"/>
+    <w:lsdException w:name="toc 4" w:uiPriority="39"/>
+    <w:lsdException w:name="toc 5" w:uiPriority="39"/>
+    <w:lsdException w:name="toc 6" w:uiPriority="39"/>
+    <w:lsdException w:name="toc 7" w:uiPriority="39"/>
+    <w:lsdException w:name="toc 8" w:uiPriority="39"/>
+    <w:lsdException w:name="toc 9" w:uiPriority="39"/>
+    <w:lsdException w:name="caption" w:uiPriority="35" w:qFormat="1"/>
+    <w:lsdException w:name="Title" w:semiHidden="0" w:uiPriority="10" w:unhideWhenUsed="0" w:qFormat="1"/>
+    <w:lsdException w:name="Default Paragraph Font" w:uiPriority="1"/>
+    <w:lsdException w:name="Subtitle" w:semiHidden="0" w:uiPriority="11" w:unhideWhenUsed="0" w:qFormat="1"/>
+    <w:lsdException w:name="Strong" w:semiHidden="0" w:uiPriority="22" w:unhideWhenUsed="0" w:qFormat="1"/>
+    <w:lsdException w:name="Emphasis" w:semiHidden="0" w:uiPriority="20" w:unhideWhenUsed="0" w:qFormat="1"/>
+    <w:lsdException w:name="Table Grid" w:semiHidden="0" w:uiPriority="59" w:unhideWhenUsed="0"/>
+    <w:lsdException w:name="Placeholder Text" w:unhideWhenUsed="0"/>
+    <w:lsdException w:name="No Spacing" w:semiHidden="0" w:uiPriority="1" w:unhideWhenUsed="0" w:qFormat="1"/>
+    <w:lsdException w:name="Light Shading" w:semiHidden="0" w:uiPriority="60" w:unhideWhenUsed="0"/>
+    <w:lsdException w:name="Light List" w:semiHidden="0" w:uiPriority="61" w:unhideWhenUsed="0"/>
+    <w:lsdException w:name="Light Grid" w:semiHidden="0" w:uiPriority="62" w:unhideWhenUsed="0"/>
+    <w:lsdException w:name="Medium Shading 1" w:semiHidden="0" w:uiPriority="63" w:unhideWhenUsed="0"/>
+    <w:lsdException w:name="Medium Shading 2" w:semiHidden="0" w:uiPriority="64" w:unhideWhenUsed="0"/>
+    <w:lsdException w:name="Medium List 1" w:semiHidden="0" w:uiPriority="65" w:unhideWhenUsed="0"/>
+    <w:lsdException w:name="Medium List 2" w:semiHidden="0" w:uiPriority="66" w:unhideWhenUsed="0"/>
+    <w:lsdException w:name="Medium Grid 1" w:semiHidden="0" w:uiPriority="67" w:unhideWhenUsed="0"/>
+    <w:lsdException w:name="Medium Grid 2" w:semiHidden="0" w:uiPriority="68" w:unhideWhenUsed="0"/>
+    <w:lsdException w:name="Medium Grid 3" w:semiHidden="0" w:uiPriority="69" w:unhideWhenUsed="0"/>
+    <w:lsdException w:name="Dark List" w:semiHidden="0" w:uiPriority="70" w:unhideWhenUsed="0"/>
+    <w:lsdException w:name="Colorful Shading" w:semiHidden="0" w:uiPriority="71" w:unhideWhenUsed="0"/>
+    <w:lsdException w:name="Colorful List" w:semiHidden="0" w:uiPriority="72" w:unhideWhenUsed="0"/>
+    <w:lsdException w:name="Colorful Grid" w:semiHidden="0" w:uiPriority="73" w:unhideWhenUsed="0"/>
+    <w:lsdException w:name="Light Shading Accent 1" w:semiHidden="0" w:uiPriority="60" w:unhideWhenUsed="0"/>
+    <w:lsdException w:name="Light List Accent 1" w:semiHidden="0" w:uiPriority="61" w:unhideWhenUsed="0"/>
+    <w:lsdException w:name="Light Grid Accent 1" w:semiHidden="0" w:uiPriority="62" w:unhideWhenUsed="0"/>
+    <w:lsdException w:name="Medium Shading 1 Accent 1" w:semiHidden="0" w:uiPriority="63" w:unhideWhenUsed="0"/>
+    <w:lsdException w:name="Medium Shading 2 Accent 1" w:semiHidden="0" w:uiPriority="64" w:unhideWhenUsed="0"/>
+    <w:lsdException w:name="Medium List 1 Accent 1" w:semiHidden="0" w:uiPriority="65" w:unhideWhenUsed="0"/>
+    <w:lsdException w:name="Revision" w:unhideWhenUsed="0"/>
+    <w:lsdException w:name="List Paragraph" w:semiHidden="0" w:uiPriority="34" w:unhideWhenUsed="0" w:qFormat="1"/>
+    <w:lsdException w:name="Quote" w:semiHidden="0" w:uiPriority="29" w:unhideWhenUsed="0" w:qFormat="1"/>
+    <w:lsdException w:name="Intense Quote" w:semiHidden="0" w:uiPriority="30" w:unhideWhenUsed="0" w:qFormat="1"/>
+    <w:lsdException w:name="Medium List 2 Accent 1" w:semiHidden="0" w:uiPriority="66" w:unhideWhenUsed="0"/>
+    <w:lsdException w:name="Medium Grid 1 Accent 1" w:semiHidden="0" w:uiPriority="67" w:unhideWhenUsed="0"/>
+    <w:lsdException w:name="Medium Grid 2 Accent 1" w:semiHidden="0" w:uiPriority="68" w:unhideWhenUsed="0"/>
+    <w:lsdException w:name="Medium Grid 3 Accent 1" w:semiHidden="0" w:uiPriority="69" w:unhideWhenUsed="0"/>
+    <w:lsdException w:name="Dark List Accent 1" w:semiHidden="0" w:uiPriority="70" w:unhideWhenUsed="0"/>
+    <w:lsdException w:name="Colorful Shading Accent 1" w:semiHidden="0" w:uiPriority="71" w:unhideWhenUsed="0"/>
+    <w:lsdException w:name="Colorful List Accent 1" w:semiHidden="0" w:uiPriority="72" w:unhideWhenUsed="0"/>
+    <w:lsdException w:name="Colorful Grid Accent 1" w:semiHidden="0" w:uiPriority="73" w:unhideWhenUsed="0"/>
+    <w:lsdException w:name="Light Shading Accent 2" w:semiHidden="0" w:uiPriority="60" w:unhideWhenUsed="0"/>
+    <w:lsdException w:name="Light List Accent 2" w:semiHidden="0" w:uiPriority="61" w:unhideWhenUsed="0"/>
+    <w:lsdException w:name="Light Grid Accent 2" w:semiHidden="0" w:uiPriority="62" w:unhideWhenUsed="0"/>
+    <w:lsdException w:name="Medium Shading 1 Accent 2" w:semiHidden="0" w:uiPriority="63" w:unhideWhenUsed="0"/>
+    <w:lsdException w:name="Medium Shading 2 Accent 2" w:semiHidden="0" w:uiPriority="64" w:unhideWhenUsed="0"/>
+    <w:lsdException w:name="Medium List 1 Accent 2" w:semiHidden="0" w:uiPriority="65" w:unhideWhenUsed="0"/>
+    <w:lsdException w:name="Medium List 2 Accent 2" w:semiHidden="0" w:uiPriority="66" w:unhideWhenUsed="0"/>
+    <w:lsdException w:name="Medium Grid 1 Accent 2" w:semiHidden="0" w:uiPriority="67" w:unhideWhenUsed="0"/>
+    <w:lsdException w:name="Medium Grid 2 Accent 2" w:semiHidden="0" w:uiPriority="68" w:unhideWhenUsed="0"/>
+    <w:lsdException w:name="Medium Grid 3 Accent 2" w:semiHidden="0" w:uiPriority="69" w:unhideWhenUsed="0"/>
+    <w:lsdException w:name="Dark List Accent 2" w:semiHidden="0" w:uiPriority="70" w:unhideWhenUsed="0"/>
+    <w:lsdException w:name="Colorful Shading Accent 2" w:semiHidden="0" w:uiPriority="71" w:unhideWhenUsed="0"/>
+    <w:lsdException w:name="Colorful List Accent 2" w:semiHidden="0" w:uiPriority="72" w:unhideWhenUsed="0"/>
+    <w:lsdException w:name="Colorful Grid Accent 2" w:semiHidden="0" w:uiPriority="73" w:unhideWhenUsed="0"/>
+    <w:lsdException w:name="Light Shading Accent 3" w:semiHidden="0" w:uiPriority="60" w:unhideWhenUsed="0"/>
+    <w:lsdException w:name="Light List Accent 3" w:semiHidden="0" w:uiPriority="61" w:unhideWhenUsed="0"/>
+    <w:lsdException w:name="Light Grid Accent 3" w:semiHidden="0" w:uiPriority="62" w:unhideWhenUsed="0"/>
+    <w:lsdException w:name="Medium Shading 1 Accent 3" w:semiHidden="0" w:uiPriority="63" w:unhideWhenUsed="0"/>
+    <w:lsdException w:name="Medium Shading 2 Accent 3" w:semiHidden="0" w:uiPriority="64" w:unhideWhenUsed="0"/>
+    <w:lsdException w:name="Medium List 1 Accent 3" w:semiHidden="0" w:uiPriority="65" w:unhideWhenUsed="0"/>
+    <w:lsdException w:name="Medium List 2 Accent 3" w:semiHidden="0" w:uiPriority="66" w:unhideWhenUsed="0"/>
+    <w:lsdException w:name="Medium Grid 1 Accent 3" w:semiHidden="0" w:uiPriority="67" w:unhideWhenUsed="0"/>
+    <w:lsdException w:name="Medium Grid 2 Accent 3" w:semiHidden="0" w:uiPriority="68" w:unhideWhenUsed="0"/>
+    <w:lsdException w:name="Medium Grid 3 Accent 3" w:semiHidden="0" w:uiPriority="69" w:unhideWhenUsed="0"/>
+    <w:lsdException w:name="Dark List Accent 3" w:semiHidden="0" w:uiPriority="70" w:unhideWhenUsed="0"/>
+    <w:lsdException w:name="Colorful Shading Accent 3" w:semiHidden="0" w:uiPriority="71" w:unhideWhenUsed="0"/>
+    <w:lsdException w:name="Colorful List Accent 3" w:semiHidden="0" w:uiPriority="72" w:unhideWhenUsed="0"/>
+    <w:lsdException w:name="Colorful Grid Accent 3" w:semiHidden="0" w:uiPriority="73" w:unhideWhenUsed="0"/>
+    <w:lsdException w:name="Light Shading Accent 4" w:semiHidden="0" w:uiPriority="60" w:unhideWhenUsed="0"/>
+    <w:lsdException w:name="Light List Accent 4" w:semiHidden="0" w:uiPriority="61" w:unhideWhenUsed="0"/>
+    <w:lsdException w:name="Light Grid Accent 4" w:semiHidden="0" w:uiPriority="62" w:unhideWhenUsed="0"/>
+    <w:lsdException w:name="Medium Shading 1 Accent 4" w:semiHidden="0" w:uiPriority="63" w:unhideWhenUsed="0"/>
+    <w:lsdException w:name="Medium Shading 2 Accent 4" w:semiHidden="0" w:uiPriority="64" w:unhideWhenUsed="0"/>
+    <w:lsdException w:name="Medium List 1 Accent 4" w:semiHidden="0" w:uiPriority="65" w:unhideWhenUsed="0"/>
+    <w:lsdException w:name="Medium List 2 Accent 4" w:semiHidden="0" w:uiPriority="66" w:unhideWhenUsed="0"/>
+    <w:lsdException w:name="Medium Grid 1 Accent 4" w:semiHidden="0" w:uiPriority="67" w:unhideWhenUsed="0"/>
+    <w:lsdException w:name="Medium Grid 2 Accent 4" w:semiHidden="0" w:uiPriority="68" w:unhideWhenUsed="0"/>
+    <w:lsdException w:name="Medium Grid 3 Accent 4" w:semiHidden="0" w:uiPriority="69" w:unhideWhenUsed="0"/>
+    <w:lsdException w:name="Dark List Accent 4" w:semiHidden="0" w:uiPriority="70" w:unhideWhenUsed="0"/>
+    <w:lsdException w:name="Colorful Shading Accent 4" w:semiHidden="0" w:uiPriority="71" w:unhideWhenUsed="0"/>
+    <w:lsdException w:name="Colorful List Accent 4" w:semiHidden="0" w:uiPriority="72" w:unhideWhenUsed="0"/>
+    <w:lsdException w:name="Colorful Grid Accent 4" w:semiHidden="0" w:uiPriority="73" w:unhideWhenUsed="0"/>
+    <w:lsdException w:name="Light Shading Accent 5" w:semiHidden="0" w:uiPriority="60" w:unhideWhenUsed="0"/>
+    <w:lsdException w:name="Light List Accent 5" w:semiHidden="0" w:uiPriority="61" w:unhideWhenUsed="0"/>
+    <w:lsdException w:name="Light Grid Accent 5" w:semiHidden="0" w:uiPriority="62" w:unhideWhenUsed="0"/>
+    <w:lsdException w:name="Medium Shading 1 Accent 5" w:semiHidden="0" w:uiPriority="63" w:unhideWhenUsed="0"/>
+    <w:lsdException w:name="Medium Shading 2 Accent 5" w:semiHidden="0" w:uiPriority="64" w:unhideWhenUsed="0"/>
+    <w:lsdException w:name="Medium List 1 Accent 5" w:semiHidden="0" w:uiPriority="65" w:unhideWhenUsed="0"/>
+    <w:lsdException w:name="Medium List 2 Accent 5" w:semiHidden="0" w:uiPriority="66" w:unhideWhenUsed="0"/>
+    <w:lsdException w:name="Medium Grid 1 Accent 5" w:semiHidden="0" w:uiPriority="67" w:unhideWhenUsed="0"/>
+    <w:lsdException w:name="Medium Grid 2 Accent 5" w:semiHidden="0" w:uiPriority="68" w:unhideWhenUsed="0"/>
+    <w:lsdException w:name="Medium Grid 3 Accent 5" w:semiHidden="0" w:uiPriority="69" w:unhideWhenUsed="0"/>
+    <w:lsdException w:name="Dark List Accent 5" w:semiHidden="0" w:uiPriority="70" w:unhideWhenUsed="0"/>
+    <w:lsdException w:name="Colorful Shading Accent 5" w:semiHidden="0" w:uiPriority="71" w:unhideWhenUsed="0"/>
+    <w:lsdException w:name="Colorful List Accent 5" w:semiHidden="0" w:uiPriority="72" w:unhideWhenUsed="0"/>
+    <w:lsdException w:name="Colorful Grid Accent 5" w:semiHidden="0" w:uiPriority="73" w:unhideWhenUsed="0"/>
+    <w:lsdException w:name="Light Shading Accent 6" w:semiHidden="0" w:uiPriority="60" w:unhideWhenUsed="0"/>
+    <w:lsdException w:name="Light List Accent 6" w:semiHidden="0" w:uiPriority="61" w:unhideWhenUsed="0"/>
+    <w:lsdException w:name="Light Grid Accent 6" w:semiHidden="0" w:uiPriority="62" w:unhideWhenUsed="0"/>
+    <w:lsdException w:name="Medium Shading 1 Accent 6" w:semiHidden="0" w:uiPriority="63" w:unhideWhenUsed="0"/>
+    <w:lsdException w:name="Medium Shading 2 Accent 6" w:semiHidden="0" w:uiPriority="64" w:unhideWhenUsed="0"/>
+    <w:lsdException w:name="Medium List 1 Accent 6" w:semiHidden="0" w:uiPriority="65" w:unhideWhenUsed="0"/>
+    <w:lsdException w:name="Medium List 2 Accent 6" w:semiHidden="0" w:uiPriority="66" w:unhideWhenUsed="0"/>
+    <w:lsdException w:name="Medium Grid 1 Accent 6" w:semiHidden="0" w:uiPriority="67" w:unhideWhenUsed="0"/>
+    <w:lsdException w:name="Medium Grid 2 Accent 6" w:semiHidden="0" w:uiPriority="68" w:unhideWhenUsed="0"/>
+    <w:lsdException w:name="Medium Grid 3 Accent 6" w:semiHidden="0" w:uiPriority="69" w:unhideWhenUsed="0"/>
+    <w:lsdException w:name="Dark List Accent 6" w:semiHidden="0" w:uiPriority="70" w:unhideWhenUsed="0"/>
+    <w:lsdException w:name="Colorful Shading Accent 6" w:semiHidden="0" w:uiPriority="71" w:unhideWhenUsed="0"/>
+    <w:lsdException w:name="Colorful List Accent 6" w:semiHidden="0" w:uiPriority="72" w:unhideWhenUsed="0"/>
+    <w:lsdException w:name="Colorful Grid Accent 6" w:semiHidden="0" w:uiPriority="73" w:unhideWhenUsed="0"/>
+    <w:lsdException w:name="Subtle Emphasis" w:semiHidden="0" w:uiPriority="19" w:unhideWhenUsed="0" w:qFormat="1"/>
+    <w:lsdException w:name="Intense Emphasis" w:semiHidden="0" w:uiPriority="21" w:unhideWhenUsed="0" w:qFormat="1"/>
+    <w:lsdException w:name="Subtle Reference" w:semiHidden="0" w:uiPriority="31" w:unhideWhenUsed="0" w:qFormat="1"/>
+    <w:lsdException w:name="Intense Reference" w:semiHidden="0" w:uiPriority="32" w:unhideWhenUsed="0" w:qFormat="1"/>
+    <w:lsdException w:name="Book Title" w:semiHidden="0" w:uiPriority="33" w:unhideWhenUsed="0" w:qFormat="1"/>
+    <w:lsdException w:name="Bibliography" w:uiPriority="37"/>
+    <w:lsdException w:name="TOC Heading" w:uiPriority="39" w:qFormat="1"/>
+  </w:latentStyles>
+  <w:style w:type="paragraph" w:default="1" w:styleId="Normal">
+    <w:name w:val="Normal"/>
+    <w:qFormat/>
+  </w:style>
+  <w:style w:type="character" w:default="1" w:styleId="DefaultParagraphFont">
+    <w:name w:val="Default Paragraph Font"/>
+    <w:uiPriority w:val="1"/>
+    <w:semiHidden/>
+    <w:unhideWhenUsed/>
+  </w:style>
+  <w:style w:type="table" w:default="1" w:styleId="TableNormal">
+    <w:name w:val="Normal Table"/>
+    <w:uiPriority w:val="99"/>
+    <w:semiHidden/>
+    <w:unhideWhenUsed/>
+    <w:tblPr>
+      <w:tblInd w:w="0" w:type="dxa"/>
+      <w:tblCellMar>
+        <w:top w:w="0" w:type="dxa"/>
+        <w:left w:w="108" w:type="dxa"/>
+        <w:bottom w:w="0" w:type="dxa"/>
+        <w:right w:w="108" w:type="dxa"/>
+      </w:tblCellMar>
+    </w:tblPr>
+  </w:style>
+  <w:style w:type="numbering" w:default="1" w:styleId="NoList">
+    <w:name w:val="No List"/>
+    <w:uiPriority w:val="99"/>
+    <w:semiHidden/>
+    <w:unhideWhenUsed/>
+  </w:style>
+  <w:style w:type="paragraph" w:styleId="Header">
+    <w:name w:val="header"/>
+    <w:basedOn w:val="Normal"/>
+    <w:link w:val="HeaderChar"/>
+    <w:uiPriority w:val="99"/>
+    <w:unhideWhenUsed/>
+    <w:rsid w:val="00F84527"/>
+    <w:pPr>
+      <w:tabs>
+        <w:tab w:val="center" w:pos="4320"/>
+        <w:tab w:val="right" w:pos="8640"/>
+      </w:tabs>
+    </w:pPr>
+  </w:style>
+  <w:style w:type="character" w:customStyle="1" w:styleId="HeaderChar">
+    <w:name w:val="Header Char"/>
+    <w:basedOn w:val="DefaultParagraphFont"/>
+    <w:link w:val="Header"/>
+    <w:uiPriority w:val="99"/>
+    <w:rsid w:val="00F84527"/>
+  </w:style>
+  <w:style w:type="paragraph" w:styleId="Footer">
+    <w:name w:val="footer"/>
+    <w:basedOn w:val="Normal"/>
+    <w:link w:val="FooterChar"/>
+    <w:uiPriority w:val="99"/>
+    <w:unhideWhenUsed/>
+    <w:rsid w:val="00F84527"/>
+    <w:pPr>
+      <w:tabs>
+        <w:tab w:val="center" w:pos="4320"/>
+        <w:tab w:val="right" w:pos="8640"/>
+      </w:tabs>
+    </w:pPr>
+  </w:style>
+  <w:style w:type="character" w:customStyle="1" w:styleId="FooterChar">
+    <w:name w:val="Footer Char"/>
+    <w:basedOn w:val="DefaultParagraphFont"/>
+    <w:link w:val="Footer"/>
+    <w:uiPriority w:val="99"/>
+    <w:rsid w:val="00F84527"/>
+  </w:style>
+  <w:style w:type="paragraph" w:styleId="FootnoteText">
+    <w:name w:val="footnote text"/>
+    <w:basedOn w:val="Normal"/>
+    <w:link w:val="FootnoteTextChar"/>
+    <w:uiPriority w:val="99"/>
+    <w:semiHidden/>
+    <w:unhideWhenUsed/>
+    <w:rsid w:val="00CA5998"/>
+    <w:rPr>
+      <w:sz w:val="20"/>
+      <w:szCs w:val="20"/>
+    </w:rPr>
+  </w:style>
+  <w:style w:type="character" w:customStyle="1" w:styleId="FootnoteTextChar">
+    <w:name w:val="Footnote Text Char"/>
+    <w:basedOn w:val="DefaultParagraphFont"/>
+    <w:link w:val="FootnoteText"/>
+    <w:uiPriority w:val="99"/>
+    <w:semiHidden/>
+    <w:rsid w:val="00CA5998"/>
+    <w:rPr>
+      <w:sz w:val="20"/>
+      <w:szCs w:val="20"/>
+    </w:rPr>
+  </w:style>
+  <w:style w:type="character" w:styleId="FootnoteReference">
+    <w:name w:val="footnote reference"/>
+    <w:basedOn w:val="DefaultParagraphFont"/>
+    <w:uiPriority w:val="99"/>
+    <w:semiHidden/>
+    <w:unhideWhenUsed/>
+    <w:rsid w:val="00CA5998"/>
+    <w:rPr>
+      <w:vertAlign w:val="superscript"/>
+    </w:rPr>
+  </w:style>
+  <w:style w:type="paragraph" w:styleId="EndnoteText">
+    <w:name w:val="endnote text"/>
+    <w:basedOn w:val="Normal"/>
+    <w:link w:val="EndnoteTextChar"/>
+    <w:uiPriority w:val="99"/>
+    <w:semiHidden/>
+    <w:unhideWhenUsed/>
+    <w:rsid w:val="00CA5998"/>
+    <w:rPr>
+      <w:sz w:val="20"/>
+      <w:szCs w:val="20"/>
+    </w:rPr>
+  </w:style>
+  <w:style w:type="character" w:customStyle="1" w:styleId="EndnoteTextChar">
+    <w:name w:val="Endnote Text Char"/>
+    <w:basedOn w:val="DefaultParagraphFont"/>
+    <w:link w:val="EndnoteText"/>
+    <w:uiPriority w:val="99"/>
+    <w:semiHidden/>
+    <w:rsid w:val="00CA5998"/>
+    <w:rPr>
+      <w:sz w:val="20"/>
+      <w:szCs w:val="20"/>
+    </w:rPr>
+  </w:style>
+  <w:style w:type="character" w:styleId="EndnoteReference">
+    <w:name w:val="endnote reference"/>
+    <w:basedOn w:val="DefaultParagraphFont"/>
+    <w:uiPriority w:val="99"/>
+    <w:semiHidden/>
+    <w:unhideWhenUsed/>
+    <w:rsid w:val="00CA5998"/>
+    <w:rPr>
+      <w:vertAlign w:val="superscript"/>
+    </w:rPr>
+  </w:style>
+  <w:style w:type="table" w:styleId="TableGrid">
+    <w:name w:val="Table Grid"/>
+    <w:basedOn w:val="TableNormal"/>
+    <w:uiPriority w:val="59"/>
+    <w:rsid w:val="00CA5998"/>
+    <w:tblPr>
+      <w:tblBorders>
+        <w:top w:val="single" w:sz="4" w:space="0" w:color="auto"/>
+        <w:left w:val="single" w:sz="4" w:space="0" w:color="auto"/>
+        <w:bottom w:val="single" w:sz="4" w:space="0" w:color="auto"/>
+        <w:right w:val="single" w:sz="4" w:space="0" w:color="auto"/>
+        <w:insideH w:val="single" w:sz="4" w:space="0" w:color="auto"/>
+        <w:insideV w:val="single" w:sz="4" w:space="0" w:color="auto"/>
+      </w:tblBorders>
+    </w:tblPr>
+  </w:style>
+  <w:style w:type="character" w:styleId="PlaceholderText">
+    <w:name w:val="Placeholder Text"/>
+    <w:basedOn w:val="DefaultParagraphFont"/>
+    <w:uiPriority w:val="99"/>
+    <w:semiHidden/>
+    <w:rsid w:val="00D11E1C"/>
+    <w:rPr>
+      <w:color w:val="808080"/>
+    </w:rPr>
+  </w:style>
+  <w:style w:type="paragraph" w:styleId="BalloonText">
+    <w:name w:val="Balloon Text"/>
+    <w:basedOn w:val="Normal"/>
+    <w:link w:val="BalloonTextChar"/>
+    <w:uiPriority w:val="99"/>
+    <w:semiHidden/>
+    <w:unhideWhenUsed/>
+    <w:rsid w:val="00D11E1C"/>
+    <w:rPr>
+      <w:rFonts w:ascii="Tahoma" w:hAnsi="Tahoma"/>
+      <w:sz w:val="16"/>
+      <w:szCs w:val="16"/>
+    </w:rPr>
+  </w:style>
+  <w:style w:type="character" w:customStyle="1" w:styleId="BalloonTextChar">
+    <w:name w:val="Balloon Text Char"/>
+    <w:basedOn w:val="DefaultParagraphFont"/>
+    <w:link w:val="BalloonText"/>
+    <w:uiPriority w:val="99"/>
+    <w:semiHidden/>
+    <w:rsid w:val="00D11E1C"/>
+    <w:rPr>
+      <w:rFonts w:ascii="Tahoma" w:hAnsi="Tahoma"/>
+      <w:sz w:val="16"/>
+      <w:szCs w:val="16"/>
+    </w:rPr>
+  </w:style>
+  <w:style w:type="paragraph" w:styleId="ListParagraph">
+    <w:name w:val="List Paragraph"/>
+    <w:basedOn w:val="Normal"/>
+    <w:uiPriority w:val="34"/>
+    <w:qFormat/>
+    <w:rsid w:val="00B83E44"/>
+    <w:pPr>
+      <w:ind w:left="720"/>
+      <w:contextualSpacing/>
+    </w:pPr>
+  </w:style>
+  <w:style w:type="character" w:styleId="Hyperlink">
+    <w:name w:val="Hyperlink"/>
+    <w:basedOn w:val="DefaultParagraphFont"/>
+    <w:uiPriority w:val="99"/>
+    <w:unhideWhenUsed/>
+    <w:rsid w:val="00227C3E"/>
+    <w:rPr>
+      <w:color w:val="0000FF" w:themeColor="hyperlink"/>
+      <w:u w:val="single"/>
+    </w:rPr>
+  </w:style>
+</w:styles>
+</file>
+
+<file path=word/stylesWithEffects.xml><?xml version="1.0" encoding="utf-8"?>
+<w:styles xmlns:wpc="http://schemas.microsoft.com/office/word/2010/wordprocessingCanvas" xmlns:mc="http://schemas.openxmlformats.org/markup-compatibility/2006" xmlns:o="urn:schemas-microsoft-com:office:office" xmlns:r="http://schemas.openxmlformats.org/officeDocument/2006/relationships" xmlns:m="http://schemas.openxmlformats.org/officeDocument/2006/math" xmlns:v="urn:schemas-microsoft-com:vml" xmlns:wp14="http://schemas.microsoft.com/office/word/2010/wordprocessingDrawing" xmlns:wp="http://schemas.openxmlformats.org/drawingml/2006/wordprocessingDrawing" xmlns:w10="urn:schemas-microsoft-com:office:word" xmlns:w="http://schemas.openxmlformats.org/wordprocessingml/2006/main" xmlns:w14="http://schemas.microsoft.com/office/word/2010/wordml" xmlns:wpg="http://schemas.microsoft.com/office/word/2010/wordprocessingGroup" xmlns:wpi="http://schemas.microsoft.com/office/word/2010/wordprocessingInk" xmlns:wne="http://schemas.microsoft.com/office/word/2006/wordml" xmlns:wps="http://schemas.microsoft.com/office/word/2010/wordprocessingShape" mc:Ignorable="w14 wp14">
+  <w:docDefaults>
+    <w:rPrDefault>
+      <w:rPr>
+        <w:rFonts w:ascii="Times New Roman" w:eastAsia="宋体" w:hAnsi="Times New Roman" w:cstheme="minorBidi"/>
+        <w:snapToGrid w:val="0"/>
+        <w:color w:val="000000" w:themeColor="text1"/>
+        <w:sz w:val="22"/>
+        <w:szCs w:val="22"/>
+        <w:lang w:val="en-US" w:eastAsia="zh-CN" w:bidi="ar-SA"/>
+      </w:rPr>
+    </w:rPrDefault>
+    <w:pPrDefault/>
+  </w:docDefaults>
+  <w:latentStyles w:defLockedState="0" w:defUIPriority="99" w:defSemiHidden="1" w:defUnhideWhenUsed="1" w:defQFormat="0" w:count="267">
+    <w:lsdException w:name="Normal" w:semiHidden="0" w:uiPriority="0" w:unhideWhenUsed="0" w:qFormat="1"/>
+    <w:lsdException w:name="heading 1" w:semiHidden="0" w:uiPriority="9" w:unhideWhenUsed="0" w:qFormat="1"/>
+    <w:lsdException w:name="heading 2" w:uiPriority="9" w:qFormat="1"/>
+    <w:lsdException w:name="heading 3" w:uiPriority="9" w:qFormat="1"/>
+    <w:lsdException w:name="heading 4" w:uiPriority="9" w:qFormat="1"/>
+    <w:lsdException w:name="heading 5" w:uiPriority="9" w:qFormat="1"/>
+    <w:lsdException w:name="heading 6" w:uiPriority="9" w:qFormat="1"/>
+    <w:lsdException w:name="heading 7" w:uiPriority="9" w:qFormat="1"/>
+    <w:lsdException w:name="heading 8" w:uiPriority="9" w:qFormat="1"/>
+    <w:lsdException w:name="heading 9" w:uiPriority="9" w:qFormat="1"/>
+    <w:lsdException w:name="toc 1" w:uiPriority="39"/>
+    <w:lsdException w:name="toc 2" w:uiPriority="39"/>
+    <w:lsdException w:name="toc 3" w:uiPriority="39"/>
+    <w:lsdException w:name="toc 4" w:uiPriority="39"/>
+    <w:lsdException w:name="toc 5" w:uiPriority="39"/>
+    <w:lsdException w:name="toc 6" w:uiPriority="39"/>
+    <w:lsdException w:name="toc 7" w:uiPriority="39"/>
+    <w:lsdException w:name="toc 8" w:uiPriority="39"/>
+    <w:lsdException w:name="toc 9" w:uiPriority="39"/>
+    <w:lsdException w:name="caption" w:uiPriority="35" w:qFormat="1"/>
+    <w:lsdException w:name="Title" w:semiHidden="0" w:uiPriority="10" w:unhideWhenUsed="0" w:qFormat="1"/>
+    <w:lsdException w:name="Default Paragraph Font" w:uiPriority="1"/>
+    <w:lsdException w:name="Subtitle" w:semiHidden="0" w:uiPriority="11" w:unhideWhenUsed="0" w:qFormat="1"/>
+    <w:lsdException w:name="Strong" w:semiHidden="0" w:uiPriority="22" w:unhideWhenUsed="0" w:qFormat="1"/>
+    <w:lsdException w:name="Emphasis" w:semiHidden="0" w:uiPriority="20" w:unhideWhenUsed="0" w:qFormat="1"/>
+    <w:lsdException w:name="Table Grid" w:semiHidden="0" w:uiPriority="59" w:unhideWhenUsed="0"/>
+    <w:lsdException w:name="Placeholder Text" w:unhideWhenUsed="0"/>
+    <w:lsdException w:name="No Spacing" w:semiHidden="0" w:uiPriority="1" w:unhideWhenUsed="0" w:qFormat="1"/>
+    <w:lsdException w:name="Light Shading" w:semiHidden="0" w:uiPriority="60" w:unhideWhenUsed="0"/>
+    <w:lsdException w:name="Light List" w:semiHidden="0" w:uiPriority="61" w:unhideWhenUsed="0"/>
+    <w:lsdException w:name="Light Grid" w:semiHidden="0" w:uiPriority="62" w:unhideWhenUsed="0"/>
+    <w:lsdException w:name="Medium Shading 1" w:semiHidden="0" w:uiPriority="63" w:unhideWhenUsed="0"/>
+    <w:lsdException w:name="Medium Shading 2" w:semiHidden="0" w:uiPriority="64" w:unhideWhenUsed="0"/>
+    <w:lsdException w:name="Medium List 1" w:semiHidden="0" w:uiPriority="65" w:unhideWhenUsed="0"/>
+    <w:lsdException w:name="Medium List 2" w:semiHidden="0" w:uiPriority="66" w:unhideWhenUsed="0"/>
+    <w:lsdException w:name="Medium Grid 1" w:semiHidden="0" w:uiPriority="67" w:unhideWhenUsed="0"/>
+    <w:lsdException w:name="Medium Grid 2" w:semiHidden="0" w:uiPriority="68" w:unhideWhenUsed="0"/>
+    <w:lsdException w:name="Medium Grid 3" w:semiHidden="0" w:uiPriority="69" w:unhideWhenUsed="0"/>
+    <w:lsdException w:name="Dark List" w:semiHidden="0" w:uiPriority="70" w:unhideWhenUsed="0"/>
+    <w:lsdException w:name="Colorful Shading" w:semiHidden="0" w:uiPriority="71" w:unhideWhenUsed="0"/>
+    <w:lsdException w:name="Colorful List" w:semiHidden="0" w:uiPriority="72" w:unhideWhenUsed="0"/>
+    <w:lsdException w:name="Colorful Grid" w:semiHidden="0" w:uiPriority="73" w:unhideWhenUsed="0"/>
+    <w:lsdException w:name="Light Shading Accent 1" w:semiHidden="0" w:uiPriority="60" w:unhideWhenUsed="0"/>
+    <w:lsdException w:name="Light List Accent 1" w:semiHidden="0" w:uiPriority="61" w:unhideWhenUsed="0"/>
+    <w:lsdException w:name="Light Grid Accent 1" w:semiHidden="0" w:uiPriority="62" w:unhideWhenUsed="0"/>
+    <w:lsdException w:name="Medium Shading 1 Accent 1" w:semiHidden="0" w:uiPriority="63" w:unhideWhenUsed="0"/>
+    <w:lsdException w:name="Medium Shading 2 Accent 1" w:semiHidden="0" w:uiPriority="64" w:unhideWhenUsed="0"/>
+    <w:lsdException w:name="Medium List 1 Accent 1" w:semiHidden="0" w:uiPriority="65" w:unhideWhenUsed="0"/>
+    <w:lsdException w:name="Revision" w:unhideWhenUsed="0"/>
+    <w:lsdException w:name="List Paragraph" w:semiHidden="0" w:uiPriority="34" w:unhideWhenUsed="0" w:qFormat="1"/>
+    <w:lsdException w:name="Quote" w:semiHidden="0" w:uiPriority="29" w:unhideWhenUsed="0" w:qFormat="1"/>
+    <w:lsdException w:name="Intense Quote" w:semiHidden="0" w:uiPriority="30" w:unhideWhenUsed="0" w:qFormat="1"/>
+    <w:lsdException w:name="Medium List 2 Accent 1" w:semiHidden="0" w:uiPriority="66" w:unhideWhenUsed="0"/>
+    <w:lsdException w:name="Medium Grid 1 Accent 1" w:semiHidden="0" w:uiPriority="67" w:unhideWhenUsed="0"/>
+    <w:lsdException w:name="Medium Grid 2 Accent 1" w:semiHidden="0" w:uiPriority="68" w:unhideWhenUsed="0"/>
+    <w:lsdException w:name="Medium Grid 3 Accent 1" w:semiHidden="0" w:uiPriority="69" w:unhideWhenUsed="0"/>
+    <w:lsdException w:name="Dark List Accent 1" w:semiHidden="0" w:uiPriority="70" w:unhideWhenUsed="0"/>
+    <w:lsdException w:name="Colorful Shading Accent 1" w:semiHidden="0" w:uiPriority="71" w:unhideWhenUsed="0"/>
+    <w:lsdException w:name="Colorful List Accent 1" w:semiHidden="0" w:uiPriority="72" w:unhideWhenUsed="0"/>
+    <w:lsdException w:name="Colorful Grid Accent 1" w:semiHidden="0" w:uiPriority="73" w:unhideWhenUsed="0"/>
+    <w:lsdException w:name="Light Shading Accent 2" w:semiHidden="0" w:uiPriority="60" w:unhideWhenUsed="0"/>
+    <w:lsdException w:name="Light List Accent 2" w:semiHidden="0" w:uiPriority="61" w:unhideWhenUsed="0"/>
+    <w:lsdException w:name="Light Grid Accent 2" w:semiHidden="0" w:uiPriority="62" w:unhideWhenUsed="0"/>
+    <w:lsdException w:name="Medium Shading 1 Accent 2" w:semiHidden="0" w:uiPriority="63" w:unhideWhenUsed="0"/>
+    <w:lsdException w:name="Medium Shading 2 Accent 2" w:semiHidden="0" w:uiPriority="64" w:unhideWhenUsed="0"/>
+    <w:lsdException w:name="Medium List 1 Accent 2" w:semiHidden="0" w:uiPriority="65" w:unhideWhenUsed="0"/>
+    <w:lsdException w:name="Medium List 2 Accent 2" w:semiHidden="0" w:uiPriority="66" w:unhideWhenUsed="0"/>
+    <w:lsdException w:name="Medium Grid 1 Accent 2" w:semiHidden="0" w:uiPriority="67" w:unhideWhenUsed="0"/>
+    <w:lsdException w:name="Medium Grid 2 Accent 2" w:semiHidden="0" w:uiPriority="68" w:unhideWhenUsed="0"/>
+    <w:lsdException w:name="Medium Grid 3 Accent 2" w:semiHidden="0" w:uiPriority="69" w:unhideWhenUsed="0"/>
+    <w:lsdException w:name="Dark List Accent 2" w:semiHidden="0" w:uiPriority="70" w:unhideWhenUsed="0"/>
+    <w:lsdException w:name="Colorful Shading Accent 2" w:semiHidden="0" w:uiPriority="71" w:unhideWhenUsed="0"/>
+    <w:lsdException w:name="Colorful List Accent 2" w:semiHidden="0" w:uiPriority="72" w:unhideWhenUsed="0"/>
+    <w:lsdException w:name="Colorful Grid Accent 2" w:semiHidden="0" w:uiPriority="73" w:unhideWhenUsed="0"/>
+    <w:lsdException w:name="Light Shading Accent 3" w:semiHidden="0" w:uiPriority="60" w:unhideWhenUsed="0"/>
+    <w:lsdException w:name="Light List Accent 3" w:semiHidden="0" w:uiPriority="61" w:unhideWhenUsed="0"/>
+    <w:lsdException w:name="Light Grid Accent 3" w:semiHidden="0" w:uiPriority="62" w:unhideWhenUsed="0"/>
+    <w:lsdException w:name="Medium Shading 1 Accent 3" w:semiHidden="0" w:uiPriority="63" w:unhideWhenUsed="0"/>
+    <w:lsdException w:name="Medium Shading 2 Accent 3" w:semiHidden="0" w:uiPriority="64" w:unhideWhenUsed="0"/>
+    <w:lsdException w:name="Medium List 1 Accent 3" w:semiHidden="0" w:uiPriority="65" w:unhideWhenUsed="0"/>
+    <w:lsdException w:name="Medium List 2 Accent 3" w:semiHidden="0" w:uiPriority="66" w:unhideWhenUsed="0"/>
+    <w:lsdException w:name="Medium Grid 1 Accent 3" w:semiHidden="0" w:uiPriority="67" w:unhideWhenUsed="0"/>
+    <w:lsdException w:name="Medium Grid 2 Accent 3" w:semiHidden="0" w:uiPriority="68" w:unhideWhenUsed="0"/>
+    <w:lsdException w:name="Medium Grid 3 Accent 3" w:semiHidden="0" w:uiPriority="69" w:unhideWhenUsed="0"/>
+    <w:lsdException w:name="Dark List Accent 3" w:semiHidden="0" w:uiPriority="70" w:unhideWhenUsed="0"/>
+    <w:lsdException w:name="Colorful Shading Accent 3" w:semiHidden="0" w:uiPriority="71" w:unhideWhenUsed="0"/>
+    <w:lsdException w:name="Colorful List Accent 3" w:semiHidden="0" w:uiPriority="72" w:unhideWhenUsed="0"/>
+    <w:lsdException w:name="Colorful Grid Accent 3" w:semiHidden="0" w:uiPriority="73" w:unhideWhenUsed="0"/>
+    <w:lsdException w:name="Light Shading Accent 4" w:semiHidden="0" w:uiPriority="60" w:unhideWhenUsed="0"/>
+    <w:lsdException w:name="Light List Accent 4" w:semiHidden="0" w:uiPriority="61" w:unhideWhenUsed="0"/>
+    <w:lsdException w:name="Light Grid Accent 4" w:semiHidden="0" w:uiPriority="62" w:unhideWhenUsed="0"/>
+    <w:lsdException w:name="Medium Shading 1 Accent 4" w:semiHidden="0" w:uiPriority="63" w:unhideWhenUsed="0"/>
+    <w:lsdException w:name="Medium Shading 2 Accent 4" w:semiHidden="0" w:uiPriority="64" w:unhideWhenUsed="0"/>
+    <w:lsdException w:name="Medium List 1 Accent 4" w:semiHidden="0" w:uiPriority="65" w:unhideWhenUsed="0"/>
+    <w:lsdException w:name="Medium List 2 Accent 4" w:semiHidden="0" w:uiPriority="66" w:unhideWhenUsed="0"/>
+    <w:lsdException w:name="Medium Grid 1 Accent 4" w:semiHidden="0" w:uiPriority="67" w:unhideWhenUsed="0"/>
+    <w:lsdException w:name="Medium Grid 2 Accent 4" w:semiHidden="0" w:uiPriority="68" w:unhideWhenUsed="0"/>
+    <w:lsdException w:name="Medium Grid 3 Accent 4" w:semiHidden="0" w:uiPriority="69" w:unhideWhenUsed="0"/>
+    <w:lsdException w:name="Dark List Accent 4" w:semiHidden="0" w:uiPriority="70" w:unhideWhenUsed="0"/>
+    <w:lsdException w:name="Colorful Shading Accent 4" w:semiHidden="0" w:uiPriority="71" w:unhideWhenUsed="0"/>
+    <w:lsdException w:name="Colorful List Accent 4" w:semiHidden="0" w:uiPriority="72" w:unhideWhenUsed="0"/>
+    <w:lsdException w:name="Colorful Grid Accent 4" w:semiHidden="0" w:uiPriority="73" w:unhideWhenUsed="0"/>
+    <w:lsdException w:name="Light Shading Accent 5" w:semiHidden="0" w:uiPriority="60" w:unhideWhenUsed="0"/>
+    <w:lsdException w:name="Light List Accent 5" w:semiHidden="0" w:uiPriority="61" w:unhideWhenUsed="0"/>
+    <w:lsdException w:name="Light Grid Accent 5" w:semiHidden="0" w:uiPriority="62" w:unhideWhenUsed="0"/>
+    <w:lsdException w:name="Medium Shading 1 Accent 5" w:semiHidden="0" w:uiPriority="63" w:unhideWhenUsed="0"/>
+    <w:lsdException w:name="Medium Shading 2 Accent 5" w:semiHidden="0" w:uiPriority="64" w:unhideWhenUsed="0"/>
+    <w:lsdException w:name="Medium List 1 Accent 5" w:semiHidden="0" w:uiPriority="65" w:unhideWhenUsed="0"/>
+    <w:lsdException w:name="Medium List 2 Accent 5" w:semiHidden="0" w:uiPriority="66" w:unhideWhenUsed="0"/>
+    <w:lsdException w:name="Medium Grid 1 Accent 5" w:semiHidden="0" w:uiPriority="67" w:unhideWhenUsed="0"/>
+    <w:lsdException w:name="Medium Grid 2 Accent 5" w:semiHidden="0" w:uiPriority="68" w:unhideWhenUsed="0"/>
+    <w:lsdException w:name="Medium Grid 3 Accent 5" w:semiHidden="0" w:uiPriority="69" w:unhideWhenUsed="0"/>
+    <w:lsdException w:name="Dark List Accent 5" w:semiHidden="0" w:uiPriority="70" w:unhideWhenUsed="0"/>
+    <w:lsdException w:name="Colorful Shading Accent 5" w:semiHidden="0" w:uiPriority="71" w:unhideWhenUsed="0"/>
+    <w:lsdException w:name="Colorful List Accent 5" w:semiHidden="0" w:uiPriority="72" w:unhideWhenUsed="0"/>
+    <w:lsdException w:name="Colorful Grid Accent 5" w:semiHidden="0" w:uiPriority="73" w:unhideWhenUsed="0"/>
+    <w:lsdException w:name="Light Shading Accent 6" w:semiHidden="0" w:uiPriority="60" w:unhideWhenUsed="0"/>
+    <w:lsdException w:name="Light List Accent 6" w:semiHidden="0" w:uiPriority="61" w:unhideWhenUsed="0"/>
+    <w:lsdException w:name="Light Grid Accent 6" w:semiHidden="0" w:uiPriority="62" w:unhideWhenUsed="0"/>
+    <w:lsdException w:name="Medium Shading 1 Accent 6" w:semiHidden="0" w:uiPriority="63" w:unhideWhenUsed="0"/>
+    <w:lsdException w:name="Medium Shading 2 Accent 6" w:semiHidden="0" w:uiPriority="64" w:unhideWhenUsed="0"/>
+    <w:lsdException w:name="Medium List 1 Accent 6" w:semiHidden="0" w:uiPriority="65" w:unhideWhenUsed="0"/>
+    <w:lsdException w:name="Medium List 2 Accent 6" w:semiHidden="0" w:uiPriority="66" w:unhideWhenUsed="0"/>
+    <w:lsdException w:name="Medium Grid 1 Accent 6" w:semiHidden="0" w:uiPriority="67" w:unhideWhenUsed="0"/>
+    <w:lsdException w:name="Medium Grid 2 Accent 6" w:semiHidden="0" w:uiPriority="68" w:unhideWhenUsed="0"/>
+    <w:lsdException w:name="Medium Grid 3 Accent 6" w:semiHidden="0" w:uiPriority="69" w:unhideWhenUsed="0"/>
+    <w:lsdException w:name="Dark List Accent 6" w:semiHidden="0" w:uiPriority="70" w:unhideWhenUsed="0"/>
+    <w:lsdException w:name="Colorful Shading Accent 6" w:semiHidden="0" w:uiPriority="71" w:unhideWhenUsed="0"/>
+    <w:lsdException w:name="Colorful List Accent 6" w:semiHidden="0" w:uiPriority="72" w:unhideWhenUsed="0"/>
+    <w:lsdException w:name="Colorful Grid Accent 6" w:semiHidden="0" w:uiPriority="73" w:unhideWhenUsed="0"/>
+    <w:lsdException w:name="Subtle Emphasis" w:semiHidden="0" w:uiPriority="19" w:unhideWhenUsed="0" w:qFormat="1"/>
+    <w:lsdException w:name="Intense Emphasis" w:semiHidden="0" w:uiPriority="21" w:unhideWhenUsed="0" w:qFormat="1"/>
+    <w:lsdException w:name="Subtle Reference" w:semiHidden="0" w:uiPriority="31" w:unhideWhenUsed="0" w:qFormat="1"/>
+    <w:lsdException w:name="Intense Reference" w:semiHidden="0" w:uiPriority="32" w:unhideWhenUsed="0" w:qFormat="1"/>
+    <w:lsdException w:name="Book Title" w:semiHidden="0" w:uiPriority="33" w:unhideWhenUsed="0" w:qFormat="1"/>
+    <w:lsdException w:name="Bibliography" w:uiPriority="37"/>
+    <w:lsdException w:name="TOC Heading" w:uiPriority="39" w:qFormat="1"/>
   </w:latentStyles>
   <w:style w:type="paragraph" w:default="1" w:styleId="Normal">
     <w:name w:val="Normal"/>
@@ -12303,7 +12762,7 @@
 </file>
 
 <file path=customXml/itemProps1.xml><?xml version="1.0" encoding="utf-8"?>
-<ds:datastoreItem xmlns:ds="http://schemas.openxmlformats.org/officeDocument/2006/customXml" ds:itemID="{92C1FDF0-7285-4E28-8643-44A68CBC46FC}">
+<ds:datastoreItem xmlns:ds="http://schemas.openxmlformats.org/officeDocument/2006/customXml" ds:itemID="{67E5B8C4-D107-429D-902E-8EB4372D03A2}">
   <ds:schemaRefs>
     <ds:schemaRef ds:uri="http://schemas.openxmlformats.org/officeDocument/2006/bibliography"/>
   </ds:schemaRefs>

</xml_diff>